<commit_message>
Commiting changes for enhancements
</commit_message>
<xml_diff>
--- a/2025AB05172.docx
+++ b/2025AB05172.docx
@@ -473,15 +473,18 @@
           <w:lang w:val="en-IN"/>
         </w:rPr>
       </w:pPr>
-      <w:r>
-        <w:rPr>
-          <w:rFonts w:asciiTheme="majorHAnsi" w:eastAsiaTheme="majorEastAsia" w:hAnsiTheme="majorHAnsi" w:cstheme="majorHAnsi"/>
-          <w:sz w:val="24"/>
-          <w:szCs w:val="24"/>
-          <w:lang w:val="en-IN"/>
-        </w:rPr>
-        <w:t>https://2025ab05172-assignment-2-machine-learning.streamlit.app/</w:t>
-      </w:r>
+      <w:hyperlink r:id="rId8" w:history="1">
+        <w:r>
+          <w:rPr>
+            <w:rStyle w:val="Hyperlink"/>
+            <w:rFonts w:asciiTheme="majorHAnsi" w:eastAsiaTheme="majorEastAsia" w:hAnsiTheme="majorHAnsi" w:cstheme="majorHAnsi"/>
+            <w:sz w:val="24"/>
+            <w:szCs w:val="24"/>
+            <w:lang w:val="en-IN"/>
+          </w:rPr>
+          <w:t>https://2025ab05172-assignment-2-machine-learning.streamlit.app/</w:t>
+        </w:r>
+      </w:hyperlink>
     </w:p>
     <w:p>
       <w:pPr>
@@ -542,7 +545,7 @@
                     </pic:cNvPicPr>
                   </pic:nvPicPr>
                   <pic:blipFill>
-                    <a:blip r:embed="rId8">
+                    <a:blip r:embed="rId9">
                       <a:extLst>
                         <a:ext uri="{28A0092B-C50C-407E-A947-70E740481C1C}">
                           <a14:useLocalDpi xmlns:a14="http://schemas.microsoft.com/office/drawing/2010/main" val="0"/>
@@ -592,10 +595,10 @@
           <w:noProof/>
         </w:rPr>
         <w:drawing>
-          <wp:inline distT="0" distB="0" distL="0" distR="0" wp14:anchorId="0861A7D3" wp14:editId="0AD2662D">
-            <wp:extent cx="6245860" cy="3026784"/>
-            <wp:effectExtent l="0" t="0" r="2540" b="2540"/>
-            <wp:docPr id="2092272931" name="Picture 2"/>
+          <wp:inline distT="0" distB="0" distL="0" distR="0" wp14:anchorId="759C267C" wp14:editId="4256ABCB">
+            <wp:extent cx="6203290" cy="3003283"/>
+            <wp:effectExtent l="0" t="0" r="7620" b="6985"/>
+            <wp:docPr id="2016163775" name="Picture 1"/>
             <wp:cNvGraphicFramePr>
               <a:graphicFrameLocks xmlns:a="http://schemas.openxmlformats.org/drawingml/2006/main" noChangeAspect="1"/>
             </wp:cNvGraphicFramePr>
@@ -603,13 +606,13 @@
               <a:graphicData uri="http://schemas.openxmlformats.org/drawingml/2006/picture">
                 <pic:pic xmlns:pic="http://schemas.openxmlformats.org/drawingml/2006/picture">
                   <pic:nvPicPr>
-                    <pic:cNvPr id="0" name="Picture 183"/>
+                    <pic:cNvPr id="0" name="Picture 9"/>
                     <pic:cNvPicPr>
                       <a:picLocks noChangeAspect="1" noChangeArrowheads="1"/>
                     </pic:cNvPicPr>
                   </pic:nvPicPr>
                   <pic:blipFill>
-                    <a:blip r:embed="rId9">
+                    <a:blip r:embed="rId10">
                       <a:extLst>
                         <a:ext uri="{28A0092B-C50C-407E-A947-70E740481C1C}">
                           <a14:useLocalDpi xmlns:a14="http://schemas.microsoft.com/office/drawing/2010/main" val="0"/>
@@ -624,7 +627,7 @@
                   <pic:spPr bwMode="auto">
                     <a:xfrm>
                       <a:off x="0" y="0"/>
-                      <a:ext cx="6253393" cy="3030434"/>
+                      <a:ext cx="6212406" cy="3007697"/>
                     </a:xfrm>
                     <a:prstGeom prst="rect">
                       <a:avLst/>
@@ -646,17 +649,6 @@
         <w:jc w:val="center"/>
         <w:rPr>
           <w:rFonts w:asciiTheme="majorHAnsi" w:eastAsiaTheme="majorEastAsia" w:hAnsiTheme="majorHAnsi" w:cstheme="majorHAnsi"/>
-          <w:sz w:val="24"/>
-          <w:szCs w:val="24"/>
-          <w:lang w:val="en-IN"/>
-        </w:rPr>
-      </w:pPr>
-    </w:p>
-    <w:p>
-      <w:pPr>
-        <w:jc w:val="center"/>
-        <w:rPr>
-          <w:rFonts w:asciiTheme="majorHAnsi" w:eastAsiaTheme="majorEastAsia" w:hAnsiTheme="majorHAnsi" w:cstheme="majorHAnsi"/>
           <w:b/>
           <w:bCs/>
           <w:sz w:val="24"/>
@@ -675,6 +667,7 @@
           <w:u w:val="single"/>
           <w:lang w:val="en-IN"/>
         </w:rPr>
+        <w:lastRenderedPageBreak/>
         <w:t>GITHUB README</w:t>
       </w:r>
     </w:p>
@@ -869,27 +862,7 @@
           <w:szCs w:val="24"/>
           <w:lang w:val="en-IN"/>
         </w:rPr>
-        <w:t xml:space="preserve">Phishing is a major cybersecurity threat where attackers create fraudulent websites that mimic legitimate ones to steal user credentials, financial information, and other sensitive data. The objective of this assignment is to develop machine learning classification models that can automatically detect phishing websites based on structural and </w:t>
-      </w:r>
-      <w:proofErr w:type="spellStart"/>
-      <w:r>
-        <w:rPr>
-          <w:rFonts w:asciiTheme="majorHAnsi" w:eastAsiaTheme="majorEastAsia" w:hAnsiTheme="majorHAnsi" w:cstheme="majorHAnsi"/>
-          <w:sz w:val="24"/>
-          <w:szCs w:val="24"/>
-          <w:lang w:val="en-IN"/>
-        </w:rPr>
-        <w:t>behavioral</w:t>
-      </w:r>
-      <w:proofErr w:type="spellEnd"/>
-      <w:r>
-        <w:rPr>
-          <w:rFonts w:asciiTheme="majorHAnsi" w:eastAsiaTheme="majorEastAsia" w:hAnsiTheme="majorHAnsi" w:cstheme="majorHAnsi"/>
-          <w:sz w:val="24"/>
-          <w:szCs w:val="24"/>
-          <w:lang w:val="en-IN"/>
-        </w:rPr>
-        <w:t xml:space="preserve"> features extracted from URLs and web pages.</w:t>
+        <w:t>Phishing is a major cybersecurity threat where attackers create fraudulent websites that mimic legitimate ones to steal user credentials, financial information, and other sensitive data. The objective of this assignment is to develop machine learning classification models that can automatically detect phishing websites based on structural and behavioral features extracted from URLs and web pages.</w:t>
       </w:r>
     </w:p>
     <w:p>
@@ -1035,6 +1008,7 @@
           <w:szCs w:val="24"/>
           <w:lang w:val="en-IN"/>
         </w:rPr>
+        <w:lastRenderedPageBreak/>
         <w:t xml:space="preserve">2. </w:t>
       </w:r>
       <w:r>
@@ -1089,11 +1063,22 @@
       <w:r>
         <w:rPr>
           <w:rFonts w:asciiTheme="majorHAnsi" w:eastAsiaTheme="majorEastAsia" w:hAnsiTheme="majorHAnsi" w:cstheme="majorHAnsi"/>
-          <w:sz w:val="24"/>
-          <w:szCs w:val="24"/>
-          <w:lang w:val="en-IN"/>
-        </w:rPr>
-        <w:t>Dataset Size: 11,055 samples with 32 features</w:t>
+          <w:b/>
+          <w:bCs/>
+          <w:sz w:val="24"/>
+          <w:szCs w:val="24"/>
+          <w:lang w:val="en-IN"/>
+        </w:rPr>
+        <w:t>Dataset Size:</w:t>
+      </w:r>
+      <w:r>
+        <w:rPr>
+          <w:rFonts w:asciiTheme="majorHAnsi" w:eastAsiaTheme="majorEastAsia" w:hAnsiTheme="majorHAnsi" w:cstheme="majorHAnsi"/>
+          <w:sz w:val="24"/>
+          <w:szCs w:val="24"/>
+          <w:lang w:val="en-IN"/>
+        </w:rPr>
+        <w:t> 11,055 samples with 32 features</w:t>
       </w:r>
     </w:p>
     <w:p>
@@ -1112,11 +1097,22 @@
       <w:r>
         <w:rPr>
           <w:rFonts w:asciiTheme="majorHAnsi" w:eastAsiaTheme="majorEastAsia" w:hAnsiTheme="majorHAnsi" w:cstheme="majorHAnsi"/>
-          <w:sz w:val="24"/>
-          <w:szCs w:val="24"/>
-          <w:lang w:val="en-IN"/>
-        </w:rPr>
-        <w:t>Target Variable: Result (Binary: -1 = Phishing, 1 = Legitimate)</w:t>
+          <w:b/>
+          <w:bCs/>
+          <w:sz w:val="24"/>
+          <w:szCs w:val="24"/>
+          <w:lang w:val="en-IN"/>
+        </w:rPr>
+        <w:t>Target Variable:</w:t>
+      </w:r>
+      <w:r>
+        <w:rPr>
+          <w:rFonts w:asciiTheme="majorHAnsi" w:eastAsiaTheme="majorEastAsia" w:hAnsiTheme="majorHAnsi" w:cstheme="majorHAnsi"/>
+          <w:sz w:val="24"/>
+          <w:szCs w:val="24"/>
+          <w:lang w:val="en-IN"/>
+        </w:rPr>
+        <w:t> Result (Binary: -1 = Phishing, 1 = Legitimate)</w:t>
       </w:r>
     </w:p>
     <w:p>
@@ -1135,11 +1131,22 @@
       <w:r>
         <w:rPr>
           <w:rFonts w:asciiTheme="majorHAnsi" w:eastAsiaTheme="majorEastAsia" w:hAnsiTheme="majorHAnsi" w:cstheme="majorHAnsi"/>
-          <w:sz w:val="24"/>
-          <w:szCs w:val="24"/>
-          <w:lang w:val="en-IN"/>
-        </w:rPr>
-        <w:t>Feature Types: All features are numeric with values in range [-1, 0, 1]</w:t>
+          <w:b/>
+          <w:bCs/>
+          <w:sz w:val="24"/>
+          <w:szCs w:val="24"/>
+          <w:lang w:val="en-IN"/>
+        </w:rPr>
+        <w:t>Feature Types:</w:t>
+      </w:r>
+      <w:r>
+        <w:rPr>
+          <w:rFonts w:asciiTheme="majorHAnsi" w:eastAsiaTheme="majorEastAsia" w:hAnsiTheme="majorHAnsi" w:cstheme="majorHAnsi"/>
+          <w:sz w:val="24"/>
+          <w:szCs w:val="24"/>
+          <w:lang w:val="en-IN"/>
+        </w:rPr>
+        <w:t> All features are numeric with values in range [-1, 0, 1]</w:t>
       </w:r>
     </w:p>
     <w:p>
@@ -1158,11 +1165,22 @@
       <w:r>
         <w:rPr>
           <w:rFonts w:asciiTheme="majorHAnsi" w:eastAsiaTheme="majorEastAsia" w:hAnsiTheme="majorHAnsi" w:cstheme="majorHAnsi"/>
-          <w:sz w:val="24"/>
-          <w:szCs w:val="24"/>
-          <w:lang w:val="en-IN"/>
-        </w:rPr>
-        <w:t>Missing Values: None - dataset is complete</w:t>
+          <w:b/>
+          <w:bCs/>
+          <w:sz w:val="24"/>
+          <w:szCs w:val="24"/>
+          <w:lang w:val="en-IN"/>
+        </w:rPr>
+        <w:t>Missing Values</w:t>
+      </w:r>
+      <w:r>
+        <w:rPr>
+          <w:rFonts w:asciiTheme="majorHAnsi" w:eastAsiaTheme="majorEastAsia" w:hAnsiTheme="majorHAnsi" w:cstheme="majorHAnsi"/>
+          <w:sz w:val="24"/>
+          <w:szCs w:val="24"/>
+          <w:lang w:val="en-IN"/>
+        </w:rPr>
+        <w:t>: None - dataset is complete</w:t>
       </w:r>
     </w:p>
     <w:p>
@@ -1181,11 +1199,22 @@
       <w:r>
         <w:rPr>
           <w:rFonts w:asciiTheme="majorHAnsi" w:eastAsiaTheme="majorEastAsia" w:hAnsiTheme="majorHAnsi" w:cstheme="majorHAnsi"/>
-          <w:sz w:val="24"/>
-          <w:szCs w:val="24"/>
-          <w:lang w:val="en-IN"/>
-        </w:rPr>
-        <w:t>Class Distribution: Balanced dataset (similar number of phishing and legitimate sites)</w:t>
+          <w:b/>
+          <w:bCs/>
+          <w:sz w:val="24"/>
+          <w:szCs w:val="24"/>
+          <w:lang w:val="en-IN"/>
+        </w:rPr>
+        <w:t>Class Distribution:</w:t>
+      </w:r>
+      <w:r>
+        <w:rPr>
+          <w:rFonts w:asciiTheme="majorHAnsi" w:eastAsiaTheme="majorEastAsia" w:hAnsiTheme="majorHAnsi" w:cstheme="majorHAnsi"/>
+          <w:sz w:val="24"/>
+          <w:szCs w:val="24"/>
+          <w:lang w:val="en-IN"/>
+        </w:rPr>
+        <w:t> Balanced dataset (similar number of phishing and legitimate sites)</w:t>
       </w:r>
     </w:p>
     <w:p>
@@ -1206,8 +1235,6 @@
         <w:rPr>
           <w:rStyle w:val="Strong"/>
           <w:rFonts w:ascii="Segoe UI" w:hAnsi="Segoe UI" w:cs="Segoe UI"/>
-          <w:b w:val="0"/>
-          <w:bCs w:val="0"/>
           <w:sz w:val="21"/>
           <w:szCs w:val="21"/>
         </w:rPr>
@@ -1221,7 +1248,7 @@
         </w:rPr>
         <w:t> </w:t>
       </w:r>
-      <w:hyperlink r:id="rId10" w:history="1">
+      <w:hyperlink r:id="rId11" w:history="1">
         <w:r>
           <w:rPr>
             <w:rStyle w:val="Hyperlink"/>
@@ -1319,7 +1346,6 @@
           <w:lang w:val="en-IN"/>
         </w:rPr>
       </w:pPr>
-      <w:proofErr w:type="spellStart"/>
       <w:r>
         <w:rPr>
           <w:rFonts w:asciiTheme="majorHAnsi" w:eastAsiaTheme="majorEastAsia" w:hAnsiTheme="majorHAnsi" w:cstheme="majorHAnsi"/>
@@ -1329,19 +1355,7 @@
           <w:szCs w:val="24"/>
           <w:lang w:val="en-IN"/>
         </w:rPr>
-        <w:t>having_IPhaving_IP_Address</w:t>
-      </w:r>
-      <w:proofErr w:type="spellEnd"/>
-      <w:r>
-        <w:rPr>
-          <w:rFonts w:asciiTheme="majorHAnsi" w:eastAsiaTheme="majorEastAsia" w:hAnsiTheme="majorHAnsi" w:cstheme="majorHAnsi"/>
-          <w:b/>
-          <w:bCs/>
-          <w:sz w:val="24"/>
-          <w:szCs w:val="24"/>
-          <w:lang w:val="en-IN"/>
-        </w:rPr>
-        <w:t>:</w:t>
+        <w:t>having_IPhaving_IP_Address:</w:t>
       </w:r>
       <w:r>
         <w:rPr>
@@ -1366,7 +1380,6 @@
           <w:lang w:val="en-IN"/>
         </w:rPr>
       </w:pPr>
-      <w:proofErr w:type="spellStart"/>
       <w:r>
         <w:rPr>
           <w:rFonts w:asciiTheme="majorHAnsi" w:eastAsiaTheme="majorEastAsia" w:hAnsiTheme="majorHAnsi" w:cstheme="majorHAnsi"/>
@@ -1376,19 +1389,7 @@
           <w:szCs w:val="24"/>
           <w:lang w:val="en-IN"/>
         </w:rPr>
-        <w:t>URLURL_Length</w:t>
-      </w:r>
-      <w:proofErr w:type="spellEnd"/>
-      <w:r>
-        <w:rPr>
-          <w:rFonts w:asciiTheme="majorHAnsi" w:eastAsiaTheme="majorEastAsia" w:hAnsiTheme="majorHAnsi" w:cstheme="majorHAnsi"/>
-          <w:b/>
-          <w:bCs/>
-          <w:sz w:val="24"/>
-          <w:szCs w:val="24"/>
-          <w:lang w:val="en-IN"/>
-        </w:rPr>
-        <w:t>:</w:t>
+        <w:t>URLURL_Length:</w:t>
       </w:r>
       <w:r>
         <w:rPr>
@@ -1413,7 +1414,6 @@
           <w:lang w:val="en-IN"/>
         </w:rPr>
       </w:pPr>
-      <w:proofErr w:type="spellStart"/>
       <w:r>
         <w:rPr>
           <w:rFonts w:asciiTheme="majorHAnsi" w:eastAsiaTheme="majorEastAsia" w:hAnsiTheme="majorHAnsi" w:cstheme="majorHAnsi"/>
@@ -1423,48 +1423,16 @@
           <w:szCs w:val="24"/>
           <w:lang w:val="en-IN"/>
         </w:rPr>
-        <w:t>Shortining_Service</w:t>
-      </w:r>
-      <w:proofErr w:type="spellEnd"/>
-      <w:r>
-        <w:rPr>
-          <w:rFonts w:asciiTheme="majorHAnsi" w:eastAsiaTheme="majorEastAsia" w:hAnsiTheme="majorHAnsi" w:cstheme="majorHAnsi"/>
-          <w:b/>
-          <w:bCs/>
-          <w:sz w:val="24"/>
-          <w:szCs w:val="24"/>
-          <w:lang w:val="en-IN"/>
-        </w:rPr>
-        <w:t>:</w:t>
-      </w:r>
-      <w:r>
-        <w:rPr>
-          <w:rFonts w:asciiTheme="majorHAnsi" w:eastAsiaTheme="majorEastAsia" w:hAnsiTheme="majorHAnsi" w:cstheme="majorHAnsi"/>
-          <w:sz w:val="24"/>
-          <w:szCs w:val="24"/>
-          <w:lang w:val="en-IN"/>
-        </w:rPr>
-        <w:t xml:space="preserve"> Whether URL uses shortening service (bit.ly, </w:t>
-      </w:r>
-      <w:proofErr w:type="spellStart"/>
-      <w:r>
-        <w:rPr>
-          <w:rFonts w:asciiTheme="majorHAnsi" w:eastAsiaTheme="majorEastAsia" w:hAnsiTheme="majorHAnsi" w:cstheme="majorHAnsi"/>
-          <w:sz w:val="24"/>
-          <w:szCs w:val="24"/>
-          <w:lang w:val="en-IN"/>
-        </w:rPr>
-        <w:t>tinyurl</w:t>
-      </w:r>
-      <w:proofErr w:type="spellEnd"/>
-      <w:r>
-        <w:rPr>
-          <w:rFonts w:asciiTheme="majorHAnsi" w:eastAsiaTheme="majorEastAsia" w:hAnsiTheme="majorHAnsi" w:cstheme="majorHAnsi"/>
-          <w:sz w:val="24"/>
-          <w:szCs w:val="24"/>
-          <w:lang w:val="en-IN"/>
-        </w:rPr>
-        <w:t>, etc.)</w:t>
+        <w:t>Shortining_Service:</w:t>
+      </w:r>
+      <w:r>
+        <w:rPr>
+          <w:rFonts w:asciiTheme="majorHAnsi" w:eastAsiaTheme="majorEastAsia" w:hAnsiTheme="majorHAnsi" w:cstheme="majorHAnsi"/>
+          <w:sz w:val="24"/>
+          <w:szCs w:val="24"/>
+          <w:lang w:val="en-IN"/>
+        </w:rPr>
+        <w:t xml:space="preserve"> Whether URL uses shortening service (bit.ly, tinyurl, etc.)</w:t>
       </w:r>
     </w:p>
     <w:p>
@@ -1480,7 +1448,6 @@
           <w:lang w:val="en-IN"/>
         </w:rPr>
       </w:pPr>
-      <w:proofErr w:type="spellStart"/>
       <w:r>
         <w:rPr>
           <w:rFonts w:asciiTheme="majorHAnsi" w:eastAsiaTheme="majorEastAsia" w:hAnsiTheme="majorHAnsi" w:cstheme="majorHAnsi"/>
@@ -1490,19 +1457,7 @@
           <w:szCs w:val="24"/>
           <w:lang w:val="en-IN"/>
         </w:rPr>
-        <w:t>having_At_Symbol</w:t>
-      </w:r>
-      <w:proofErr w:type="spellEnd"/>
-      <w:r>
-        <w:rPr>
-          <w:rFonts w:asciiTheme="majorHAnsi" w:eastAsiaTheme="majorEastAsia" w:hAnsiTheme="majorHAnsi" w:cstheme="majorHAnsi"/>
-          <w:b/>
-          <w:bCs/>
-          <w:sz w:val="24"/>
-          <w:szCs w:val="24"/>
-          <w:lang w:val="en-IN"/>
-        </w:rPr>
-        <w:t>:</w:t>
+        <w:t>having_At_Symbol:</w:t>
       </w:r>
       <w:r>
         <w:rPr>
@@ -1527,7 +1482,6 @@
           <w:lang w:val="en-IN"/>
         </w:rPr>
       </w:pPr>
-      <w:proofErr w:type="spellStart"/>
       <w:r>
         <w:rPr>
           <w:rFonts w:asciiTheme="majorHAnsi" w:eastAsiaTheme="majorEastAsia" w:hAnsiTheme="majorHAnsi" w:cstheme="majorHAnsi"/>
@@ -1537,19 +1491,7 @@
           <w:szCs w:val="24"/>
           <w:lang w:val="en-IN"/>
         </w:rPr>
-        <w:t>double_slash_redirecting</w:t>
-      </w:r>
-      <w:proofErr w:type="spellEnd"/>
-      <w:r>
-        <w:rPr>
-          <w:rFonts w:asciiTheme="majorHAnsi" w:eastAsiaTheme="majorEastAsia" w:hAnsiTheme="majorHAnsi" w:cstheme="majorHAnsi"/>
-          <w:b/>
-          <w:bCs/>
-          <w:sz w:val="24"/>
-          <w:szCs w:val="24"/>
-          <w:lang w:val="en-IN"/>
-        </w:rPr>
-        <w:t>:</w:t>
+        <w:t>double_slash_redirecting:</w:t>
       </w:r>
       <w:r>
         <w:rPr>
@@ -1574,7 +1516,6 @@
           <w:lang w:val="en-IN"/>
         </w:rPr>
       </w:pPr>
-      <w:proofErr w:type="spellStart"/>
       <w:r>
         <w:rPr>
           <w:rFonts w:asciiTheme="majorHAnsi" w:eastAsiaTheme="majorEastAsia" w:hAnsiTheme="majorHAnsi" w:cstheme="majorHAnsi"/>
@@ -1584,19 +1525,7 @@
           <w:szCs w:val="24"/>
           <w:lang w:val="en-IN"/>
         </w:rPr>
-        <w:t>Prefix_Suffix</w:t>
-      </w:r>
-      <w:proofErr w:type="spellEnd"/>
-      <w:r>
-        <w:rPr>
-          <w:rFonts w:asciiTheme="majorHAnsi" w:eastAsiaTheme="majorEastAsia" w:hAnsiTheme="majorHAnsi" w:cstheme="majorHAnsi"/>
-          <w:b/>
-          <w:bCs/>
-          <w:sz w:val="24"/>
-          <w:szCs w:val="24"/>
-          <w:lang w:val="en-IN"/>
-        </w:rPr>
-        <w:t>:</w:t>
+        <w:t>Prefix_Suffix:</w:t>
       </w:r>
       <w:r>
         <w:rPr>
@@ -1621,7 +1550,6 @@
           <w:lang w:val="en-IN"/>
         </w:rPr>
       </w:pPr>
-      <w:proofErr w:type="spellStart"/>
       <w:r>
         <w:rPr>
           <w:rFonts w:asciiTheme="majorHAnsi" w:eastAsiaTheme="majorEastAsia" w:hAnsiTheme="majorHAnsi" w:cstheme="majorHAnsi"/>
@@ -1631,19 +1559,7 @@
           <w:szCs w:val="24"/>
           <w:lang w:val="en-IN"/>
         </w:rPr>
-        <w:t>having_Sub_Domain</w:t>
-      </w:r>
-      <w:proofErr w:type="spellEnd"/>
-      <w:r>
-        <w:rPr>
-          <w:rFonts w:asciiTheme="majorHAnsi" w:eastAsiaTheme="majorEastAsia" w:hAnsiTheme="majorHAnsi" w:cstheme="majorHAnsi"/>
-          <w:b/>
-          <w:bCs/>
-          <w:sz w:val="24"/>
-          <w:szCs w:val="24"/>
-          <w:lang w:val="en-IN"/>
-        </w:rPr>
-        <w:t>:</w:t>
+        <w:t>having_Sub_Domain:</w:t>
       </w:r>
       <w:r>
         <w:rPr>
@@ -1736,6 +1652,7 @@
           <w:szCs w:val="24"/>
           <w:lang w:val="en-IN"/>
         </w:rPr>
+        <w:lastRenderedPageBreak/>
         <w:t>2. </w:t>
       </w:r>
       <w:r>
@@ -1762,7 +1679,6 @@
           <w:lang w:val="en-IN"/>
         </w:rPr>
       </w:pPr>
-      <w:proofErr w:type="spellStart"/>
       <w:r>
         <w:rPr>
           <w:rFonts w:asciiTheme="majorHAnsi" w:eastAsiaTheme="majorEastAsia" w:hAnsiTheme="majorHAnsi" w:cstheme="majorHAnsi"/>
@@ -1772,19 +1688,7 @@
           <w:szCs w:val="24"/>
           <w:lang w:val="en-IN"/>
         </w:rPr>
-        <w:t>SSLfinal_State</w:t>
-      </w:r>
-      <w:proofErr w:type="spellEnd"/>
-      <w:r>
-        <w:rPr>
-          <w:rFonts w:asciiTheme="majorHAnsi" w:eastAsiaTheme="majorEastAsia" w:hAnsiTheme="majorHAnsi" w:cstheme="majorHAnsi"/>
-          <w:b/>
-          <w:bCs/>
-          <w:sz w:val="24"/>
-          <w:szCs w:val="24"/>
-          <w:lang w:val="en-IN"/>
-        </w:rPr>
-        <w:t>:</w:t>
+        <w:t>SSLfinal_State:</w:t>
       </w:r>
       <w:r>
         <w:rPr>
@@ -1809,7 +1713,6 @@
           <w:lang w:val="en-IN"/>
         </w:rPr>
       </w:pPr>
-      <w:proofErr w:type="spellStart"/>
       <w:r>
         <w:rPr>
           <w:rFonts w:asciiTheme="majorHAnsi" w:eastAsiaTheme="majorEastAsia" w:hAnsiTheme="majorHAnsi" w:cstheme="majorHAnsi"/>
@@ -1819,19 +1722,7 @@
           <w:szCs w:val="24"/>
           <w:lang w:val="en-IN"/>
         </w:rPr>
-        <w:t>Domain_registeration_length</w:t>
-      </w:r>
-      <w:proofErr w:type="spellEnd"/>
-      <w:r>
-        <w:rPr>
-          <w:rFonts w:asciiTheme="majorHAnsi" w:eastAsiaTheme="majorEastAsia" w:hAnsiTheme="majorHAnsi" w:cstheme="majorHAnsi"/>
-          <w:b/>
-          <w:bCs/>
-          <w:sz w:val="24"/>
-          <w:szCs w:val="24"/>
-          <w:lang w:val="en-IN"/>
-        </w:rPr>
-        <w:t>:</w:t>
+        <w:t>Domain_registeration_length:</w:t>
       </w:r>
       <w:r>
         <w:rPr>
@@ -1856,7 +1747,6 @@
           <w:lang w:val="en-IN"/>
         </w:rPr>
       </w:pPr>
-      <w:proofErr w:type="spellStart"/>
       <w:r>
         <w:rPr>
           <w:rFonts w:asciiTheme="majorHAnsi" w:eastAsiaTheme="majorEastAsia" w:hAnsiTheme="majorHAnsi" w:cstheme="majorHAnsi"/>
@@ -1866,19 +1756,7 @@
           <w:szCs w:val="24"/>
           <w:lang w:val="en-IN"/>
         </w:rPr>
-        <w:t>age_of_domain</w:t>
-      </w:r>
-      <w:proofErr w:type="spellEnd"/>
-      <w:r>
-        <w:rPr>
-          <w:rFonts w:asciiTheme="majorHAnsi" w:eastAsiaTheme="majorEastAsia" w:hAnsiTheme="majorHAnsi" w:cstheme="majorHAnsi"/>
-          <w:b/>
-          <w:bCs/>
-          <w:sz w:val="24"/>
-          <w:szCs w:val="24"/>
-          <w:lang w:val="en-IN"/>
-        </w:rPr>
-        <w:t>:</w:t>
+        <w:t>age_of_domain:</w:t>
       </w:r>
       <w:r>
         <w:rPr>
@@ -1903,7 +1781,6 @@
           <w:lang w:val="en-IN"/>
         </w:rPr>
       </w:pPr>
-      <w:proofErr w:type="spellStart"/>
       <w:r>
         <w:rPr>
           <w:rFonts w:asciiTheme="majorHAnsi" w:eastAsiaTheme="majorEastAsia" w:hAnsiTheme="majorHAnsi" w:cstheme="majorHAnsi"/>
@@ -1913,19 +1790,7 @@
           <w:szCs w:val="24"/>
           <w:lang w:val="en-IN"/>
         </w:rPr>
-        <w:t>DNSRecord</w:t>
-      </w:r>
-      <w:proofErr w:type="spellEnd"/>
-      <w:r>
-        <w:rPr>
-          <w:rFonts w:asciiTheme="majorHAnsi" w:eastAsiaTheme="majorEastAsia" w:hAnsiTheme="majorHAnsi" w:cstheme="majorHAnsi"/>
-          <w:b/>
-          <w:bCs/>
-          <w:sz w:val="24"/>
-          <w:szCs w:val="24"/>
-          <w:lang w:val="en-IN"/>
-        </w:rPr>
-        <w:t>:</w:t>
+        <w:t>DNSRecord:</w:t>
       </w:r>
       <w:r>
         <w:rPr>
@@ -1950,7 +1815,6 @@
           <w:lang w:val="en-IN"/>
         </w:rPr>
       </w:pPr>
-      <w:proofErr w:type="spellStart"/>
       <w:r>
         <w:rPr>
           <w:rFonts w:asciiTheme="majorHAnsi" w:eastAsiaTheme="majorEastAsia" w:hAnsiTheme="majorHAnsi" w:cstheme="majorHAnsi"/>
@@ -1960,19 +1824,7 @@
           <w:szCs w:val="24"/>
           <w:lang w:val="en-IN"/>
         </w:rPr>
-        <w:t>Page_Rank</w:t>
-      </w:r>
-      <w:proofErr w:type="spellEnd"/>
-      <w:r>
-        <w:rPr>
-          <w:rFonts w:asciiTheme="majorHAnsi" w:eastAsiaTheme="majorEastAsia" w:hAnsiTheme="majorHAnsi" w:cstheme="majorHAnsi"/>
-          <w:b/>
-          <w:bCs/>
-          <w:sz w:val="24"/>
-          <w:szCs w:val="24"/>
-          <w:lang w:val="en-IN"/>
-        </w:rPr>
-        <w:t>:</w:t>
+        <w:t>Page_Rank:</w:t>
       </w:r>
       <w:r>
         <w:rPr>
@@ -2011,29 +1863,7 @@
           <w:u w:val="single"/>
           <w:lang w:val="en-IN"/>
         </w:rPr>
-        <w:t xml:space="preserve">. Content-Based Features (Page </w:t>
-      </w:r>
-      <w:proofErr w:type="spellStart"/>
-      <w:r>
-        <w:rPr>
-          <w:rFonts w:asciiTheme="majorHAnsi" w:eastAsiaTheme="majorEastAsia" w:hAnsiTheme="majorHAnsi" w:cstheme="majorHAnsi"/>
-          <w:sz w:val="24"/>
-          <w:szCs w:val="24"/>
-          <w:u w:val="single"/>
-          <w:lang w:val="en-IN"/>
-        </w:rPr>
-        <w:t>behavior</w:t>
-      </w:r>
-      <w:proofErr w:type="spellEnd"/>
-      <w:r>
-        <w:rPr>
-          <w:rFonts w:asciiTheme="majorHAnsi" w:eastAsiaTheme="majorEastAsia" w:hAnsiTheme="majorHAnsi" w:cstheme="majorHAnsi"/>
-          <w:sz w:val="24"/>
-          <w:szCs w:val="24"/>
-          <w:u w:val="single"/>
-          <w:lang w:val="en-IN"/>
-        </w:rPr>
-        <w:t xml:space="preserve"> and reputation)</w:t>
+        <w:t>. Content-Based Features (Page behavior and reputation)</w:t>
       </w:r>
     </w:p>
     <w:p>
@@ -2117,7 +1947,6 @@
           <w:lang w:val="en-IN"/>
         </w:rPr>
       </w:pPr>
-      <w:proofErr w:type="spellStart"/>
       <w:r>
         <w:rPr>
           <w:rFonts w:asciiTheme="majorHAnsi" w:eastAsiaTheme="majorEastAsia" w:hAnsiTheme="majorHAnsi" w:cstheme="majorHAnsi"/>
@@ -2129,7 +1958,6 @@
         </w:rPr>
         <w:t>HTTPS_token</w:t>
       </w:r>
-      <w:proofErr w:type="spellEnd"/>
       <w:r>
         <w:rPr>
           <w:rFonts w:asciiTheme="majorHAnsi" w:eastAsiaTheme="majorEastAsia" w:hAnsiTheme="majorHAnsi" w:cstheme="majorHAnsi"/>
@@ -2153,7 +1981,6 @@
           <w:lang w:val="en-IN"/>
         </w:rPr>
       </w:pPr>
-      <w:proofErr w:type="spellStart"/>
       <w:r>
         <w:rPr>
           <w:rFonts w:asciiTheme="majorHAnsi" w:eastAsiaTheme="majorEastAsia" w:hAnsiTheme="majorHAnsi" w:cstheme="majorHAnsi"/>
@@ -2163,19 +1990,7 @@
           <w:szCs w:val="24"/>
           <w:lang w:val="en-IN"/>
         </w:rPr>
-        <w:t>Request_URL</w:t>
-      </w:r>
-      <w:proofErr w:type="spellEnd"/>
-      <w:r>
-        <w:rPr>
-          <w:rFonts w:asciiTheme="majorHAnsi" w:eastAsiaTheme="majorEastAsia" w:hAnsiTheme="majorHAnsi" w:cstheme="majorHAnsi"/>
-          <w:b/>
-          <w:bCs/>
-          <w:sz w:val="24"/>
-          <w:szCs w:val="24"/>
-          <w:lang w:val="en-IN"/>
-        </w:rPr>
-        <w:t>:</w:t>
+        <w:t>Request_URL:</w:t>
       </w:r>
       <w:r>
         <w:rPr>
@@ -2200,7 +2015,6 @@
           <w:lang w:val="en-IN"/>
         </w:rPr>
       </w:pPr>
-      <w:proofErr w:type="spellStart"/>
       <w:r>
         <w:rPr>
           <w:rFonts w:asciiTheme="majorHAnsi" w:eastAsiaTheme="majorEastAsia" w:hAnsiTheme="majorHAnsi" w:cstheme="majorHAnsi"/>
@@ -2210,19 +2024,7 @@
           <w:szCs w:val="24"/>
           <w:lang w:val="en-IN"/>
         </w:rPr>
-        <w:t>URL_of_Anchor</w:t>
-      </w:r>
-      <w:proofErr w:type="spellEnd"/>
-      <w:r>
-        <w:rPr>
-          <w:rFonts w:asciiTheme="majorHAnsi" w:eastAsiaTheme="majorEastAsia" w:hAnsiTheme="majorHAnsi" w:cstheme="majorHAnsi"/>
-          <w:b/>
-          <w:bCs/>
-          <w:sz w:val="24"/>
-          <w:szCs w:val="24"/>
-          <w:lang w:val="en-IN"/>
-        </w:rPr>
-        <w:t>:</w:t>
+        <w:t>URL_of_Anchor:</w:t>
       </w:r>
       <w:r>
         <w:rPr>
@@ -2247,7 +2049,6 @@
           <w:lang w:val="en-IN"/>
         </w:rPr>
       </w:pPr>
-      <w:proofErr w:type="spellStart"/>
       <w:r>
         <w:rPr>
           <w:rFonts w:asciiTheme="majorHAnsi" w:eastAsiaTheme="majorEastAsia" w:hAnsiTheme="majorHAnsi" w:cstheme="majorHAnsi"/>
@@ -2257,19 +2058,7 @@
           <w:szCs w:val="24"/>
           <w:lang w:val="en-IN"/>
         </w:rPr>
-        <w:t>Links_in_tags</w:t>
-      </w:r>
-      <w:proofErr w:type="spellEnd"/>
-      <w:r>
-        <w:rPr>
-          <w:rFonts w:asciiTheme="majorHAnsi" w:eastAsiaTheme="majorEastAsia" w:hAnsiTheme="majorHAnsi" w:cstheme="majorHAnsi"/>
-          <w:b/>
-          <w:bCs/>
-          <w:sz w:val="24"/>
-          <w:szCs w:val="24"/>
-          <w:lang w:val="en-IN"/>
-        </w:rPr>
-        <w:t>:</w:t>
+        <w:t>Links_in_tags:</w:t>
       </w:r>
       <w:r>
         <w:rPr>
@@ -2328,7 +2117,6 @@
           <w:lang w:val="en-IN"/>
         </w:rPr>
       </w:pPr>
-      <w:proofErr w:type="spellStart"/>
       <w:r>
         <w:rPr>
           <w:rFonts w:asciiTheme="majorHAnsi" w:eastAsiaTheme="majorEastAsia" w:hAnsiTheme="majorHAnsi" w:cstheme="majorHAnsi"/>
@@ -2340,7 +2128,6 @@
         </w:rPr>
         <w:t>Submitting_to_email</w:t>
       </w:r>
-      <w:proofErr w:type="spellEnd"/>
       <w:r>
         <w:rPr>
           <w:rFonts w:asciiTheme="majorHAnsi" w:eastAsiaTheme="majorEastAsia" w:hAnsiTheme="majorHAnsi" w:cstheme="majorHAnsi"/>
@@ -2364,7 +2151,6 @@
           <w:lang w:val="en-IN"/>
         </w:rPr>
       </w:pPr>
-      <w:proofErr w:type="spellStart"/>
       <w:r>
         <w:rPr>
           <w:rFonts w:asciiTheme="majorHAnsi" w:eastAsiaTheme="majorEastAsia" w:hAnsiTheme="majorHAnsi" w:cstheme="majorHAnsi"/>
@@ -2376,7 +2162,6 @@
         </w:rPr>
         <w:t>Abnormal_URL</w:t>
       </w:r>
-      <w:proofErr w:type="spellEnd"/>
       <w:r>
         <w:rPr>
           <w:rFonts w:asciiTheme="majorHAnsi" w:eastAsiaTheme="majorEastAsia" w:hAnsiTheme="majorHAnsi" w:cstheme="majorHAnsi"/>
@@ -2400,7 +2185,6 @@
           <w:lang w:val="en-IN"/>
         </w:rPr>
       </w:pPr>
-      <w:proofErr w:type="spellStart"/>
       <w:r>
         <w:rPr>
           <w:rFonts w:asciiTheme="majorHAnsi" w:eastAsiaTheme="majorEastAsia" w:hAnsiTheme="majorHAnsi" w:cstheme="majorHAnsi"/>
@@ -2412,7 +2196,6 @@
         </w:rPr>
         <w:t>on_mouseover</w:t>
       </w:r>
-      <w:proofErr w:type="spellEnd"/>
       <w:r>
         <w:rPr>
           <w:rFonts w:asciiTheme="majorHAnsi" w:eastAsiaTheme="majorEastAsia" w:hAnsiTheme="majorHAnsi" w:cstheme="majorHAnsi"/>
@@ -2436,7 +2219,6 @@
           <w:lang w:val="en-IN"/>
         </w:rPr>
       </w:pPr>
-      <w:proofErr w:type="spellStart"/>
       <w:r>
         <w:rPr>
           <w:rFonts w:asciiTheme="majorHAnsi" w:eastAsiaTheme="majorEastAsia" w:hAnsiTheme="majorHAnsi" w:cstheme="majorHAnsi"/>
@@ -2448,7 +2230,6 @@
         </w:rPr>
         <w:t>RightClick</w:t>
       </w:r>
-      <w:proofErr w:type="spellEnd"/>
       <w:r>
         <w:rPr>
           <w:rFonts w:asciiTheme="majorHAnsi" w:eastAsiaTheme="majorEastAsia" w:hAnsiTheme="majorHAnsi" w:cstheme="majorHAnsi"/>
@@ -2472,7 +2253,6 @@
           <w:lang w:val="en-IN"/>
         </w:rPr>
       </w:pPr>
-      <w:proofErr w:type="spellStart"/>
       <w:r>
         <w:rPr>
           <w:rFonts w:asciiTheme="majorHAnsi" w:eastAsiaTheme="majorEastAsia" w:hAnsiTheme="majorHAnsi" w:cstheme="majorHAnsi"/>
@@ -2484,7 +2264,6 @@
         </w:rPr>
         <w:t>popUpWidnow</w:t>
       </w:r>
-      <w:proofErr w:type="spellEnd"/>
       <w:r>
         <w:rPr>
           <w:rFonts w:asciiTheme="majorHAnsi" w:eastAsiaTheme="majorEastAsia" w:hAnsiTheme="majorHAnsi" w:cstheme="majorHAnsi"/>
@@ -2508,7 +2287,6 @@
           <w:lang w:val="en-IN"/>
         </w:rPr>
       </w:pPr>
-      <w:proofErr w:type="spellStart"/>
       <w:r>
         <w:rPr>
           <w:rFonts w:asciiTheme="majorHAnsi" w:eastAsiaTheme="majorEastAsia" w:hAnsiTheme="majorHAnsi" w:cstheme="majorHAnsi"/>
@@ -2520,35 +2298,14 @@
         </w:rPr>
         <w:t>Iframe</w:t>
       </w:r>
-      <w:proofErr w:type="spellEnd"/>
-      <w:r>
-        <w:rPr>
-          <w:rFonts w:asciiTheme="majorHAnsi" w:eastAsiaTheme="majorEastAsia" w:hAnsiTheme="majorHAnsi" w:cstheme="majorHAnsi"/>
-          <w:sz w:val="24"/>
-          <w:szCs w:val="24"/>
-          <w:lang w:val="en-IN"/>
-        </w:rPr>
-        <w:t xml:space="preserve">: </w:t>
-      </w:r>
-      <w:proofErr w:type="spellStart"/>
-      <w:r>
-        <w:rPr>
-          <w:rFonts w:asciiTheme="majorHAnsi" w:eastAsiaTheme="majorEastAsia" w:hAnsiTheme="majorHAnsi" w:cstheme="majorHAnsi"/>
-          <w:sz w:val="24"/>
-          <w:szCs w:val="24"/>
-          <w:lang w:val="en-IN"/>
-        </w:rPr>
-        <w:t>iFrame</w:t>
-      </w:r>
-      <w:proofErr w:type="spellEnd"/>
-      <w:r>
-        <w:rPr>
-          <w:rFonts w:asciiTheme="majorHAnsi" w:eastAsiaTheme="majorEastAsia" w:hAnsiTheme="majorHAnsi" w:cstheme="majorHAnsi"/>
-          <w:sz w:val="24"/>
-          <w:szCs w:val="24"/>
-          <w:lang w:val="en-IN"/>
-        </w:rPr>
-        <w:t xml:space="preserve"> usage (often used for phishing)</w:t>
+      <w:r>
+        <w:rPr>
+          <w:rFonts w:asciiTheme="majorHAnsi" w:eastAsiaTheme="majorEastAsia" w:hAnsiTheme="majorHAnsi" w:cstheme="majorHAnsi"/>
+          <w:sz w:val="24"/>
+          <w:szCs w:val="24"/>
+          <w:lang w:val="en-IN"/>
+        </w:rPr>
+        <w:t>: iFrame usage (often used for phishing)</w:t>
       </w:r>
     </w:p>
     <w:p>
@@ -2564,7 +2321,6 @@
           <w:lang w:val="en-IN"/>
         </w:rPr>
       </w:pPr>
-      <w:proofErr w:type="spellStart"/>
       <w:r>
         <w:rPr>
           <w:rFonts w:asciiTheme="majorHAnsi" w:eastAsiaTheme="majorEastAsia" w:hAnsiTheme="majorHAnsi" w:cstheme="majorHAnsi"/>
@@ -2576,7 +2332,6 @@
         </w:rPr>
         <w:t>web_traffic</w:t>
       </w:r>
-      <w:proofErr w:type="spellEnd"/>
       <w:r>
         <w:rPr>
           <w:rFonts w:asciiTheme="majorHAnsi" w:eastAsiaTheme="majorEastAsia" w:hAnsiTheme="majorHAnsi" w:cstheme="majorHAnsi"/>
@@ -2600,7 +2355,6 @@
           <w:lang w:val="en-IN"/>
         </w:rPr>
       </w:pPr>
-      <w:proofErr w:type="spellStart"/>
       <w:r>
         <w:rPr>
           <w:rFonts w:asciiTheme="majorHAnsi" w:eastAsiaTheme="majorEastAsia" w:hAnsiTheme="majorHAnsi" w:cstheme="majorHAnsi"/>
@@ -2612,7 +2366,6 @@
         </w:rPr>
         <w:t>Google_Index</w:t>
       </w:r>
-      <w:proofErr w:type="spellEnd"/>
       <w:r>
         <w:rPr>
           <w:rFonts w:asciiTheme="majorHAnsi" w:eastAsiaTheme="majorEastAsia" w:hAnsiTheme="majorHAnsi" w:cstheme="majorHAnsi"/>
@@ -2636,7 +2389,6 @@
           <w:lang w:val="en-IN"/>
         </w:rPr>
       </w:pPr>
-      <w:proofErr w:type="spellStart"/>
       <w:r>
         <w:rPr>
           <w:rFonts w:asciiTheme="majorHAnsi" w:eastAsiaTheme="majorEastAsia" w:hAnsiTheme="majorHAnsi" w:cstheme="majorHAnsi"/>
@@ -2646,10 +2398,8 @@
           <w:szCs w:val="24"/>
           <w:lang w:val="en-IN"/>
         </w:rPr>
-        <w:lastRenderedPageBreak/>
         <w:t>Links_pointing_to_page</w:t>
       </w:r>
-      <w:proofErr w:type="spellEnd"/>
       <w:r>
         <w:rPr>
           <w:rFonts w:asciiTheme="majorHAnsi" w:eastAsiaTheme="majorEastAsia" w:hAnsiTheme="majorHAnsi" w:cstheme="majorHAnsi"/>
@@ -2673,7 +2423,6 @@
           <w:lang w:val="en-IN"/>
         </w:rPr>
       </w:pPr>
-      <w:proofErr w:type="spellStart"/>
       <w:r>
         <w:rPr>
           <w:rFonts w:asciiTheme="majorHAnsi" w:eastAsiaTheme="majorEastAsia" w:hAnsiTheme="majorHAnsi" w:cstheme="majorHAnsi"/>
@@ -2683,9 +2432,9 @@
           <w:szCs w:val="24"/>
           <w:lang w:val="en-IN"/>
         </w:rPr>
+        <w:lastRenderedPageBreak/>
         <w:t>Statistical_report</w:t>
       </w:r>
-      <w:proofErr w:type="spellEnd"/>
       <w:r>
         <w:rPr>
           <w:rFonts w:asciiTheme="majorHAnsi" w:eastAsiaTheme="majorEastAsia" w:hAnsiTheme="majorHAnsi" w:cstheme="majorHAnsi"/>
@@ -2764,27 +2513,7 @@
           <w:szCs w:val="24"/>
           <w:lang w:val="en-IN"/>
         </w:rPr>
-        <w:t>Used </w:t>
-      </w:r>
-      <w:proofErr w:type="spellStart"/>
-      <w:r>
-        <w:rPr>
-          <w:rFonts w:asciiTheme="majorHAnsi" w:eastAsiaTheme="majorEastAsia" w:hAnsiTheme="majorHAnsi" w:cstheme="majorHAnsi"/>
-          <w:sz w:val="24"/>
-          <w:szCs w:val="24"/>
-          <w:lang w:val="en-IN"/>
-        </w:rPr>
-        <w:t>StandardScaler</w:t>
-      </w:r>
-      <w:proofErr w:type="spellEnd"/>
-      <w:r>
-        <w:rPr>
-          <w:rFonts w:asciiTheme="majorHAnsi" w:eastAsiaTheme="majorEastAsia" w:hAnsiTheme="majorHAnsi" w:cstheme="majorHAnsi"/>
-          <w:sz w:val="24"/>
-          <w:szCs w:val="24"/>
-          <w:lang w:val="en-IN"/>
-        </w:rPr>
-        <w:t> to normalize features (mean=0, std=1)</w:t>
+        <w:t>Used StandardScaler to normalize features (mean=0, std=1)</w:t>
       </w:r>
     </w:p>
     <w:p>
@@ -2888,17 +2617,17 @@
           <w:lang w:val="en-IN"/>
         </w:rPr>
       </w:pPr>
-      <w:proofErr w:type="spellStart"/>
-      <w:r>
-        <w:rPr>
-          <w:rFonts w:asciiTheme="majorHAnsi" w:eastAsiaTheme="majorEastAsia" w:hAnsiTheme="majorHAnsi" w:cstheme="majorHAnsi"/>
+      <w:r>
+        <w:rPr>
+          <w:rFonts w:asciiTheme="majorHAnsi" w:eastAsiaTheme="majorEastAsia" w:hAnsiTheme="majorHAnsi" w:cstheme="majorHAnsi"/>
+          <w:b/>
+          <w:bCs/>
           <w:sz w:val="24"/>
           <w:szCs w:val="24"/>
           <w:lang w:val="en-IN"/>
         </w:rPr>
         <w:t>SSL_HTTPS_Security</w:t>
       </w:r>
-      <w:proofErr w:type="spellEnd"/>
       <w:r>
         <w:rPr>
           <w:rFonts w:asciiTheme="majorHAnsi" w:eastAsiaTheme="majorEastAsia" w:hAnsiTheme="majorHAnsi" w:cstheme="majorHAnsi"/>
@@ -2922,17 +2651,17 @@
           <w:lang w:val="en-IN"/>
         </w:rPr>
       </w:pPr>
-      <w:proofErr w:type="spellStart"/>
-      <w:r>
-        <w:rPr>
-          <w:rFonts w:asciiTheme="majorHAnsi" w:eastAsiaTheme="majorEastAsia" w:hAnsiTheme="majorHAnsi" w:cstheme="majorHAnsi"/>
+      <w:r>
+        <w:rPr>
+          <w:rFonts w:asciiTheme="majorHAnsi" w:eastAsiaTheme="majorEastAsia" w:hAnsiTheme="majorHAnsi" w:cstheme="majorHAnsi"/>
+          <w:b/>
+          <w:bCs/>
           <w:sz w:val="24"/>
           <w:szCs w:val="24"/>
           <w:lang w:val="en-IN"/>
         </w:rPr>
         <w:t>Domain_Trust_Score</w:t>
       </w:r>
-      <w:proofErr w:type="spellEnd"/>
       <w:r>
         <w:rPr>
           <w:rFonts w:asciiTheme="majorHAnsi" w:eastAsiaTheme="majorEastAsia" w:hAnsiTheme="majorHAnsi" w:cstheme="majorHAnsi"/>
@@ -2956,17 +2685,17 @@
           <w:lang w:val="en-IN"/>
         </w:rPr>
       </w:pPr>
-      <w:proofErr w:type="spellStart"/>
-      <w:r>
-        <w:rPr>
-          <w:rFonts w:asciiTheme="majorHAnsi" w:eastAsiaTheme="majorEastAsia" w:hAnsiTheme="majorHAnsi" w:cstheme="majorHAnsi"/>
+      <w:r>
+        <w:rPr>
+          <w:rFonts w:asciiTheme="majorHAnsi" w:eastAsiaTheme="majorEastAsia" w:hAnsiTheme="majorHAnsi" w:cstheme="majorHAnsi"/>
+          <w:b/>
+          <w:bCs/>
           <w:sz w:val="24"/>
           <w:szCs w:val="24"/>
           <w:lang w:val="en-IN"/>
         </w:rPr>
         <w:t>Suspicious_URL_Score</w:t>
       </w:r>
-      <w:proofErr w:type="spellEnd"/>
       <w:r>
         <w:rPr>
           <w:rFonts w:asciiTheme="majorHAnsi" w:eastAsiaTheme="majorEastAsia" w:hAnsiTheme="majorHAnsi" w:cstheme="majorHAnsi"/>
@@ -2990,17 +2719,17 @@
           <w:lang w:val="en-IN"/>
         </w:rPr>
       </w:pPr>
-      <w:proofErr w:type="spellStart"/>
-      <w:r>
-        <w:rPr>
-          <w:rFonts w:asciiTheme="majorHAnsi" w:eastAsiaTheme="majorEastAsia" w:hAnsiTheme="majorHAnsi" w:cstheme="majorHAnsi"/>
+      <w:r>
+        <w:rPr>
+          <w:rFonts w:asciiTheme="majorHAnsi" w:eastAsiaTheme="majorEastAsia" w:hAnsiTheme="majorHAnsi" w:cstheme="majorHAnsi"/>
+          <w:b/>
+          <w:bCs/>
           <w:sz w:val="24"/>
           <w:szCs w:val="24"/>
           <w:lang w:val="en-IN"/>
         </w:rPr>
         <w:t>Reputation_Score</w:t>
       </w:r>
-      <w:proofErr w:type="spellEnd"/>
       <w:r>
         <w:rPr>
           <w:rFonts w:asciiTheme="majorHAnsi" w:eastAsiaTheme="majorEastAsia" w:hAnsiTheme="majorHAnsi" w:cstheme="majorHAnsi"/>
@@ -3024,25 +2753,25 @@
           <w:lang w:val="en-IN"/>
         </w:rPr>
       </w:pPr>
-      <w:proofErr w:type="spellStart"/>
-      <w:r>
-        <w:rPr>
-          <w:rFonts w:asciiTheme="majorHAnsi" w:eastAsiaTheme="majorEastAsia" w:hAnsiTheme="majorHAnsi" w:cstheme="majorHAnsi"/>
-          <w:sz w:val="24"/>
-          <w:szCs w:val="24"/>
-          <w:lang w:val="en-IN"/>
-        </w:rPr>
-        <w:t>High_Risk_URL</w:t>
-      </w:r>
-      <w:proofErr w:type="spellEnd"/>
-      <w:r>
-        <w:rPr>
-          <w:rFonts w:asciiTheme="majorHAnsi" w:eastAsiaTheme="majorEastAsia" w:hAnsiTheme="majorHAnsi" w:cstheme="majorHAnsi"/>
-          <w:sz w:val="24"/>
-          <w:szCs w:val="24"/>
-          <w:lang w:val="en-IN"/>
-        </w:rPr>
-        <w:t>: Binary indicator for IP address + shortening service</w:t>
+      <w:r>
+        <w:rPr>
+          <w:rFonts w:asciiTheme="majorHAnsi" w:eastAsiaTheme="majorEastAsia" w:hAnsiTheme="majorHAnsi" w:cstheme="majorHAnsi"/>
+          <w:b/>
+          <w:bCs/>
+          <w:sz w:val="24"/>
+          <w:szCs w:val="24"/>
+          <w:lang w:val="en-IN"/>
+        </w:rPr>
+        <w:t>High_Risk_URL:</w:t>
+      </w:r>
+      <w:r>
+        <w:rPr>
+          <w:rFonts w:asciiTheme="majorHAnsi" w:eastAsiaTheme="majorEastAsia" w:hAnsiTheme="majorHAnsi" w:cstheme="majorHAnsi"/>
+          <w:sz w:val="24"/>
+          <w:szCs w:val="24"/>
+          <w:lang w:val="en-IN"/>
+        </w:rPr>
+        <w:t xml:space="preserve"> Binary indicator for IP address + shortening service</w:t>
       </w:r>
     </w:p>
     <w:p>
@@ -3058,17 +2787,17 @@
           <w:lang w:val="en-IN"/>
         </w:rPr>
       </w:pPr>
-      <w:proofErr w:type="spellStart"/>
-      <w:r>
-        <w:rPr>
-          <w:rFonts w:asciiTheme="majorHAnsi" w:eastAsiaTheme="majorEastAsia" w:hAnsiTheme="majorHAnsi" w:cstheme="majorHAnsi"/>
+      <w:r>
+        <w:rPr>
+          <w:rFonts w:asciiTheme="majorHAnsi" w:eastAsiaTheme="majorEastAsia" w:hAnsiTheme="majorHAnsi" w:cstheme="majorHAnsi"/>
+          <w:b/>
+          <w:bCs/>
           <w:sz w:val="24"/>
           <w:szCs w:val="24"/>
           <w:lang w:val="en-IN"/>
         </w:rPr>
         <w:t>Suspicious_Redirect</w:t>
       </w:r>
-      <w:proofErr w:type="spellEnd"/>
       <w:r>
         <w:rPr>
           <w:rFonts w:asciiTheme="majorHAnsi" w:eastAsiaTheme="majorEastAsia" w:hAnsiTheme="majorHAnsi" w:cstheme="majorHAnsi"/>
@@ -3092,17 +2821,17 @@
           <w:lang w:val="en-IN"/>
         </w:rPr>
       </w:pPr>
-      <w:proofErr w:type="spellStart"/>
-      <w:r>
-        <w:rPr>
-          <w:rFonts w:asciiTheme="majorHAnsi" w:eastAsiaTheme="majorEastAsia" w:hAnsiTheme="majorHAnsi" w:cstheme="majorHAnsi"/>
+      <w:r>
+        <w:rPr>
+          <w:rFonts w:asciiTheme="majorHAnsi" w:eastAsiaTheme="majorEastAsia" w:hAnsiTheme="majorHAnsi" w:cstheme="majorHAnsi"/>
+          <w:b/>
+          <w:bCs/>
           <w:sz w:val="24"/>
           <w:szCs w:val="24"/>
           <w:lang w:val="en-IN"/>
         </w:rPr>
         <w:t>URL_Length_Binary</w:t>
       </w:r>
-      <w:proofErr w:type="spellEnd"/>
       <w:r>
         <w:rPr>
           <w:rFonts w:asciiTheme="majorHAnsi" w:eastAsiaTheme="majorEastAsia" w:hAnsiTheme="majorHAnsi" w:cstheme="majorHAnsi"/>
@@ -3285,6 +3014,7 @@
           <w:szCs w:val="24"/>
           <w:lang w:val="en-IN"/>
         </w:rPr>
+        <w:lastRenderedPageBreak/>
         <w:t xml:space="preserve">3. </w:t>
       </w:r>
       <w:r>
@@ -3328,30 +3058,12 @@
           <w:lang w:val="en-IN"/>
         </w:rPr>
         <w:t>Model Overview</w:t>
-      </w:r>
-    </w:p>
-    <w:p>
-      <w:pPr>
-        <w:rPr>
-          <w:rFonts w:asciiTheme="majorHAnsi" w:eastAsiaTheme="majorEastAsia" w:hAnsiTheme="majorHAnsi" w:cstheme="majorHAnsi"/>
-          <w:sz w:val="24"/>
-          <w:szCs w:val="24"/>
-          <w:lang w:val="en-IN"/>
-        </w:rPr>
-      </w:pPr>
-      <w:r>
-        <w:rPr>
-          <w:rFonts w:asciiTheme="majorHAnsi" w:eastAsiaTheme="majorEastAsia" w:hAnsiTheme="majorHAnsi" w:cstheme="majorHAnsi"/>
-          <w:sz w:val="24"/>
-          <w:szCs w:val="24"/>
-          <w:lang w:val="en-IN"/>
-        </w:rPr>
-        <w:t>Six different machine learning models were trained and evaluated on the phishing detection task:</w:t>
       </w:r>
     </w:p>
     <w:tbl>
       <w:tblPr>
-        <w:tblW w:w="10020" w:type="dxa"/>
+        <w:tblpPr w:leftFromText="180" w:rightFromText="180" w:vertAnchor="text" w:horzAnchor="margin" w:tblpXSpec="center" w:tblpY="760"/>
+        <w:tblW w:w="10593" w:type="dxa"/>
         <w:tblBorders>
           <w:top w:val="single" w:sz="4" w:space="0" w:color="auto"/>
           <w:left w:val="single" w:sz="4" w:space="0" w:color="auto"/>
@@ -3369,14 +3081,14 @@
         <w:tblLook w:val="04A0" w:firstRow="1" w:lastRow="0" w:firstColumn="1" w:lastColumn="0" w:noHBand="0" w:noVBand="1"/>
       </w:tblPr>
       <w:tblGrid>
-        <w:gridCol w:w="2311"/>
-        <w:gridCol w:w="1977"/>
-        <w:gridCol w:w="3925"/>
-        <w:gridCol w:w="1807"/>
+        <w:gridCol w:w="2433"/>
+        <w:gridCol w:w="2038"/>
+        <w:gridCol w:w="4203"/>
+        <w:gridCol w:w="1919"/>
       </w:tblGrid>
       <w:tr>
         <w:trPr>
-          <w:trHeight w:val="880"/>
+          <w:trHeight w:val="920"/>
           <w:tblHeader/>
         </w:trPr>
         <w:tc>
@@ -3395,6 +3107,8 @@
             <w:pPr>
               <w:rPr>
                 <w:rFonts w:asciiTheme="majorHAnsi" w:eastAsiaTheme="majorEastAsia" w:hAnsiTheme="majorHAnsi" w:cstheme="majorHAnsi"/>
+                <w:b/>
+                <w:bCs/>
                 <w:sz w:val="24"/>
                 <w:szCs w:val="24"/>
                 <w:lang w:val="en-IN"/>
@@ -3403,6 +3117,8 @@
             <w:r>
               <w:rPr>
                 <w:rFonts w:asciiTheme="majorHAnsi" w:eastAsiaTheme="majorEastAsia" w:hAnsiTheme="majorHAnsi" w:cstheme="majorHAnsi"/>
+                <w:b/>
+                <w:bCs/>
                 <w:sz w:val="24"/>
                 <w:szCs w:val="24"/>
                 <w:lang w:val="en-IN"/>
@@ -3427,6 +3143,8 @@
             <w:pPr>
               <w:rPr>
                 <w:rFonts w:asciiTheme="majorHAnsi" w:eastAsiaTheme="majorEastAsia" w:hAnsiTheme="majorHAnsi" w:cstheme="majorHAnsi"/>
+                <w:b/>
+                <w:bCs/>
                 <w:sz w:val="24"/>
                 <w:szCs w:val="24"/>
                 <w:lang w:val="en-IN"/>
@@ -3435,6 +3153,8 @@
             <w:r>
               <w:rPr>
                 <w:rFonts w:asciiTheme="majorHAnsi" w:eastAsiaTheme="majorEastAsia" w:hAnsiTheme="majorHAnsi" w:cstheme="majorHAnsi"/>
+                <w:b/>
+                <w:bCs/>
                 <w:sz w:val="24"/>
                 <w:szCs w:val="24"/>
                 <w:lang w:val="en-IN"/>
@@ -3467,11 +3187,33 @@
             <w:r>
               <w:rPr>
                 <w:rFonts w:asciiTheme="majorHAnsi" w:eastAsiaTheme="majorEastAsia" w:hAnsiTheme="majorHAnsi" w:cstheme="majorHAnsi"/>
+                <w:b/>
+                <w:bCs/>
                 <w:sz w:val="24"/>
                 <w:szCs w:val="24"/>
                 <w:lang w:val="en-IN"/>
               </w:rPr>
-              <w:t>Key Characteristic</w:t>
+              <w:t>Key</w:t>
+            </w:r>
+            <w:r>
+              <w:rPr>
+                <w:rFonts w:asciiTheme="majorHAnsi" w:eastAsiaTheme="majorEastAsia" w:hAnsiTheme="majorHAnsi" w:cstheme="majorHAnsi"/>
+                <w:sz w:val="24"/>
+                <w:szCs w:val="24"/>
+                <w:lang w:val="en-IN"/>
+              </w:rPr>
+              <w:t xml:space="preserve"> </w:t>
+            </w:r>
+            <w:r>
+              <w:rPr>
+                <w:rFonts w:asciiTheme="majorHAnsi" w:eastAsiaTheme="majorEastAsia" w:hAnsiTheme="majorHAnsi" w:cstheme="majorHAnsi"/>
+                <w:b/>
+                <w:bCs/>
+                <w:sz w:val="24"/>
+                <w:szCs w:val="24"/>
+                <w:lang w:val="en-IN"/>
+              </w:rPr>
+              <w:t>Characteristic</w:t>
             </w:r>
           </w:p>
         </w:tc>
@@ -3499,18 +3241,60 @@
             <w:r>
               <w:rPr>
                 <w:rFonts w:asciiTheme="majorHAnsi" w:eastAsiaTheme="majorEastAsia" w:hAnsiTheme="majorHAnsi" w:cstheme="majorHAnsi"/>
+                <w:b/>
+                <w:bCs/>
                 <w:sz w:val="24"/>
                 <w:szCs w:val="24"/>
                 <w:lang w:val="en-IN"/>
               </w:rPr>
-              <w:t>Use Scaled Features</w:t>
+              <w:t>Use</w:t>
+            </w:r>
+            <w:r>
+              <w:rPr>
+                <w:rFonts w:asciiTheme="majorHAnsi" w:eastAsiaTheme="majorEastAsia" w:hAnsiTheme="majorHAnsi" w:cstheme="majorHAnsi"/>
+                <w:sz w:val="24"/>
+                <w:szCs w:val="24"/>
+                <w:lang w:val="en-IN"/>
+              </w:rPr>
+              <w:t xml:space="preserve"> </w:t>
+            </w:r>
+            <w:r>
+              <w:rPr>
+                <w:rFonts w:asciiTheme="majorHAnsi" w:eastAsiaTheme="majorEastAsia" w:hAnsiTheme="majorHAnsi" w:cstheme="majorHAnsi"/>
+                <w:b/>
+                <w:bCs/>
+                <w:sz w:val="24"/>
+                <w:szCs w:val="24"/>
+                <w:lang w:val="en-IN"/>
+              </w:rPr>
+              <w:t>Scaled</w:t>
+            </w:r>
+            <w:r>
+              <w:rPr>
+                <w:rFonts w:asciiTheme="majorHAnsi" w:eastAsiaTheme="majorEastAsia" w:hAnsiTheme="majorHAnsi" w:cstheme="majorHAnsi"/>
+                <w:sz w:val="24"/>
+                <w:szCs w:val="24"/>
+                <w:lang w:val="en-IN"/>
+              </w:rPr>
+              <w:t xml:space="preserve"> </w:t>
+            </w:r>
+            <w:r>
+              <w:rPr>
+                <w:rFonts w:asciiTheme="majorHAnsi" w:eastAsiaTheme="majorEastAsia" w:hAnsiTheme="majorHAnsi" w:cstheme="majorHAnsi"/>
+                <w:b/>
+                <w:bCs/>
+                <w:sz w:val="24"/>
+                <w:szCs w:val="24"/>
+                <w:lang w:val="en-IN"/>
+              </w:rPr>
+              <w:t>Features</w:t>
             </w:r>
           </w:p>
         </w:tc>
       </w:tr>
       <w:tr>
         <w:trPr>
-          <w:trHeight w:val="868"/>
+          <w:trHeight w:val="906"/>
         </w:trPr>
         <w:tc>
           <w:tcPr>
@@ -3643,7 +3427,7 @@
       </w:tr>
       <w:tr>
         <w:trPr>
-          <w:trHeight w:val="880"/>
+          <w:trHeight w:val="920"/>
         </w:trPr>
         <w:tc>
           <w:tcPr>
@@ -3776,7 +3560,7 @@
       </w:tr>
       <w:tr>
         <w:trPr>
-          <w:trHeight w:val="880"/>
+          <w:trHeight w:val="920"/>
         </w:trPr>
         <w:tc>
           <w:tcPr>
@@ -3806,27 +3590,7 @@
                 <w:szCs w:val="24"/>
                 <w:lang w:val="en-IN"/>
               </w:rPr>
-              <w:t xml:space="preserve">K-Nearest </w:t>
-            </w:r>
-            <w:proofErr w:type="spellStart"/>
-            <w:r>
-              <w:rPr>
-                <w:rFonts w:asciiTheme="majorHAnsi" w:eastAsiaTheme="majorEastAsia" w:hAnsiTheme="majorHAnsi" w:cstheme="majorHAnsi"/>
-                <w:sz w:val="24"/>
-                <w:szCs w:val="24"/>
-                <w:lang w:val="en-IN"/>
-              </w:rPr>
-              <w:t>Neighbors</w:t>
-            </w:r>
-            <w:proofErr w:type="spellEnd"/>
-            <w:r>
-              <w:rPr>
-                <w:rFonts w:asciiTheme="majorHAnsi" w:eastAsiaTheme="majorEastAsia" w:hAnsiTheme="majorHAnsi" w:cstheme="majorHAnsi"/>
-                <w:sz w:val="24"/>
-                <w:szCs w:val="24"/>
-                <w:lang w:val="en-IN"/>
-              </w:rPr>
-              <w:t xml:space="preserve"> (KNN)</w:t>
+              <w:t>K-Nearest Neighbors (KNN)</w:t>
             </w:r>
           </w:p>
         </w:tc>
@@ -3929,7 +3693,7 @@
       </w:tr>
       <w:tr>
         <w:trPr>
-          <w:trHeight w:val="880"/>
+          <w:trHeight w:val="920"/>
         </w:trPr>
         <w:tc>
           <w:tcPr>
@@ -4062,7 +3826,7 @@
       </w:tr>
       <w:tr>
         <w:trPr>
-          <w:trHeight w:val="868"/>
+          <w:trHeight w:val="906"/>
         </w:trPr>
         <w:tc>
           <w:tcPr>
@@ -4195,7 +3959,7 @@
       </w:tr>
       <w:tr>
         <w:trPr>
-          <w:trHeight w:val="891"/>
+          <w:trHeight w:val="931"/>
         </w:trPr>
         <w:tc>
           <w:tcPr>
@@ -4218,7 +3982,6 @@
                 <w:lang w:val="en-IN"/>
               </w:rPr>
             </w:pPr>
-            <w:proofErr w:type="spellStart"/>
             <w:r>
               <w:rPr>
                 <w:rFonts w:asciiTheme="majorHAnsi" w:eastAsiaTheme="majorEastAsia" w:hAnsiTheme="majorHAnsi" w:cstheme="majorHAnsi"/>
@@ -4228,7 +3991,6 @@
               </w:rPr>
               <w:t>XGBoost</w:t>
             </w:r>
-            <w:proofErr w:type="spellEnd"/>
           </w:p>
         </w:tc>
         <w:tc>
@@ -4338,6 +4100,15 @@
           <w:lang w:val="en-IN"/>
         </w:rPr>
       </w:pPr>
+      <w:r>
+        <w:rPr>
+          <w:rFonts w:asciiTheme="majorHAnsi" w:eastAsiaTheme="majorEastAsia" w:hAnsiTheme="majorHAnsi" w:cstheme="majorHAnsi"/>
+          <w:sz w:val="24"/>
+          <w:szCs w:val="24"/>
+          <w:lang w:val="en-IN"/>
+        </w:rPr>
+        <w:t>Six different machine learning models were trained and evaluated on the phishing detection task:</w:t>
+      </w:r>
     </w:p>
     <w:p>
       <w:pPr>
@@ -4408,13 +4179,24 @@
           <w:lang w:val="en-IN"/>
         </w:rPr>
       </w:pPr>
-      <w:r>
-        <w:rPr>
-          <w:rFonts w:asciiTheme="majorHAnsi" w:eastAsiaTheme="majorEastAsia" w:hAnsiTheme="majorHAnsi" w:cstheme="majorHAnsi"/>
-          <w:sz w:val="24"/>
-          <w:szCs w:val="24"/>
-          <w:lang w:val="en-IN"/>
-        </w:rPr>
+    </w:p>
+    <w:p>
+      <w:pPr>
+        <w:rPr>
+          <w:rFonts w:asciiTheme="majorHAnsi" w:eastAsiaTheme="majorEastAsia" w:hAnsiTheme="majorHAnsi" w:cstheme="majorHAnsi"/>
+          <w:sz w:val="24"/>
+          <w:szCs w:val="24"/>
+          <w:lang w:val="en-IN"/>
+        </w:rPr>
+      </w:pPr>
+      <w:r>
+        <w:rPr>
+          <w:rFonts w:asciiTheme="majorHAnsi" w:eastAsiaTheme="majorEastAsia" w:hAnsiTheme="majorHAnsi" w:cstheme="majorHAnsi"/>
+          <w:sz w:val="24"/>
+          <w:szCs w:val="24"/>
+          <w:lang w:val="en-IN"/>
+        </w:rPr>
+        <w:lastRenderedPageBreak/>
         <w:t xml:space="preserve">3.2 </w:t>
       </w:r>
       <w:r>
@@ -5059,6 +4841,7 @@
           <w:szCs w:val="24"/>
           <w:lang w:val="en-IN"/>
         </w:rPr>
+        <w:lastRenderedPageBreak/>
         <w:t xml:space="preserve">4. </w:t>
       </w:r>
       <w:r>
@@ -5106,7 +4889,8 @@
     </w:p>
     <w:tbl>
       <w:tblPr>
-        <w:tblW w:w="9800" w:type="dxa"/>
+        <w:tblW w:w="10290" w:type="dxa"/>
+        <w:tblInd w:w="-587" w:type="dxa"/>
         <w:tblBorders>
           <w:top w:val="single" w:sz="4" w:space="0" w:color="auto"/>
           <w:left w:val="single" w:sz="4" w:space="0" w:color="auto"/>
@@ -5124,18 +4908,18 @@
         <w:tblLook w:val="04A0" w:firstRow="1" w:lastRow="0" w:firstColumn="1" w:lastColumn="0" w:noHBand="0" w:noVBand="1"/>
       </w:tblPr>
       <w:tblGrid>
-        <w:gridCol w:w="1757"/>
-        <w:gridCol w:w="1177"/>
-        <w:gridCol w:w="1186"/>
+        <w:gridCol w:w="1901"/>
+        <w:gridCol w:w="1193"/>
+        <w:gridCol w:w="1206"/>
         <w:gridCol w:w="969"/>
-        <w:gridCol w:w="1035"/>
-        <w:gridCol w:w="1113"/>
-        <w:gridCol w:w="1129"/>
-        <w:gridCol w:w="1434"/>
+        <w:gridCol w:w="1063"/>
+        <w:gridCol w:w="1174"/>
+        <w:gridCol w:w="1194"/>
+        <w:gridCol w:w="1590"/>
       </w:tblGrid>
       <w:tr>
         <w:trPr>
-          <w:trHeight w:val="887"/>
+          <w:trHeight w:val="917"/>
           <w:tblHeader/>
         </w:trPr>
         <w:tc>
@@ -5154,6 +4938,8 @@
             <w:pPr>
               <w:rPr>
                 <w:rFonts w:asciiTheme="majorHAnsi" w:eastAsiaTheme="majorEastAsia" w:hAnsiTheme="majorHAnsi" w:cstheme="majorHAnsi"/>
+                <w:b/>
+                <w:bCs/>
                 <w:sz w:val="24"/>
                 <w:szCs w:val="24"/>
                 <w:lang w:val="en-IN"/>
@@ -5162,6 +4948,8 @@
             <w:r>
               <w:rPr>
                 <w:rFonts w:asciiTheme="majorHAnsi" w:eastAsiaTheme="majorEastAsia" w:hAnsiTheme="majorHAnsi" w:cstheme="majorHAnsi"/>
+                <w:b/>
+                <w:bCs/>
                 <w:sz w:val="24"/>
                 <w:szCs w:val="24"/>
                 <w:lang w:val="en-IN"/>
@@ -5186,6 +4974,8 @@
             <w:pPr>
               <w:rPr>
                 <w:rFonts w:asciiTheme="majorHAnsi" w:eastAsiaTheme="majorEastAsia" w:hAnsiTheme="majorHAnsi" w:cstheme="majorHAnsi"/>
+                <w:b/>
+                <w:bCs/>
                 <w:sz w:val="24"/>
                 <w:szCs w:val="24"/>
                 <w:lang w:val="en-IN"/>
@@ -5194,6 +4984,8 @@
             <w:r>
               <w:rPr>
                 <w:rFonts w:asciiTheme="majorHAnsi" w:eastAsiaTheme="majorEastAsia" w:hAnsiTheme="majorHAnsi" w:cstheme="majorHAnsi"/>
+                <w:b/>
+                <w:bCs/>
                 <w:sz w:val="24"/>
                 <w:szCs w:val="24"/>
                 <w:lang w:val="en-IN"/>
@@ -5218,6 +5010,8 @@
             <w:pPr>
               <w:rPr>
                 <w:rFonts w:asciiTheme="majorHAnsi" w:eastAsiaTheme="majorEastAsia" w:hAnsiTheme="majorHAnsi" w:cstheme="majorHAnsi"/>
+                <w:b/>
+                <w:bCs/>
                 <w:sz w:val="24"/>
                 <w:szCs w:val="24"/>
                 <w:lang w:val="en-IN"/>
@@ -5226,6 +5020,8 @@
             <w:r>
               <w:rPr>
                 <w:rFonts w:asciiTheme="majorHAnsi" w:eastAsiaTheme="majorEastAsia" w:hAnsiTheme="majorHAnsi" w:cstheme="majorHAnsi"/>
+                <w:b/>
+                <w:bCs/>
                 <w:sz w:val="24"/>
                 <w:szCs w:val="24"/>
                 <w:lang w:val="en-IN"/>
@@ -5250,6 +5046,8 @@
             <w:pPr>
               <w:rPr>
                 <w:rFonts w:asciiTheme="majorHAnsi" w:eastAsiaTheme="majorEastAsia" w:hAnsiTheme="majorHAnsi" w:cstheme="majorHAnsi"/>
+                <w:b/>
+                <w:bCs/>
                 <w:sz w:val="24"/>
                 <w:szCs w:val="24"/>
                 <w:lang w:val="en-IN"/>
@@ -5258,6 +5056,8 @@
             <w:r>
               <w:rPr>
                 <w:rFonts w:asciiTheme="majorHAnsi" w:eastAsiaTheme="majorEastAsia" w:hAnsiTheme="majorHAnsi" w:cstheme="majorHAnsi"/>
+                <w:b/>
+                <w:bCs/>
                 <w:sz w:val="24"/>
                 <w:szCs w:val="24"/>
                 <w:lang w:val="en-IN"/>
@@ -5290,11 +5090,33 @@
             <w:r>
               <w:rPr>
                 <w:rFonts w:asciiTheme="majorHAnsi" w:eastAsiaTheme="majorEastAsia" w:hAnsiTheme="majorHAnsi" w:cstheme="majorHAnsi"/>
+                <w:b/>
+                <w:bCs/>
                 <w:sz w:val="24"/>
                 <w:szCs w:val="24"/>
                 <w:lang w:val="en-IN"/>
               </w:rPr>
-              <w:t>F1 Score</w:t>
+              <w:t>F1</w:t>
+            </w:r>
+            <w:r>
+              <w:rPr>
+                <w:rFonts w:asciiTheme="majorHAnsi" w:eastAsiaTheme="majorEastAsia" w:hAnsiTheme="majorHAnsi" w:cstheme="majorHAnsi"/>
+                <w:sz w:val="24"/>
+                <w:szCs w:val="24"/>
+                <w:lang w:val="en-IN"/>
+              </w:rPr>
+              <w:t xml:space="preserve"> </w:t>
+            </w:r>
+            <w:r>
+              <w:rPr>
+                <w:rFonts w:asciiTheme="majorHAnsi" w:eastAsiaTheme="majorEastAsia" w:hAnsiTheme="majorHAnsi" w:cstheme="majorHAnsi"/>
+                <w:b/>
+                <w:bCs/>
+                <w:sz w:val="24"/>
+                <w:szCs w:val="24"/>
+                <w:lang w:val="en-IN"/>
+              </w:rPr>
+              <w:t>Score</w:t>
             </w:r>
           </w:p>
         </w:tc>
@@ -5322,11 +5144,33 @@
             <w:r>
               <w:rPr>
                 <w:rFonts w:asciiTheme="majorHAnsi" w:eastAsiaTheme="majorEastAsia" w:hAnsiTheme="majorHAnsi" w:cstheme="majorHAnsi"/>
+                <w:b/>
+                <w:bCs/>
                 <w:sz w:val="24"/>
                 <w:szCs w:val="24"/>
                 <w:lang w:val="en-IN"/>
               </w:rPr>
-              <w:t>AUC Score</w:t>
+              <w:t>AUC</w:t>
+            </w:r>
+            <w:r>
+              <w:rPr>
+                <w:rFonts w:asciiTheme="majorHAnsi" w:eastAsiaTheme="majorEastAsia" w:hAnsiTheme="majorHAnsi" w:cstheme="majorHAnsi"/>
+                <w:sz w:val="24"/>
+                <w:szCs w:val="24"/>
+                <w:lang w:val="en-IN"/>
+              </w:rPr>
+              <w:t xml:space="preserve"> </w:t>
+            </w:r>
+            <w:r>
+              <w:rPr>
+                <w:rFonts w:asciiTheme="majorHAnsi" w:eastAsiaTheme="majorEastAsia" w:hAnsiTheme="majorHAnsi" w:cstheme="majorHAnsi"/>
+                <w:b/>
+                <w:bCs/>
+                <w:sz w:val="24"/>
+                <w:szCs w:val="24"/>
+                <w:lang w:val="en-IN"/>
+              </w:rPr>
+              <w:t>Score</w:t>
             </w:r>
           </w:p>
         </w:tc>
@@ -5354,11 +5198,33 @@
             <w:r>
               <w:rPr>
                 <w:rFonts w:asciiTheme="majorHAnsi" w:eastAsiaTheme="majorEastAsia" w:hAnsiTheme="majorHAnsi" w:cstheme="majorHAnsi"/>
+                <w:b/>
+                <w:bCs/>
                 <w:sz w:val="24"/>
                 <w:szCs w:val="24"/>
                 <w:lang w:val="en-IN"/>
               </w:rPr>
-              <w:t>MCC Score</w:t>
+              <w:t>MCC</w:t>
+            </w:r>
+            <w:r>
+              <w:rPr>
+                <w:rFonts w:asciiTheme="majorHAnsi" w:eastAsiaTheme="majorEastAsia" w:hAnsiTheme="majorHAnsi" w:cstheme="majorHAnsi"/>
+                <w:sz w:val="24"/>
+                <w:szCs w:val="24"/>
+                <w:lang w:val="en-IN"/>
+              </w:rPr>
+              <w:t xml:space="preserve"> </w:t>
+            </w:r>
+            <w:r>
+              <w:rPr>
+                <w:rFonts w:asciiTheme="majorHAnsi" w:eastAsiaTheme="majorEastAsia" w:hAnsiTheme="majorHAnsi" w:cstheme="majorHAnsi"/>
+                <w:b/>
+                <w:bCs/>
+                <w:sz w:val="24"/>
+                <w:szCs w:val="24"/>
+                <w:lang w:val="en-IN"/>
+              </w:rPr>
+              <w:t>Score</w:t>
             </w:r>
           </w:p>
         </w:tc>
@@ -5386,18 +5252,60 @@
             <w:r>
               <w:rPr>
                 <w:rFonts w:asciiTheme="majorHAnsi" w:eastAsiaTheme="majorEastAsia" w:hAnsiTheme="majorHAnsi" w:cstheme="majorHAnsi"/>
+                <w:b/>
+                <w:bCs/>
                 <w:sz w:val="24"/>
                 <w:szCs w:val="24"/>
                 <w:lang w:val="en-IN"/>
               </w:rPr>
-              <w:t>Training Time (s)</w:t>
+              <w:t>Training</w:t>
+            </w:r>
+            <w:r>
+              <w:rPr>
+                <w:rFonts w:asciiTheme="majorHAnsi" w:eastAsiaTheme="majorEastAsia" w:hAnsiTheme="majorHAnsi" w:cstheme="majorHAnsi"/>
+                <w:sz w:val="24"/>
+                <w:szCs w:val="24"/>
+                <w:lang w:val="en-IN"/>
+              </w:rPr>
+              <w:t xml:space="preserve"> </w:t>
+            </w:r>
+            <w:r>
+              <w:rPr>
+                <w:rFonts w:asciiTheme="majorHAnsi" w:eastAsiaTheme="majorEastAsia" w:hAnsiTheme="majorHAnsi" w:cstheme="majorHAnsi"/>
+                <w:b/>
+                <w:bCs/>
+                <w:sz w:val="24"/>
+                <w:szCs w:val="24"/>
+                <w:lang w:val="en-IN"/>
+              </w:rPr>
+              <w:t>Time</w:t>
+            </w:r>
+            <w:r>
+              <w:rPr>
+                <w:rFonts w:asciiTheme="majorHAnsi" w:eastAsiaTheme="majorEastAsia" w:hAnsiTheme="majorHAnsi" w:cstheme="majorHAnsi"/>
+                <w:sz w:val="24"/>
+                <w:szCs w:val="24"/>
+                <w:lang w:val="en-IN"/>
+              </w:rPr>
+              <w:t xml:space="preserve"> </w:t>
+            </w:r>
+            <w:r>
+              <w:rPr>
+                <w:rFonts w:asciiTheme="majorHAnsi" w:eastAsiaTheme="majorEastAsia" w:hAnsiTheme="majorHAnsi" w:cstheme="majorHAnsi"/>
+                <w:b/>
+                <w:bCs/>
+                <w:sz w:val="24"/>
+                <w:szCs w:val="24"/>
+                <w:lang w:val="en-IN"/>
+              </w:rPr>
+              <w:t>(s)</w:t>
             </w:r>
           </w:p>
         </w:tc>
       </w:tr>
       <w:tr>
         <w:trPr>
-          <w:trHeight w:val="911"/>
+          <w:trHeight w:val="942"/>
         </w:trPr>
         <w:tc>
           <w:tcPr>
@@ -5658,7 +5566,7 @@
       </w:tr>
       <w:tr>
         <w:trPr>
-          <w:trHeight w:val="548"/>
+          <w:trHeight w:val="566"/>
         </w:trPr>
         <w:tc>
           <w:tcPr>
@@ -5681,7 +5589,6 @@
                 <w:lang w:val="en-IN"/>
               </w:rPr>
             </w:pPr>
-            <w:proofErr w:type="spellStart"/>
             <w:r>
               <w:rPr>
                 <w:rFonts w:asciiTheme="majorHAnsi" w:eastAsiaTheme="majorEastAsia" w:hAnsiTheme="majorHAnsi" w:cstheme="majorHAnsi"/>
@@ -5691,7 +5598,6 @@
               </w:rPr>
               <w:t>XGBoost</w:t>
             </w:r>
-            <w:proofErr w:type="spellEnd"/>
           </w:p>
         </w:tc>
         <w:tc>
@@ -5921,7 +5827,7 @@
       </w:tr>
       <w:tr>
         <w:trPr>
-          <w:trHeight w:val="887"/>
+          <w:trHeight w:val="917"/>
         </w:trPr>
         <w:tc>
           <w:tcPr>
@@ -5951,19 +5857,8 @@
                 <w:szCs w:val="24"/>
                 <w:lang w:val="en-IN"/>
               </w:rPr>
-              <w:t xml:space="preserve">K-Nearest </w:t>
+              <w:t>K-Nearest Neighbors</w:t>
             </w:r>
-            <w:proofErr w:type="spellStart"/>
-            <w:r>
-              <w:rPr>
-                <w:rFonts w:asciiTheme="majorHAnsi" w:eastAsiaTheme="majorEastAsia" w:hAnsiTheme="majorHAnsi" w:cstheme="majorHAnsi"/>
-                <w:sz w:val="24"/>
-                <w:szCs w:val="24"/>
-                <w:lang w:val="en-IN"/>
-              </w:rPr>
-              <w:t>Neighbors</w:t>
-            </w:r>
-            <w:proofErr w:type="spellEnd"/>
           </w:p>
         </w:tc>
         <w:tc>
@@ -6193,7 +6088,7 @@
       </w:tr>
       <w:tr>
         <w:trPr>
-          <w:trHeight w:val="875"/>
+          <w:trHeight w:val="905"/>
         </w:trPr>
         <w:tc>
           <w:tcPr>
@@ -6454,7 +6349,7 @@
       </w:tr>
       <w:tr>
         <w:trPr>
-          <w:trHeight w:val="887"/>
+          <w:trHeight w:val="917"/>
         </w:trPr>
         <w:tc>
           <w:tcPr>
@@ -6715,7 +6610,7 @@
       </w:tr>
       <w:tr>
         <w:trPr>
-          <w:trHeight w:val="898"/>
+          <w:trHeight w:val="928"/>
         </w:trPr>
         <w:tc>
           <w:tcPr>
@@ -7069,22 +6964,29 @@
       <w:pPr>
         <w:rPr>
           <w:rFonts w:asciiTheme="majorHAnsi" w:eastAsiaTheme="majorEastAsia" w:hAnsiTheme="majorHAnsi" w:cstheme="majorHAnsi"/>
-          <w:b/>
-          <w:bCs/>
-          <w:sz w:val="24"/>
-          <w:szCs w:val="24"/>
-          <w:u w:val="single"/>
-          <w:lang w:val="en-IN"/>
-        </w:rPr>
-      </w:pPr>
-      <w:r>
-        <w:rPr>
-          <w:rFonts w:asciiTheme="majorHAnsi" w:eastAsiaTheme="majorEastAsia" w:hAnsiTheme="majorHAnsi" w:cstheme="majorHAnsi"/>
-          <w:sz w:val="24"/>
-          <w:szCs w:val="24"/>
-          <w:lang w:val="en-IN"/>
-        </w:rPr>
-        <w:t xml:space="preserve">4.2 </w:t>
+          <w:sz w:val="24"/>
+          <w:szCs w:val="24"/>
+          <w:lang w:val="en-IN"/>
+        </w:rPr>
+      </w:pPr>
+      <w:r>
+        <w:rPr>
+          <w:rFonts w:asciiTheme="majorHAnsi" w:eastAsiaTheme="majorEastAsia" w:hAnsiTheme="majorHAnsi" w:cstheme="majorHAnsi"/>
+          <w:sz w:val="24"/>
+          <w:szCs w:val="24"/>
+          <w:lang w:val="en-IN"/>
+        </w:rPr>
+        <w:lastRenderedPageBreak/>
+        <w:t>4</w:t>
+      </w:r>
+      <w:r>
+        <w:rPr>
+          <w:rFonts w:asciiTheme="majorHAnsi" w:eastAsiaTheme="majorEastAsia" w:hAnsiTheme="majorHAnsi" w:cstheme="majorHAnsi"/>
+          <w:sz w:val="24"/>
+          <w:szCs w:val="24"/>
+          <w:lang w:val="en-IN"/>
+        </w:rPr>
+        <w:t xml:space="preserve">.2 </w:t>
       </w:r>
       <w:r>
         <w:rPr>
@@ -7101,7 +7003,9 @@
     </w:p>
     <w:tbl>
       <w:tblPr>
-        <w:tblW w:w="0" w:type="auto"/>
+        <w:tblpPr w:leftFromText="180" w:rightFromText="180" w:vertAnchor="text" w:horzAnchor="margin" w:tblpXSpec="center" w:tblpY="531"/>
+        <w:tblOverlap w:val="never"/>
+        <w:tblW w:w="10293" w:type="dxa"/>
         <w:tblBorders>
           <w:top w:val="single" w:sz="4" w:space="0" w:color="auto"/>
           <w:left w:val="single" w:sz="4" w:space="0" w:color="auto"/>
@@ -7119,18 +7023,18 @@
         <w:tblLook w:val="04A0" w:firstRow="1" w:lastRow="0" w:firstColumn="1" w:lastColumn="0" w:noHBand="0" w:noVBand="1"/>
       </w:tblPr>
       <w:tblGrid>
-        <w:gridCol w:w="966"/>
-        <w:gridCol w:w="602"/>
-        <w:gridCol w:w="850"/>
-        <w:gridCol w:w="1147"/>
-        <w:gridCol w:w="1318"/>
-        <w:gridCol w:w="902"/>
-        <w:gridCol w:w="1323"/>
-        <w:gridCol w:w="1522"/>
+        <w:gridCol w:w="1185"/>
+        <w:gridCol w:w="715"/>
+        <w:gridCol w:w="1045"/>
+        <w:gridCol w:w="1425"/>
+        <w:gridCol w:w="1652"/>
+        <w:gridCol w:w="1117"/>
+        <w:gridCol w:w="1658"/>
+        <w:gridCol w:w="1922"/>
       </w:tblGrid>
       <w:tr>
         <w:trPr>
-          <w:trHeight w:val="1902"/>
+          <w:trHeight w:val="685"/>
           <w:tblHeader/>
         </w:trPr>
         <w:tc>
@@ -7149,16 +7053,20 @@
             <w:pPr>
               <w:rPr>
                 <w:rFonts w:asciiTheme="majorHAnsi" w:eastAsiaTheme="majorEastAsia" w:hAnsiTheme="majorHAnsi" w:cstheme="majorHAnsi"/>
-                <w:sz w:val="24"/>
-                <w:szCs w:val="24"/>
+                <w:b/>
+                <w:bCs/>
+                <w:sz w:val="20"/>
+                <w:szCs w:val="20"/>
                 <w:lang w:val="en-IN"/>
               </w:rPr>
             </w:pPr>
             <w:r>
               <w:rPr>
                 <w:rFonts w:asciiTheme="majorHAnsi" w:eastAsiaTheme="majorEastAsia" w:hAnsiTheme="majorHAnsi" w:cstheme="majorHAnsi"/>
-                <w:sz w:val="24"/>
-                <w:szCs w:val="24"/>
+                <w:b/>
+                <w:bCs/>
+                <w:sz w:val="20"/>
+                <w:szCs w:val="20"/>
                 <w:lang w:val="en-IN"/>
               </w:rPr>
               <w:t>Model</w:t>
@@ -7181,16 +7089,20 @@
             <w:pPr>
               <w:rPr>
                 <w:rFonts w:asciiTheme="majorHAnsi" w:eastAsiaTheme="majorEastAsia" w:hAnsiTheme="majorHAnsi" w:cstheme="majorHAnsi"/>
-                <w:sz w:val="24"/>
-                <w:szCs w:val="24"/>
+                <w:b/>
+                <w:bCs/>
+                <w:sz w:val="20"/>
+                <w:szCs w:val="20"/>
                 <w:lang w:val="en-IN"/>
               </w:rPr>
             </w:pPr>
             <w:r>
               <w:rPr>
                 <w:rFonts w:asciiTheme="majorHAnsi" w:eastAsiaTheme="majorEastAsia" w:hAnsiTheme="majorHAnsi" w:cstheme="majorHAnsi"/>
-                <w:sz w:val="24"/>
-                <w:szCs w:val="24"/>
+                <w:b/>
+                <w:bCs/>
+                <w:sz w:val="20"/>
+                <w:szCs w:val="20"/>
                 <w:lang w:val="en-IN"/>
               </w:rPr>
               <w:t>Rank</w:t>
@@ -7213,16 +7125,20 @@
             <w:pPr>
               <w:rPr>
                 <w:rFonts w:asciiTheme="majorHAnsi" w:eastAsiaTheme="majorEastAsia" w:hAnsiTheme="majorHAnsi" w:cstheme="majorHAnsi"/>
-                <w:sz w:val="24"/>
-                <w:szCs w:val="24"/>
+                <w:b/>
+                <w:bCs/>
+                <w:sz w:val="20"/>
+                <w:szCs w:val="20"/>
                 <w:lang w:val="en-IN"/>
               </w:rPr>
             </w:pPr>
             <w:r>
               <w:rPr>
                 <w:rFonts w:asciiTheme="majorHAnsi" w:eastAsiaTheme="majorEastAsia" w:hAnsiTheme="majorHAnsi" w:cstheme="majorHAnsi"/>
-                <w:sz w:val="24"/>
-                <w:szCs w:val="24"/>
+                <w:b/>
+                <w:bCs/>
+                <w:sz w:val="20"/>
+                <w:szCs w:val="20"/>
                 <w:lang w:val="en-IN"/>
               </w:rPr>
               <w:t>Accuracy</w:t>
@@ -7245,19 +7161,41 @@
             <w:pPr>
               <w:rPr>
                 <w:rFonts w:asciiTheme="majorHAnsi" w:eastAsiaTheme="majorEastAsia" w:hAnsiTheme="majorHAnsi" w:cstheme="majorHAnsi"/>
-                <w:sz w:val="24"/>
-                <w:szCs w:val="24"/>
+                <w:sz w:val="20"/>
+                <w:szCs w:val="20"/>
                 <w:lang w:val="en-IN"/>
               </w:rPr>
             </w:pPr>
             <w:r>
               <w:rPr>
                 <w:rFonts w:asciiTheme="majorHAnsi" w:eastAsiaTheme="majorEastAsia" w:hAnsiTheme="majorHAnsi" w:cstheme="majorHAnsi"/>
-                <w:sz w:val="24"/>
-                <w:szCs w:val="24"/>
-                <w:lang w:val="en-IN"/>
-              </w:rPr>
-              <w:t>Key Strength</w:t>
+                <w:b/>
+                <w:bCs/>
+                <w:sz w:val="20"/>
+                <w:szCs w:val="20"/>
+                <w:lang w:val="en-IN"/>
+              </w:rPr>
+              <w:t>Key</w:t>
+            </w:r>
+            <w:r>
+              <w:rPr>
+                <w:rFonts w:asciiTheme="majorHAnsi" w:eastAsiaTheme="majorEastAsia" w:hAnsiTheme="majorHAnsi" w:cstheme="majorHAnsi"/>
+                <w:sz w:val="20"/>
+                <w:szCs w:val="20"/>
+                <w:lang w:val="en-IN"/>
+              </w:rPr>
+              <w:t xml:space="preserve"> </w:t>
+            </w:r>
+            <w:r>
+              <w:rPr>
+                <w:rFonts w:asciiTheme="majorHAnsi" w:eastAsiaTheme="majorEastAsia" w:hAnsiTheme="majorHAnsi" w:cstheme="majorHAnsi"/>
+                <w:b/>
+                <w:bCs/>
+                <w:sz w:val="20"/>
+                <w:szCs w:val="20"/>
+                <w:lang w:val="en-IN"/>
+              </w:rPr>
+              <w:t>Strength</w:t>
             </w:r>
           </w:p>
         </w:tc>
@@ -7277,19 +7215,41 @@
             <w:pPr>
               <w:rPr>
                 <w:rFonts w:asciiTheme="majorHAnsi" w:eastAsiaTheme="majorEastAsia" w:hAnsiTheme="majorHAnsi" w:cstheme="majorHAnsi"/>
-                <w:sz w:val="24"/>
-                <w:szCs w:val="24"/>
+                <w:sz w:val="20"/>
+                <w:szCs w:val="20"/>
                 <w:lang w:val="en-IN"/>
               </w:rPr>
             </w:pPr>
             <w:r>
               <w:rPr>
                 <w:rFonts w:asciiTheme="majorHAnsi" w:eastAsiaTheme="majorEastAsia" w:hAnsiTheme="majorHAnsi" w:cstheme="majorHAnsi"/>
-                <w:sz w:val="24"/>
-                <w:szCs w:val="24"/>
-                <w:lang w:val="en-IN"/>
-              </w:rPr>
-              <w:t>Key Limitation</w:t>
+                <w:b/>
+                <w:bCs/>
+                <w:sz w:val="20"/>
+                <w:szCs w:val="20"/>
+                <w:lang w:val="en-IN"/>
+              </w:rPr>
+              <w:t>Key</w:t>
+            </w:r>
+            <w:r>
+              <w:rPr>
+                <w:rFonts w:asciiTheme="majorHAnsi" w:eastAsiaTheme="majorEastAsia" w:hAnsiTheme="majorHAnsi" w:cstheme="majorHAnsi"/>
+                <w:sz w:val="20"/>
+                <w:szCs w:val="20"/>
+                <w:lang w:val="en-IN"/>
+              </w:rPr>
+              <w:t xml:space="preserve"> </w:t>
+            </w:r>
+            <w:r>
+              <w:rPr>
+                <w:rFonts w:asciiTheme="majorHAnsi" w:eastAsiaTheme="majorEastAsia" w:hAnsiTheme="majorHAnsi" w:cstheme="majorHAnsi"/>
+                <w:b/>
+                <w:bCs/>
+                <w:sz w:val="20"/>
+                <w:szCs w:val="20"/>
+                <w:lang w:val="en-IN"/>
+              </w:rPr>
+              <w:t>Limitation</w:t>
             </w:r>
           </w:p>
         </w:tc>
@@ -7309,16 +7269,20 @@
             <w:pPr>
               <w:rPr>
                 <w:rFonts w:asciiTheme="majorHAnsi" w:eastAsiaTheme="majorEastAsia" w:hAnsiTheme="majorHAnsi" w:cstheme="majorHAnsi"/>
-                <w:sz w:val="24"/>
-                <w:szCs w:val="24"/>
+                <w:b/>
+                <w:bCs/>
+                <w:sz w:val="20"/>
+                <w:szCs w:val="20"/>
                 <w:lang w:val="en-IN"/>
               </w:rPr>
             </w:pPr>
             <w:r>
               <w:rPr>
                 <w:rFonts w:asciiTheme="majorHAnsi" w:eastAsiaTheme="majorEastAsia" w:hAnsiTheme="majorHAnsi" w:cstheme="majorHAnsi"/>
-                <w:sz w:val="24"/>
-                <w:szCs w:val="24"/>
+                <w:b/>
+                <w:bCs/>
+                <w:sz w:val="20"/>
+                <w:szCs w:val="20"/>
                 <w:lang w:val="en-IN"/>
               </w:rPr>
               <w:t>Precision-Recall Balance</w:t>
@@ -7341,16 +7305,20 @@
             <w:pPr>
               <w:rPr>
                 <w:rFonts w:asciiTheme="majorHAnsi" w:eastAsiaTheme="majorEastAsia" w:hAnsiTheme="majorHAnsi" w:cstheme="majorHAnsi"/>
-                <w:sz w:val="24"/>
-                <w:szCs w:val="24"/>
+                <w:b/>
+                <w:bCs/>
+                <w:sz w:val="20"/>
+                <w:szCs w:val="20"/>
                 <w:lang w:val="en-IN"/>
               </w:rPr>
             </w:pPr>
             <w:r>
               <w:rPr>
                 <w:rFonts w:asciiTheme="majorHAnsi" w:eastAsiaTheme="majorEastAsia" w:hAnsiTheme="majorHAnsi" w:cstheme="majorHAnsi"/>
-                <w:sz w:val="24"/>
-                <w:szCs w:val="24"/>
+                <w:b/>
+                <w:bCs/>
+                <w:sz w:val="20"/>
+                <w:szCs w:val="20"/>
                 <w:lang w:val="en-IN"/>
               </w:rPr>
               <w:t>Best For</w:t>
@@ -7373,16 +7341,20 @@
             <w:pPr>
               <w:rPr>
                 <w:rFonts w:asciiTheme="majorHAnsi" w:eastAsiaTheme="majorEastAsia" w:hAnsiTheme="majorHAnsi" w:cstheme="majorHAnsi"/>
-                <w:sz w:val="24"/>
-                <w:szCs w:val="24"/>
+                <w:b/>
+                <w:bCs/>
+                <w:sz w:val="20"/>
+                <w:szCs w:val="20"/>
                 <w:lang w:val="en-IN"/>
               </w:rPr>
             </w:pPr>
             <w:r>
               <w:rPr>
                 <w:rFonts w:asciiTheme="majorHAnsi" w:eastAsiaTheme="majorEastAsia" w:hAnsiTheme="majorHAnsi" w:cstheme="majorHAnsi"/>
-                <w:sz w:val="24"/>
-                <w:szCs w:val="24"/>
+                <w:b/>
+                <w:bCs/>
+                <w:sz w:val="20"/>
+                <w:szCs w:val="20"/>
                 <w:lang w:val="en-IN"/>
               </w:rPr>
               <w:t>Recommendation</w:t>
@@ -7392,7 +7364,7 @@
       </w:tr>
       <w:tr>
         <w:trPr>
-          <w:trHeight w:val="2941"/>
+          <w:trHeight w:val="685"/>
         </w:trPr>
         <w:tc>
           <w:tcPr>
@@ -7410,16 +7382,16 @@
             <w:pPr>
               <w:rPr>
                 <w:rFonts w:asciiTheme="majorHAnsi" w:eastAsiaTheme="majorEastAsia" w:hAnsiTheme="majorHAnsi" w:cstheme="majorHAnsi"/>
-                <w:sz w:val="24"/>
-                <w:szCs w:val="24"/>
+                <w:sz w:val="20"/>
+                <w:szCs w:val="20"/>
                 <w:lang w:val="en-IN"/>
               </w:rPr>
             </w:pPr>
             <w:r>
               <w:rPr>
                 <w:rFonts w:asciiTheme="majorHAnsi" w:eastAsiaTheme="majorEastAsia" w:hAnsiTheme="majorHAnsi" w:cstheme="majorHAnsi"/>
-                <w:sz w:val="24"/>
-                <w:szCs w:val="24"/>
+                <w:sz w:val="20"/>
+                <w:szCs w:val="20"/>
                 <w:lang w:val="en-IN"/>
               </w:rPr>
               <w:t>Random Forest</w:t>
@@ -7442,16 +7414,16 @@
             <w:pPr>
               <w:rPr>
                 <w:rFonts w:asciiTheme="majorHAnsi" w:eastAsiaTheme="majorEastAsia" w:hAnsiTheme="majorHAnsi" w:cstheme="majorHAnsi"/>
-                <w:sz w:val="24"/>
-                <w:szCs w:val="24"/>
+                <w:sz w:val="20"/>
+                <w:szCs w:val="20"/>
                 <w:lang w:val="en-IN"/>
               </w:rPr>
             </w:pPr>
             <w:r>
               <w:rPr>
                 <w:rFonts w:ascii="Segoe UI Emoji" w:eastAsiaTheme="majorEastAsia" w:hAnsi="Segoe UI Emoji" w:cs="Segoe UI Emoji"/>
-                <w:sz w:val="24"/>
-                <w:szCs w:val="24"/>
+                <w:sz w:val="20"/>
+                <w:szCs w:val="20"/>
                 <w:lang w:val="en-IN"/>
               </w:rPr>
               <w:t>🥇</w:t>
@@ -7459,8 +7431,8 @@
             <w:r>
               <w:rPr>
                 <w:rFonts w:asciiTheme="majorHAnsi" w:eastAsiaTheme="majorEastAsia" w:hAnsiTheme="majorHAnsi" w:cstheme="majorHAnsi"/>
-                <w:sz w:val="24"/>
-                <w:szCs w:val="24"/>
+                <w:sz w:val="20"/>
+                <w:szCs w:val="20"/>
                 <w:lang w:val="en-IN"/>
               </w:rPr>
               <w:t xml:space="preserve"> 1st</w:t>
@@ -7483,16 +7455,16 @@
             <w:pPr>
               <w:rPr>
                 <w:rFonts w:asciiTheme="majorHAnsi" w:eastAsiaTheme="majorEastAsia" w:hAnsiTheme="majorHAnsi" w:cstheme="majorHAnsi"/>
-                <w:sz w:val="24"/>
-                <w:szCs w:val="24"/>
+                <w:sz w:val="20"/>
+                <w:szCs w:val="20"/>
                 <w:lang w:val="en-IN"/>
               </w:rPr>
             </w:pPr>
             <w:r>
               <w:rPr>
                 <w:rFonts w:asciiTheme="majorHAnsi" w:eastAsiaTheme="majorEastAsia" w:hAnsiTheme="majorHAnsi" w:cstheme="majorHAnsi"/>
-                <w:sz w:val="24"/>
-                <w:szCs w:val="24"/>
+                <w:sz w:val="20"/>
+                <w:szCs w:val="20"/>
                 <w:lang w:val="en-IN"/>
               </w:rPr>
               <w:t>97.06%</w:t>
@@ -7515,16 +7487,16 @@
             <w:pPr>
               <w:rPr>
                 <w:rFonts w:asciiTheme="majorHAnsi" w:eastAsiaTheme="majorEastAsia" w:hAnsiTheme="majorHAnsi" w:cstheme="majorHAnsi"/>
-                <w:sz w:val="24"/>
-                <w:szCs w:val="24"/>
+                <w:sz w:val="20"/>
+                <w:szCs w:val="20"/>
                 <w:lang w:val="en-IN"/>
               </w:rPr>
             </w:pPr>
             <w:r>
               <w:rPr>
                 <w:rFonts w:asciiTheme="majorHAnsi" w:eastAsiaTheme="majorEastAsia" w:hAnsiTheme="majorHAnsi" w:cstheme="majorHAnsi"/>
-                <w:sz w:val="24"/>
-                <w:szCs w:val="24"/>
+                <w:sz w:val="20"/>
+                <w:szCs w:val="20"/>
                 <w:lang w:val="en-IN"/>
               </w:rPr>
               <w:t>Highest accuracy, balanced metrics, excellent AUC (0.9968)</w:t>
@@ -7547,16 +7519,16 @@
             <w:pPr>
               <w:rPr>
                 <w:rFonts w:asciiTheme="majorHAnsi" w:eastAsiaTheme="majorEastAsia" w:hAnsiTheme="majorHAnsi" w:cstheme="majorHAnsi"/>
-                <w:sz w:val="24"/>
-                <w:szCs w:val="24"/>
+                <w:sz w:val="20"/>
+                <w:szCs w:val="20"/>
                 <w:lang w:val="en-IN"/>
               </w:rPr>
             </w:pPr>
             <w:r>
               <w:rPr>
                 <w:rFonts w:asciiTheme="majorHAnsi" w:eastAsiaTheme="majorEastAsia" w:hAnsiTheme="majorHAnsi" w:cstheme="majorHAnsi"/>
-                <w:sz w:val="24"/>
-                <w:szCs w:val="24"/>
+                <w:sz w:val="20"/>
+                <w:szCs w:val="20"/>
                 <w:lang w:val="en-IN"/>
               </w:rPr>
               <w:t>Training time (1.6s), less interpretable</w:t>
@@ -7579,16 +7551,16 @@
             <w:pPr>
               <w:rPr>
                 <w:rFonts w:asciiTheme="majorHAnsi" w:eastAsiaTheme="majorEastAsia" w:hAnsiTheme="majorHAnsi" w:cstheme="majorHAnsi"/>
-                <w:sz w:val="24"/>
-                <w:szCs w:val="24"/>
+                <w:sz w:val="20"/>
+                <w:szCs w:val="20"/>
                 <w:lang w:val="en-IN"/>
               </w:rPr>
             </w:pPr>
             <w:r>
               <w:rPr>
                 <w:rFonts w:ascii="Segoe UI Emoji" w:eastAsiaTheme="majorEastAsia" w:hAnsi="Segoe UI Emoji" w:cs="Segoe UI Emoji"/>
-                <w:sz w:val="24"/>
-                <w:szCs w:val="24"/>
+                <w:sz w:val="20"/>
+                <w:szCs w:val="20"/>
                 <w:lang w:val="en-IN"/>
               </w:rPr>
               <w:t>✅</w:t>
@@ -7596,8 +7568,8 @@
             <w:r>
               <w:rPr>
                 <w:rFonts w:asciiTheme="majorHAnsi" w:eastAsiaTheme="majorEastAsia" w:hAnsiTheme="majorHAnsi" w:cstheme="majorHAnsi"/>
-                <w:sz w:val="24"/>
-                <w:szCs w:val="24"/>
+                <w:sz w:val="20"/>
+                <w:szCs w:val="20"/>
                 <w:lang w:val="en-IN"/>
               </w:rPr>
               <w:t xml:space="preserve"> Excellent (F1: 0.9664)</w:t>
@@ -7620,16 +7592,16 @@
             <w:pPr>
               <w:rPr>
                 <w:rFonts w:asciiTheme="majorHAnsi" w:eastAsiaTheme="majorEastAsia" w:hAnsiTheme="majorHAnsi" w:cstheme="majorHAnsi"/>
-                <w:sz w:val="24"/>
-                <w:szCs w:val="24"/>
+                <w:sz w:val="20"/>
+                <w:szCs w:val="20"/>
                 <w:lang w:val="en-IN"/>
               </w:rPr>
             </w:pPr>
             <w:r>
               <w:rPr>
                 <w:rFonts w:asciiTheme="majorHAnsi" w:eastAsiaTheme="majorEastAsia" w:hAnsiTheme="majorHAnsi" w:cstheme="majorHAnsi"/>
-                <w:sz w:val="24"/>
-                <w:szCs w:val="24"/>
+                <w:sz w:val="20"/>
+                <w:szCs w:val="20"/>
                 <w:lang w:val="en-IN"/>
               </w:rPr>
               <w:t>Production deployment, high-stakes decisions</w:t>
@@ -7652,16 +7624,16 @@
             <w:pPr>
               <w:rPr>
                 <w:rFonts w:asciiTheme="majorHAnsi" w:eastAsiaTheme="majorEastAsia" w:hAnsiTheme="majorHAnsi" w:cstheme="majorHAnsi"/>
-                <w:sz w:val="24"/>
-                <w:szCs w:val="24"/>
+                <w:sz w:val="20"/>
+                <w:szCs w:val="20"/>
                 <w:lang w:val="en-IN"/>
               </w:rPr>
             </w:pPr>
             <w:r>
               <w:rPr>
                 <w:rFonts w:ascii="Segoe UI Emoji" w:eastAsiaTheme="majorEastAsia" w:hAnsi="Segoe UI Emoji" w:cs="Segoe UI Emoji"/>
-                <w:sz w:val="24"/>
-                <w:szCs w:val="24"/>
+                <w:sz w:val="20"/>
+                <w:szCs w:val="20"/>
                 <w:lang w:val="en-IN"/>
               </w:rPr>
               <w:t>🌟</w:t>
@@ -7669,8 +7641,8 @@
             <w:r>
               <w:rPr>
                 <w:rFonts w:asciiTheme="majorHAnsi" w:eastAsiaTheme="majorEastAsia" w:hAnsiTheme="majorHAnsi" w:cstheme="majorHAnsi"/>
-                <w:sz w:val="24"/>
-                <w:szCs w:val="24"/>
+                <w:sz w:val="20"/>
+                <w:szCs w:val="20"/>
                 <w:lang w:val="en-IN"/>
               </w:rPr>
               <w:t xml:space="preserve"> PRIMARY MODEL</w:t>
@@ -7680,7 +7652,7 @@
       </w:tr>
       <w:tr>
         <w:trPr>
-          <w:trHeight w:val="3270"/>
+          <w:trHeight w:val="673"/>
         </w:trPr>
         <w:tc>
           <w:tcPr>
@@ -7698,22 +7670,20 @@
             <w:pPr>
               <w:rPr>
                 <w:rFonts w:asciiTheme="majorHAnsi" w:eastAsiaTheme="majorEastAsia" w:hAnsiTheme="majorHAnsi" w:cstheme="majorHAnsi"/>
-                <w:sz w:val="24"/>
-                <w:szCs w:val="24"/>
+                <w:sz w:val="20"/>
+                <w:szCs w:val="20"/>
                 <w:lang w:val="en-IN"/>
               </w:rPr>
             </w:pPr>
-            <w:proofErr w:type="spellStart"/>
             <w:r>
               <w:rPr>
                 <w:rFonts w:asciiTheme="majorHAnsi" w:eastAsiaTheme="majorEastAsia" w:hAnsiTheme="majorHAnsi" w:cstheme="majorHAnsi"/>
-                <w:sz w:val="24"/>
-                <w:szCs w:val="24"/>
+                <w:sz w:val="20"/>
+                <w:szCs w:val="20"/>
                 <w:lang w:val="en-IN"/>
               </w:rPr>
               <w:t>XGBoost</w:t>
             </w:r>
-            <w:proofErr w:type="spellEnd"/>
           </w:p>
         </w:tc>
         <w:tc>
@@ -7732,16 +7702,16 @@
             <w:pPr>
               <w:rPr>
                 <w:rFonts w:asciiTheme="majorHAnsi" w:eastAsiaTheme="majorEastAsia" w:hAnsiTheme="majorHAnsi" w:cstheme="majorHAnsi"/>
-                <w:sz w:val="24"/>
-                <w:szCs w:val="24"/>
+                <w:sz w:val="20"/>
+                <w:szCs w:val="20"/>
                 <w:lang w:val="en-IN"/>
               </w:rPr>
             </w:pPr>
             <w:r>
               <w:rPr>
                 <w:rFonts w:ascii="Segoe UI Emoji" w:eastAsiaTheme="majorEastAsia" w:hAnsi="Segoe UI Emoji" w:cs="Segoe UI Emoji"/>
-                <w:sz w:val="24"/>
-                <w:szCs w:val="24"/>
+                <w:sz w:val="20"/>
+                <w:szCs w:val="20"/>
                 <w:lang w:val="en-IN"/>
               </w:rPr>
               <w:t>🥈</w:t>
@@ -7749,8 +7719,8 @@
             <w:r>
               <w:rPr>
                 <w:rFonts w:asciiTheme="majorHAnsi" w:eastAsiaTheme="majorEastAsia" w:hAnsiTheme="majorHAnsi" w:cstheme="majorHAnsi"/>
-                <w:sz w:val="24"/>
-                <w:szCs w:val="24"/>
+                <w:sz w:val="20"/>
+                <w:szCs w:val="20"/>
                 <w:lang w:val="en-IN"/>
               </w:rPr>
               <w:t xml:space="preserve"> 2nd</w:t>
@@ -7773,16 +7743,16 @@
             <w:pPr>
               <w:rPr>
                 <w:rFonts w:asciiTheme="majorHAnsi" w:eastAsiaTheme="majorEastAsia" w:hAnsiTheme="majorHAnsi" w:cstheme="majorHAnsi"/>
-                <w:sz w:val="24"/>
-                <w:szCs w:val="24"/>
+                <w:sz w:val="20"/>
+                <w:szCs w:val="20"/>
                 <w:lang w:val="en-IN"/>
               </w:rPr>
             </w:pPr>
             <w:r>
               <w:rPr>
                 <w:rFonts w:asciiTheme="majorHAnsi" w:eastAsiaTheme="majorEastAsia" w:hAnsiTheme="majorHAnsi" w:cstheme="majorHAnsi"/>
-                <w:sz w:val="24"/>
-                <w:szCs w:val="24"/>
+                <w:sz w:val="20"/>
+                <w:szCs w:val="20"/>
                 <w:lang w:val="en-IN"/>
               </w:rPr>
               <w:t>96.97%</w:t>
@@ -7805,16 +7775,16 @@
             <w:pPr>
               <w:rPr>
                 <w:rFonts w:asciiTheme="majorHAnsi" w:eastAsiaTheme="majorEastAsia" w:hAnsiTheme="majorHAnsi" w:cstheme="majorHAnsi"/>
-                <w:sz w:val="24"/>
-                <w:szCs w:val="24"/>
+                <w:sz w:val="20"/>
+                <w:szCs w:val="20"/>
                 <w:lang w:val="en-IN"/>
               </w:rPr>
             </w:pPr>
             <w:r>
               <w:rPr>
                 <w:rFonts w:asciiTheme="majorHAnsi" w:eastAsiaTheme="majorEastAsia" w:hAnsiTheme="majorHAnsi" w:cstheme="majorHAnsi"/>
-                <w:sz w:val="24"/>
-                <w:szCs w:val="24"/>
+                <w:sz w:val="20"/>
+                <w:szCs w:val="20"/>
                 <w:lang w:val="en-IN"/>
               </w:rPr>
               <w:t>Very close to RF, faster training (1.028s), state-of-the-art boosting</w:t>
@@ -7837,16 +7807,16 @@
             <w:pPr>
               <w:rPr>
                 <w:rFonts w:asciiTheme="majorHAnsi" w:eastAsiaTheme="majorEastAsia" w:hAnsiTheme="majorHAnsi" w:cstheme="majorHAnsi"/>
-                <w:sz w:val="24"/>
-                <w:szCs w:val="24"/>
+                <w:sz w:val="20"/>
+                <w:szCs w:val="20"/>
                 <w:lang w:val="en-IN"/>
               </w:rPr>
             </w:pPr>
             <w:r>
               <w:rPr>
                 <w:rFonts w:asciiTheme="majorHAnsi" w:eastAsiaTheme="majorEastAsia" w:hAnsiTheme="majorHAnsi" w:cstheme="majorHAnsi"/>
-                <w:sz w:val="24"/>
-                <w:szCs w:val="24"/>
+                <w:sz w:val="20"/>
+                <w:szCs w:val="20"/>
                 <w:lang w:val="en-IN"/>
               </w:rPr>
               <w:t>Hyperparameter tuning required, slight overfitting risk</w:t>
@@ -7869,16 +7839,16 @@
             <w:pPr>
               <w:rPr>
                 <w:rFonts w:asciiTheme="majorHAnsi" w:eastAsiaTheme="majorEastAsia" w:hAnsiTheme="majorHAnsi" w:cstheme="majorHAnsi"/>
-                <w:sz w:val="24"/>
-                <w:szCs w:val="24"/>
+                <w:sz w:val="20"/>
+                <w:szCs w:val="20"/>
                 <w:lang w:val="en-IN"/>
               </w:rPr>
             </w:pPr>
             <w:r>
               <w:rPr>
                 <w:rFonts w:ascii="Segoe UI Emoji" w:eastAsiaTheme="majorEastAsia" w:hAnsi="Segoe UI Emoji" w:cs="Segoe UI Emoji"/>
-                <w:sz w:val="24"/>
-                <w:szCs w:val="24"/>
+                <w:sz w:val="20"/>
+                <w:szCs w:val="20"/>
                 <w:lang w:val="en-IN"/>
               </w:rPr>
               <w:t>✅</w:t>
@@ -7886,8 +7856,8 @@
             <w:r>
               <w:rPr>
                 <w:rFonts w:asciiTheme="majorHAnsi" w:eastAsiaTheme="majorEastAsia" w:hAnsiTheme="majorHAnsi" w:cstheme="majorHAnsi"/>
-                <w:sz w:val="24"/>
-                <w:szCs w:val="24"/>
+                <w:sz w:val="20"/>
+                <w:szCs w:val="20"/>
                 <w:lang w:val="en-IN"/>
               </w:rPr>
               <w:t xml:space="preserve"> Excellent (F1: 0.9655)</w:t>
@@ -7910,16 +7880,16 @@
             <w:pPr>
               <w:rPr>
                 <w:rFonts w:asciiTheme="majorHAnsi" w:eastAsiaTheme="majorEastAsia" w:hAnsiTheme="majorHAnsi" w:cstheme="majorHAnsi"/>
-                <w:sz w:val="24"/>
-                <w:szCs w:val="24"/>
+                <w:sz w:val="20"/>
+                <w:szCs w:val="20"/>
                 <w:lang w:val="en-IN"/>
               </w:rPr>
             </w:pPr>
             <w:r>
               <w:rPr>
                 <w:rFonts w:asciiTheme="majorHAnsi" w:eastAsiaTheme="majorEastAsia" w:hAnsiTheme="majorHAnsi" w:cstheme="majorHAnsi"/>
-                <w:sz w:val="24"/>
-                <w:szCs w:val="24"/>
+                <w:sz w:val="20"/>
+                <w:szCs w:val="20"/>
                 <w:lang w:val="en-IN"/>
               </w:rPr>
               <w:t>Ensemble approach, critical decisions</w:t>
@@ -7942,16 +7912,16 @@
             <w:pPr>
               <w:rPr>
                 <w:rFonts w:asciiTheme="majorHAnsi" w:eastAsiaTheme="majorEastAsia" w:hAnsiTheme="majorHAnsi" w:cstheme="majorHAnsi"/>
-                <w:sz w:val="24"/>
-                <w:szCs w:val="24"/>
+                <w:sz w:val="20"/>
+                <w:szCs w:val="20"/>
                 <w:lang w:val="en-IN"/>
               </w:rPr>
             </w:pPr>
             <w:r>
               <w:rPr>
                 <w:rFonts w:ascii="Segoe UI Emoji" w:eastAsiaTheme="majorEastAsia" w:hAnsi="Segoe UI Emoji" w:cs="Segoe UI Emoji"/>
-                <w:sz w:val="24"/>
-                <w:szCs w:val="24"/>
+                <w:sz w:val="20"/>
+                <w:szCs w:val="20"/>
                 <w:lang w:val="en-IN"/>
               </w:rPr>
               <w:t>✅</w:t>
@@ -7959,8 +7929,8 @@
             <w:r>
               <w:rPr>
                 <w:rFonts w:asciiTheme="majorHAnsi" w:eastAsiaTheme="majorEastAsia" w:hAnsiTheme="majorHAnsi" w:cstheme="majorHAnsi"/>
-                <w:sz w:val="24"/>
-                <w:szCs w:val="24"/>
+                <w:sz w:val="20"/>
+                <w:szCs w:val="20"/>
                 <w:lang w:val="en-IN"/>
               </w:rPr>
               <w:t xml:space="preserve"> BACKUP/ENSEMBLE</w:t>
@@ -7970,7 +7940,7 @@
       </w:tr>
       <w:tr>
         <w:trPr>
-          <w:trHeight w:val="3632"/>
+          <w:trHeight w:val="685"/>
         </w:trPr>
         <w:tc>
           <w:tcPr>
@@ -7988,32 +7958,20 @@
             <w:pPr>
               <w:rPr>
                 <w:rFonts w:asciiTheme="majorHAnsi" w:eastAsiaTheme="majorEastAsia" w:hAnsiTheme="majorHAnsi" w:cstheme="majorHAnsi"/>
-                <w:sz w:val="24"/>
-                <w:szCs w:val="24"/>
+                <w:sz w:val="20"/>
+                <w:szCs w:val="20"/>
                 <w:lang w:val="en-IN"/>
               </w:rPr>
             </w:pPr>
             <w:r>
               <w:rPr>
                 <w:rFonts w:asciiTheme="majorHAnsi" w:eastAsiaTheme="majorEastAsia" w:hAnsiTheme="majorHAnsi" w:cstheme="majorHAnsi"/>
-                <w:sz w:val="24"/>
-                <w:szCs w:val="24"/>
-                <w:lang w:val="en-IN"/>
-              </w:rPr>
-              <w:lastRenderedPageBreak/>
-              <w:t xml:space="preserve">K-Nearest </w:t>
+                <w:sz w:val="20"/>
+                <w:szCs w:val="20"/>
+                <w:lang w:val="en-IN"/>
+              </w:rPr>
+              <w:t>K-Nearest Neighbors</w:t>
             </w:r>
-            <w:proofErr w:type="spellStart"/>
-            <w:r>
-              <w:rPr>
-                <w:rFonts w:asciiTheme="majorHAnsi" w:eastAsiaTheme="majorEastAsia" w:hAnsiTheme="majorHAnsi" w:cstheme="majorHAnsi"/>
-                <w:sz w:val="24"/>
-                <w:szCs w:val="24"/>
-                <w:lang w:val="en-IN"/>
-              </w:rPr>
-              <w:t>Neighbors</w:t>
-            </w:r>
-            <w:proofErr w:type="spellEnd"/>
           </w:p>
         </w:tc>
         <w:tc>
@@ -8032,16 +7990,16 @@
             <w:pPr>
               <w:rPr>
                 <w:rFonts w:asciiTheme="majorHAnsi" w:eastAsiaTheme="majorEastAsia" w:hAnsiTheme="majorHAnsi" w:cstheme="majorHAnsi"/>
-                <w:sz w:val="24"/>
-                <w:szCs w:val="24"/>
+                <w:sz w:val="20"/>
+                <w:szCs w:val="20"/>
                 <w:lang w:val="en-IN"/>
               </w:rPr>
             </w:pPr>
             <w:r>
               <w:rPr>
                 <w:rFonts w:ascii="Segoe UI Emoji" w:eastAsiaTheme="majorEastAsia" w:hAnsi="Segoe UI Emoji" w:cs="Segoe UI Emoji"/>
-                <w:sz w:val="24"/>
-                <w:szCs w:val="24"/>
+                <w:sz w:val="20"/>
+                <w:szCs w:val="20"/>
                 <w:lang w:val="en-IN"/>
               </w:rPr>
               <w:t>🥉</w:t>
@@ -8049,8 +8007,8 @@
             <w:r>
               <w:rPr>
                 <w:rFonts w:asciiTheme="majorHAnsi" w:eastAsiaTheme="majorEastAsia" w:hAnsiTheme="majorHAnsi" w:cstheme="majorHAnsi"/>
-                <w:sz w:val="24"/>
-                <w:szCs w:val="24"/>
+                <w:sz w:val="20"/>
+                <w:szCs w:val="20"/>
                 <w:lang w:val="en-IN"/>
               </w:rPr>
               <w:t xml:space="preserve"> 3rd</w:t>
@@ -8073,16 +8031,16 @@
             <w:pPr>
               <w:rPr>
                 <w:rFonts w:asciiTheme="majorHAnsi" w:eastAsiaTheme="majorEastAsia" w:hAnsiTheme="majorHAnsi" w:cstheme="majorHAnsi"/>
-                <w:sz w:val="24"/>
-                <w:szCs w:val="24"/>
+                <w:sz w:val="20"/>
+                <w:szCs w:val="20"/>
                 <w:lang w:val="en-IN"/>
               </w:rPr>
             </w:pPr>
             <w:r>
               <w:rPr>
                 <w:rFonts w:asciiTheme="majorHAnsi" w:eastAsiaTheme="majorEastAsia" w:hAnsiTheme="majorHAnsi" w:cstheme="majorHAnsi"/>
-                <w:sz w:val="24"/>
-                <w:szCs w:val="24"/>
+                <w:sz w:val="20"/>
+                <w:szCs w:val="20"/>
                 <w:lang w:val="en-IN"/>
               </w:rPr>
               <w:t>95.21%</w:t>
@@ -8105,16 +8063,16 @@
             <w:pPr>
               <w:rPr>
                 <w:rFonts w:asciiTheme="majorHAnsi" w:eastAsiaTheme="majorEastAsia" w:hAnsiTheme="majorHAnsi" w:cstheme="majorHAnsi"/>
-                <w:sz w:val="24"/>
-                <w:szCs w:val="24"/>
+                <w:sz w:val="20"/>
+                <w:szCs w:val="20"/>
                 <w:lang w:val="en-IN"/>
               </w:rPr>
             </w:pPr>
             <w:r>
               <w:rPr>
                 <w:rFonts w:asciiTheme="majorHAnsi" w:eastAsiaTheme="majorEastAsia" w:hAnsiTheme="majorHAnsi" w:cstheme="majorHAnsi"/>
-                <w:sz w:val="24"/>
-                <w:szCs w:val="24"/>
+                <w:sz w:val="20"/>
+                <w:szCs w:val="20"/>
                 <w:lang w:val="en-IN"/>
               </w:rPr>
               <w:t>No training required, interpretable, instant predictions (0.002s)</w:t>
@@ -8137,16 +8095,16 @@
             <w:pPr>
               <w:rPr>
                 <w:rFonts w:asciiTheme="majorHAnsi" w:eastAsiaTheme="majorEastAsia" w:hAnsiTheme="majorHAnsi" w:cstheme="majorHAnsi"/>
-                <w:sz w:val="24"/>
-                <w:szCs w:val="24"/>
+                <w:sz w:val="20"/>
+                <w:szCs w:val="20"/>
                 <w:lang w:val="en-IN"/>
               </w:rPr>
             </w:pPr>
             <w:r>
               <w:rPr>
                 <w:rFonts w:asciiTheme="majorHAnsi" w:eastAsiaTheme="majorEastAsia" w:hAnsiTheme="majorHAnsi" w:cstheme="majorHAnsi"/>
-                <w:sz w:val="24"/>
-                <w:szCs w:val="24"/>
+                <w:sz w:val="20"/>
+                <w:szCs w:val="20"/>
                 <w:lang w:val="en-IN"/>
               </w:rPr>
               <w:t>Memory intensive, sensitive to feature scaling, slower on large datasets</w:t>
@@ -8169,16 +8127,16 @@
             <w:pPr>
               <w:rPr>
                 <w:rFonts w:asciiTheme="majorHAnsi" w:eastAsiaTheme="majorEastAsia" w:hAnsiTheme="majorHAnsi" w:cstheme="majorHAnsi"/>
-                <w:sz w:val="24"/>
-                <w:szCs w:val="24"/>
+                <w:sz w:val="20"/>
+                <w:szCs w:val="20"/>
                 <w:lang w:val="en-IN"/>
               </w:rPr>
             </w:pPr>
             <w:r>
               <w:rPr>
                 <w:rFonts w:ascii="Segoe UI Emoji" w:eastAsiaTheme="majorEastAsia" w:hAnsi="Segoe UI Emoji" w:cs="Segoe UI Emoji"/>
-                <w:sz w:val="24"/>
-                <w:szCs w:val="24"/>
+                <w:sz w:val="20"/>
+                <w:szCs w:val="20"/>
                 <w:lang w:val="en-IN"/>
               </w:rPr>
               <w:t>✅</w:t>
@@ -8186,8 +8144,8 @@
             <w:r>
               <w:rPr>
                 <w:rFonts w:asciiTheme="majorHAnsi" w:eastAsiaTheme="majorEastAsia" w:hAnsiTheme="majorHAnsi" w:cstheme="majorHAnsi"/>
-                <w:sz w:val="24"/>
-                <w:szCs w:val="24"/>
+                <w:sz w:val="20"/>
+                <w:szCs w:val="20"/>
                 <w:lang w:val="en-IN"/>
               </w:rPr>
               <w:t xml:space="preserve"> Good (F1: 0.9455)</w:t>
@@ -8210,16 +8168,16 @@
             <w:pPr>
               <w:rPr>
                 <w:rFonts w:asciiTheme="majorHAnsi" w:eastAsiaTheme="majorEastAsia" w:hAnsiTheme="majorHAnsi" w:cstheme="majorHAnsi"/>
-                <w:sz w:val="24"/>
-                <w:szCs w:val="24"/>
+                <w:sz w:val="20"/>
+                <w:szCs w:val="20"/>
                 <w:lang w:val="en-IN"/>
               </w:rPr>
             </w:pPr>
             <w:r>
               <w:rPr>
                 <w:rFonts w:asciiTheme="majorHAnsi" w:eastAsiaTheme="majorEastAsia" w:hAnsiTheme="majorHAnsi" w:cstheme="majorHAnsi"/>
-                <w:sz w:val="24"/>
-                <w:szCs w:val="24"/>
+                <w:sz w:val="20"/>
+                <w:szCs w:val="20"/>
                 <w:lang w:val="en-IN"/>
               </w:rPr>
               <w:t>Quick baseline, real-time scenarios</w:t>
@@ -8242,16 +8200,16 @@
             <w:pPr>
               <w:rPr>
                 <w:rFonts w:asciiTheme="majorHAnsi" w:eastAsiaTheme="majorEastAsia" w:hAnsiTheme="majorHAnsi" w:cstheme="majorHAnsi"/>
-                <w:sz w:val="24"/>
-                <w:szCs w:val="24"/>
+                <w:sz w:val="20"/>
+                <w:szCs w:val="20"/>
                 <w:lang w:val="en-IN"/>
               </w:rPr>
             </w:pPr>
             <w:r>
               <w:rPr>
                 <w:rFonts w:ascii="Segoe UI Emoji" w:eastAsiaTheme="majorEastAsia" w:hAnsi="Segoe UI Emoji" w:cs="Segoe UI Emoji"/>
-                <w:sz w:val="24"/>
-                <w:szCs w:val="24"/>
+                <w:sz w:val="20"/>
+                <w:szCs w:val="20"/>
                 <w:lang w:val="en-IN"/>
               </w:rPr>
               <w:t>⚠️</w:t>
@@ -8259,8 +8217,8 @@
             <w:r>
               <w:rPr>
                 <w:rFonts w:asciiTheme="majorHAnsi" w:eastAsiaTheme="majorEastAsia" w:hAnsiTheme="majorHAnsi" w:cstheme="majorHAnsi"/>
-                <w:sz w:val="24"/>
-                <w:szCs w:val="24"/>
+                <w:sz w:val="20"/>
+                <w:szCs w:val="20"/>
                 <w:lang w:val="en-IN"/>
               </w:rPr>
               <w:t xml:space="preserve"> LIMITED USE</w:t>
@@ -8270,7 +8228,7 @@
       </w:tr>
       <w:tr>
         <w:trPr>
-          <w:trHeight w:val="3956"/>
+          <w:trHeight w:val="685"/>
         </w:trPr>
         <w:tc>
           <w:tcPr>
@@ -8288,16 +8246,16 @@
             <w:pPr>
               <w:rPr>
                 <w:rFonts w:asciiTheme="majorHAnsi" w:eastAsiaTheme="majorEastAsia" w:hAnsiTheme="majorHAnsi" w:cstheme="majorHAnsi"/>
-                <w:sz w:val="24"/>
-                <w:szCs w:val="24"/>
+                <w:sz w:val="20"/>
+                <w:szCs w:val="20"/>
                 <w:lang w:val="en-IN"/>
               </w:rPr>
             </w:pPr>
             <w:r>
               <w:rPr>
                 <w:rFonts w:asciiTheme="majorHAnsi" w:eastAsiaTheme="majorEastAsia" w:hAnsiTheme="majorHAnsi" w:cstheme="majorHAnsi"/>
-                <w:sz w:val="24"/>
-                <w:szCs w:val="24"/>
+                <w:sz w:val="20"/>
+                <w:szCs w:val="20"/>
                 <w:lang w:val="en-IN"/>
               </w:rPr>
               <w:t>Decision Tree</w:t>
@@ -8320,16 +8278,16 @@
             <w:pPr>
               <w:rPr>
                 <w:rFonts w:asciiTheme="majorHAnsi" w:eastAsiaTheme="majorEastAsia" w:hAnsiTheme="majorHAnsi" w:cstheme="majorHAnsi"/>
-                <w:sz w:val="24"/>
-                <w:szCs w:val="24"/>
+                <w:sz w:val="20"/>
+                <w:szCs w:val="20"/>
                 <w:lang w:val="en-IN"/>
               </w:rPr>
             </w:pPr>
             <w:r>
               <w:rPr>
                 <w:rFonts w:asciiTheme="majorHAnsi" w:eastAsiaTheme="majorEastAsia" w:hAnsiTheme="majorHAnsi" w:cstheme="majorHAnsi"/>
-                <w:sz w:val="24"/>
-                <w:szCs w:val="24"/>
+                <w:sz w:val="20"/>
+                <w:szCs w:val="20"/>
                 <w:lang w:val="en-IN"/>
               </w:rPr>
               <w:t>4th</w:t>
@@ -8352,16 +8310,16 @@
             <w:pPr>
               <w:rPr>
                 <w:rFonts w:asciiTheme="majorHAnsi" w:eastAsiaTheme="majorEastAsia" w:hAnsiTheme="majorHAnsi" w:cstheme="majorHAnsi"/>
-                <w:sz w:val="24"/>
-                <w:szCs w:val="24"/>
+                <w:sz w:val="20"/>
+                <w:szCs w:val="20"/>
                 <w:lang w:val="en-IN"/>
               </w:rPr>
             </w:pPr>
             <w:r>
               <w:rPr>
                 <w:rFonts w:asciiTheme="majorHAnsi" w:eastAsiaTheme="majorEastAsia" w:hAnsiTheme="majorHAnsi" w:cstheme="majorHAnsi"/>
-                <w:sz w:val="24"/>
-                <w:szCs w:val="24"/>
+                <w:sz w:val="20"/>
+                <w:szCs w:val="20"/>
                 <w:lang w:val="en-IN"/>
               </w:rPr>
               <w:t>94.03%</w:t>
@@ -8384,16 +8342,16 @@
             <w:pPr>
               <w:rPr>
                 <w:rFonts w:asciiTheme="majorHAnsi" w:eastAsiaTheme="majorEastAsia" w:hAnsiTheme="majorHAnsi" w:cstheme="majorHAnsi"/>
-                <w:sz w:val="24"/>
-                <w:szCs w:val="24"/>
+                <w:sz w:val="20"/>
+                <w:szCs w:val="20"/>
                 <w:lang w:val="en-IN"/>
               </w:rPr>
             </w:pPr>
             <w:r>
               <w:rPr>
                 <w:rFonts w:asciiTheme="majorHAnsi" w:eastAsiaTheme="majorEastAsia" w:hAnsiTheme="majorHAnsi" w:cstheme="majorHAnsi"/>
-                <w:sz w:val="24"/>
-                <w:szCs w:val="24"/>
+                <w:sz w:val="20"/>
+                <w:szCs w:val="20"/>
                 <w:lang w:val="en-IN"/>
               </w:rPr>
               <w:t>Highly interpretable rules, fast predictions (0.021s), feature importance</w:t>
@@ -8416,16 +8374,16 @@
             <w:pPr>
               <w:rPr>
                 <w:rFonts w:asciiTheme="majorHAnsi" w:eastAsiaTheme="majorEastAsia" w:hAnsiTheme="majorHAnsi" w:cstheme="majorHAnsi"/>
-                <w:sz w:val="24"/>
-                <w:szCs w:val="24"/>
+                <w:sz w:val="20"/>
+                <w:szCs w:val="20"/>
                 <w:lang w:val="en-IN"/>
               </w:rPr>
             </w:pPr>
             <w:r>
               <w:rPr>
                 <w:rFonts w:asciiTheme="majorHAnsi" w:eastAsiaTheme="majorEastAsia" w:hAnsiTheme="majorHAnsi" w:cstheme="majorHAnsi"/>
-                <w:sz w:val="24"/>
-                <w:szCs w:val="24"/>
+                <w:sz w:val="20"/>
+                <w:szCs w:val="20"/>
                 <w:lang w:val="en-IN"/>
               </w:rPr>
               <w:t>Prone to overfitting, unstable with small data changes, limited depth</w:t>
@@ -8448,16 +8406,16 @@
             <w:pPr>
               <w:rPr>
                 <w:rFonts w:asciiTheme="majorHAnsi" w:eastAsiaTheme="majorEastAsia" w:hAnsiTheme="majorHAnsi" w:cstheme="majorHAnsi"/>
-                <w:sz w:val="24"/>
-                <w:szCs w:val="24"/>
+                <w:sz w:val="20"/>
+                <w:szCs w:val="20"/>
                 <w:lang w:val="en-IN"/>
               </w:rPr>
             </w:pPr>
             <w:r>
               <w:rPr>
                 <w:rFonts w:ascii="Segoe UI Emoji" w:eastAsiaTheme="majorEastAsia" w:hAnsi="Segoe UI Emoji" w:cs="Segoe UI Emoji"/>
-                <w:sz w:val="24"/>
-                <w:szCs w:val="24"/>
+                <w:sz w:val="20"/>
+                <w:szCs w:val="20"/>
                 <w:lang w:val="en-IN"/>
               </w:rPr>
               <w:t>✅</w:t>
@@ -8465,8 +8423,8 @@
             <w:r>
               <w:rPr>
                 <w:rFonts w:asciiTheme="majorHAnsi" w:eastAsiaTheme="majorEastAsia" w:hAnsiTheme="majorHAnsi" w:cstheme="majorHAnsi"/>
-                <w:sz w:val="24"/>
-                <w:szCs w:val="24"/>
+                <w:sz w:val="20"/>
+                <w:szCs w:val="20"/>
                 <w:lang w:val="en-IN"/>
               </w:rPr>
               <w:t xml:space="preserve"> Good (F1: 0.9313)</w:t>
@@ -8489,16 +8447,16 @@
             <w:pPr>
               <w:rPr>
                 <w:rFonts w:asciiTheme="majorHAnsi" w:eastAsiaTheme="majorEastAsia" w:hAnsiTheme="majorHAnsi" w:cstheme="majorHAnsi"/>
-                <w:sz w:val="24"/>
-                <w:szCs w:val="24"/>
+                <w:sz w:val="20"/>
+                <w:szCs w:val="20"/>
                 <w:lang w:val="en-IN"/>
               </w:rPr>
             </w:pPr>
             <w:r>
               <w:rPr>
                 <w:rFonts w:asciiTheme="majorHAnsi" w:eastAsiaTheme="majorEastAsia" w:hAnsiTheme="majorHAnsi" w:cstheme="majorHAnsi"/>
-                <w:sz w:val="24"/>
-                <w:szCs w:val="24"/>
+                <w:sz w:val="20"/>
+                <w:szCs w:val="20"/>
                 <w:lang w:val="en-IN"/>
               </w:rPr>
               <w:t>Rule extraction, security policies</w:t>
@@ -8521,16 +8479,16 @@
             <w:pPr>
               <w:rPr>
                 <w:rFonts w:asciiTheme="majorHAnsi" w:eastAsiaTheme="majorEastAsia" w:hAnsiTheme="majorHAnsi" w:cstheme="majorHAnsi"/>
-                <w:sz w:val="24"/>
-                <w:szCs w:val="24"/>
+                <w:sz w:val="20"/>
+                <w:szCs w:val="20"/>
                 <w:lang w:val="en-IN"/>
               </w:rPr>
             </w:pPr>
             <w:r>
               <w:rPr>
                 <w:rFonts w:ascii="Segoe UI Emoji" w:eastAsiaTheme="majorEastAsia" w:hAnsi="Segoe UI Emoji" w:cs="Segoe UI Emoji"/>
-                <w:sz w:val="24"/>
-                <w:szCs w:val="24"/>
+                <w:sz w:val="20"/>
+                <w:szCs w:val="20"/>
                 <w:lang w:val="en-IN"/>
               </w:rPr>
               <w:t>⚠️</w:t>
@@ -8538,8 +8496,8 @@
             <w:r>
               <w:rPr>
                 <w:rFonts w:asciiTheme="majorHAnsi" w:eastAsiaTheme="majorEastAsia" w:hAnsiTheme="majorHAnsi" w:cstheme="majorHAnsi"/>
-                <w:sz w:val="24"/>
-                <w:szCs w:val="24"/>
+                <w:sz w:val="20"/>
+                <w:szCs w:val="20"/>
                 <w:lang w:val="en-IN"/>
               </w:rPr>
               <w:t xml:space="preserve"> SECONDARY</w:t>
@@ -8549,7 +8507,7 @@
       </w:tr>
       <w:tr>
         <w:trPr>
-          <w:trHeight w:val="2590"/>
+          <w:trHeight w:val="544"/>
         </w:trPr>
         <w:tc>
           <w:tcPr>
@@ -8567,16 +8525,16 @@
             <w:pPr>
               <w:rPr>
                 <w:rFonts w:asciiTheme="majorHAnsi" w:eastAsiaTheme="majorEastAsia" w:hAnsiTheme="majorHAnsi" w:cstheme="majorHAnsi"/>
-                <w:sz w:val="24"/>
-                <w:szCs w:val="24"/>
+                <w:sz w:val="20"/>
+                <w:szCs w:val="20"/>
                 <w:lang w:val="en-IN"/>
               </w:rPr>
             </w:pPr>
             <w:r>
               <w:rPr>
                 <w:rFonts w:asciiTheme="majorHAnsi" w:eastAsiaTheme="majorEastAsia" w:hAnsiTheme="majorHAnsi" w:cstheme="majorHAnsi"/>
-                <w:sz w:val="24"/>
-                <w:szCs w:val="24"/>
+                <w:sz w:val="20"/>
+                <w:szCs w:val="20"/>
                 <w:lang w:val="en-IN"/>
               </w:rPr>
               <w:t>Logistic Regression</w:t>
@@ -8599,16 +8557,16 @@
             <w:pPr>
               <w:rPr>
                 <w:rFonts w:asciiTheme="majorHAnsi" w:eastAsiaTheme="majorEastAsia" w:hAnsiTheme="majorHAnsi" w:cstheme="majorHAnsi"/>
-                <w:sz w:val="24"/>
-                <w:szCs w:val="24"/>
+                <w:sz w:val="20"/>
+                <w:szCs w:val="20"/>
                 <w:lang w:val="en-IN"/>
               </w:rPr>
             </w:pPr>
             <w:r>
               <w:rPr>
                 <w:rFonts w:asciiTheme="majorHAnsi" w:eastAsiaTheme="majorEastAsia" w:hAnsiTheme="majorHAnsi" w:cstheme="majorHAnsi"/>
-                <w:sz w:val="24"/>
-                <w:szCs w:val="24"/>
+                <w:sz w:val="20"/>
+                <w:szCs w:val="20"/>
                 <w:lang w:val="en-IN"/>
               </w:rPr>
               <w:t>5th</w:t>
@@ -8631,16 +8589,16 @@
             <w:pPr>
               <w:rPr>
                 <w:rFonts w:asciiTheme="majorHAnsi" w:eastAsiaTheme="majorEastAsia" w:hAnsiTheme="majorHAnsi" w:cstheme="majorHAnsi"/>
-                <w:sz w:val="24"/>
-                <w:szCs w:val="24"/>
+                <w:sz w:val="20"/>
+                <w:szCs w:val="20"/>
                 <w:lang w:val="en-IN"/>
               </w:rPr>
             </w:pPr>
             <w:r>
               <w:rPr>
                 <w:rFonts w:asciiTheme="majorHAnsi" w:eastAsiaTheme="majorEastAsia" w:hAnsiTheme="majorHAnsi" w:cstheme="majorHAnsi"/>
-                <w:sz w:val="24"/>
-                <w:szCs w:val="24"/>
+                <w:sz w:val="20"/>
+                <w:szCs w:val="20"/>
                 <w:lang w:val="en-IN"/>
               </w:rPr>
               <w:t>92.72%</w:t>
@@ -8663,29 +8621,19 @@
             <w:pPr>
               <w:rPr>
                 <w:rFonts w:asciiTheme="majorHAnsi" w:eastAsiaTheme="majorEastAsia" w:hAnsiTheme="majorHAnsi" w:cstheme="majorHAnsi"/>
-                <w:sz w:val="24"/>
-                <w:szCs w:val="24"/>
+                <w:sz w:val="20"/>
+                <w:szCs w:val="20"/>
                 <w:lang w:val="en-IN"/>
               </w:rPr>
             </w:pPr>
             <w:r>
               <w:rPr>
                 <w:rFonts w:asciiTheme="majorHAnsi" w:eastAsiaTheme="majorEastAsia" w:hAnsiTheme="majorHAnsi" w:cstheme="majorHAnsi"/>
-                <w:sz w:val="24"/>
-                <w:szCs w:val="24"/>
-                <w:lang w:val="en-IN"/>
-              </w:rPr>
-              <w:t xml:space="preserve">Simple baseline, fast (0.028s), probability </w:t>
-            </w:r>
-            <w:r>
-              <w:rPr>
-                <w:rFonts w:asciiTheme="majorHAnsi" w:eastAsiaTheme="majorEastAsia" w:hAnsiTheme="majorHAnsi" w:cstheme="majorHAnsi"/>
-                <w:sz w:val="24"/>
-                <w:szCs w:val="24"/>
-                <w:lang w:val="en-IN"/>
-              </w:rPr>
-              <w:lastRenderedPageBreak/>
-              <w:t>scores reliable</w:t>
+                <w:sz w:val="20"/>
+                <w:szCs w:val="20"/>
+                <w:lang w:val="en-IN"/>
+              </w:rPr>
+              <w:t>Simple baseline, fast (0.028s), probability scores reliable</w:t>
             </w:r>
           </w:p>
         </w:tc>
@@ -8705,19 +8653,18 @@
             <w:pPr>
               <w:rPr>
                 <w:rFonts w:asciiTheme="majorHAnsi" w:eastAsiaTheme="majorEastAsia" w:hAnsiTheme="majorHAnsi" w:cstheme="majorHAnsi"/>
-                <w:sz w:val="24"/>
-                <w:szCs w:val="24"/>
+                <w:sz w:val="20"/>
+                <w:szCs w:val="20"/>
                 <w:lang w:val="en-IN"/>
               </w:rPr>
             </w:pPr>
             <w:r>
               <w:rPr>
                 <w:rFonts w:asciiTheme="majorHAnsi" w:eastAsiaTheme="majorEastAsia" w:hAnsiTheme="majorHAnsi" w:cstheme="majorHAnsi"/>
-                <w:sz w:val="24"/>
-                <w:szCs w:val="24"/>
-                <w:lang w:val="en-IN"/>
-              </w:rPr>
-              <w:lastRenderedPageBreak/>
+                <w:sz w:val="20"/>
+                <w:szCs w:val="20"/>
+                <w:lang w:val="en-IN"/>
+              </w:rPr>
               <w:t>Linear boundaries may miss complex patterns</w:t>
             </w:r>
           </w:p>
@@ -8738,16 +8685,16 @@
             <w:pPr>
               <w:rPr>
                 <w:rFonts w:asciiTheme="majorHAnsi" w:eastAsiaTheme="majorEastAsia" w:hAnsiTheme="majorHAnsi" w:cstheme="majorHAnsi"/>
-                <w:sz w:val="24"/>
-                <w:szCs w:val="24"/>
+                <w:sz w:val="20"/>
+                <w:szCs w:val="20"/>
                 <w:lang w:val="en-IN"/>
               </w:rPr>
             </w:pPr>
             <w:r>
               <w:rPr>
                 <w:rFonts w:ascii="Segoe UI Emoji" w:eastAsiaTheme="majorEastAsia" w:hAnsi="Segoe UI Emoji" w:cs="Segoe UI Emoji"/>
-                <w:sz w:val="24"/>
-                <w:szCs w:val="24"/>
+                <w:sz w:val="20"/>
+                <w:szCs w:val="20"/>
                 <w:lang w:val="en-IN"/>
               </w:rPr>
               <w:t>✅</w:t>
@@ -8755,8 +8702,8 @@
             <w:r>
               <w:rPr>
                 <w:rFonts w:asciiTheme="majorHAnsi" w:eastAsiaTheme="majorEastAsia" w:hAnsiTheme="majorHAnsi" w:cstheme="majorHAnsi"/>
-                <w:sz w:val="24"/>
-                <w:szCs w:val="24"/>
+                <w:sz w:val="20"/>
+                <w:szCs w:val="20"/>
                 <w:lang w:val="en-IN"/>
               </w:rPr>
               <w:t xml:space="preserve"> Good (F1: 0.9164)</w:t>
@@ -8779,16 +8726,16 @@
             <w:pPr>
               <w:rPr>
                 <w:rFonts w:asciiTheme="majorHAnsi" w:eastAsiaTheme="majorEastAsia" w:hAnsiTheme="majorHAnsi" w:cstheme="majorHAnsi"/>
-                <w:sz w:val="24"/>
-                <w:szCs w:val="24"/>
+                <w:sz w:val="20"/>
+                <w:szCs w:val="20"/>
                 <w:lang w:val="en-IN"/>
               </w:rPr>
             </w:pPr>
             <w:r>
               <w:rPr>
                 <w:rFonts w:asciiTheme="majorHAnsi" w:eastAsiaTheme="majorEastAsia" w:hAnsiTheme="majorHAnsi" w:cstheme="majorHAnsi"/>
-                <w:sz w:val="24"/>
-                <w:szCs w:val="24"/>
+                <w:sz w:val="20"/>
+                <w:szCs w:val="20"/>
                 <w:lang w:val="en-IN"/>
               </w:rPr>
               <w:t>Quick prototyping, baseline comparison</w:t>
@@ -8811,16 +8758,16 @@
             <w:pPr>
               <w:rPr>
                 <w:rFonts w:asciiTheme="majorHAnsi" w:eastAsiaTheme="majorEastAsia" w:hAnsiTheme="majorHAnsi" w:cstheme="majorHAnsi"/>
-                <w:sz w:val="24"/>
-                <w:szCs w:val="24"/>
+                <w:sz w:val="20"/>
+                <w:szCs w:val="20"/>
                 <w:lang w:val="en-IN"/>
               </w:rPr>
             </w:pPr>
             <w:r>
               <w:rPr>
                 <w:rFonts w:ascii="Segoe UI Emoji" w:eastAsiaTheme="majorEastAsia" w:hAnsi="Segoe UI Emoji" w:cs="Segoe UI Emoji"/>
-                <w:sz w:val="24"/>
-                <w:szCs w:val="24"/>
+                <w:sz w:val="20"/>
+                <w:szCs w:val="20"/>
                 <w:lang w:val="en-IN"/>
               </w:rPr>
               <w:t>⚠️</w:t>
@@ -8828,8 +8775,8 @@
             <w:r>
               <w:rPr>
                 <w:rFonts w:asciiTheme="majorHAnsi" w:eastAsiaTheme="majorEastAsia" w:hAnsiTheme="majorHAnsi" w:cstheme="majorHAnsi"/>
-                <w:sz w:val="24"/>
-                <w:szCs w:val="24"/>
+                <w:sz w:val="20"/>
+                <w:szCs w:val="20"/>
                 <w:lang w:val="en-IN"/>
               </w:rPr>
               <w:t xml:space="preserve"> PROTOTYPE ONLY</w:t>
@@ -8839,7 +8786,7 @@
       </w:tr>
       <w:tr>
         <w:trPr>
-          <w:trHeight w:val="2941"/>
+          <w:trHeight w:val="698"/>
         </w:trPr>
         <w:tc>
           <w:tcPr>
@@ -8857,18 +8804,19 @@
             <w:pPr>
               <w:rPr>
                 <w:rFonts w:asciiTheme="majorHAnsi" w:eastAsiaTheme="majorEastAsia" w:hAnsiTheme="majorHAnsi" w:cstheme="majorHAnsi"/>
-                <w:sz w:val="24"/>
-                <w:szCs w:val="24"/>
+                <w:sz w:val="20"/>
+                <w:szCs w:val="20"/>
                 <w:lang w:val="en-IN"/>
               </w:rPr>
             </w:pPr>
             <w:r>
               <w:rPr>
                 <w:rFonts w:asciiTheme="majorHAnsi" w:eastAsiaTheme="majorEastAsia" w:hAnsiTheme="majorHAnsi" w:cstheme="majorHAnsi"/>
-                <w:sz w:val="24"/>
-                <w:szCs w:val="24"/>
-                <w:lang w:val="en-IN"/>
-              </w:rPr>
+                <w:sz w:val="20"/>
+                <w:szCs w:val="20"/>
+                <w:lang w:val="en-IN"/>
+              </w:rPr>
+              <w:lastRenderedPageBreak/>
               <w:t>Naive Bayes</w:t>
             </w:r>
           </w:p>
@@ -8889,16 +8837,16 @@
             <w:pPr>
               <w:rPr>
                 <w:rFonts w:asciiTheme="majorHAnsi" w:eastAsiaTheme="majorEastAsia" w:hAnsiTheme="majorHAnsi" w:cstheme="majorHAnsi"/>
-                <w:sz w:val="24"/>
-                <w:szCs w:val="24"/>
+                <w:sz w:val="20"/>
+                <w:szCs w:val="20"/>
                 <w:lang w:val="en-IN"/>
               </w:rPr>
             </w:pPr>
             <w:r>
               <w:rPr>
                 <w:rFonts w:ascii="Segoe UI Emoji" w:eastAsiaTheme="majorEastAsia" w:hAnsi="Segoe UI Emoji" w:cs="Segoe UI Emoji"/>
-                <w:sz w:val="24"/>
-                <w:szCs w:val="24"/>
+                <w:sz w:val="20"/>
+                <w:szCs w:val="20"/>
                 <w:lang w:val="en-IN"/>
               </w:rPr>
               <w:t>❌</w:t>
@@ -8906,8 +8854,8 @@
             <w:r>
               <w:rPr>
                 <w:rFonts w:asciiTheme="majorHAnsi" w:eastAsiaTheme="majorEastAsia" w:hAnsiTheme="majorHAnsi" w:cstheme="majorHAnsi"/>
-                <w:sz w:val="24"/>
-                <w:szCs w:val="24"/>
+                <w:sz w:val="20"/>
+                <w:szCs w:val="20"/>
                 <w:lang w:val="en-IN"/>
               </w:rPr>
               <w:t xml:space="preserve"> 6th</w:t>
@@ -8930,16 +8878,16 @@
             <w:pPr>
               <w:rPr>
                 <w:rFonts w:asciiTheme="majorHAnsi" w:eastAsiaTheme="majorEastAsia" w:hAnsiTheme="majorHAnsi" w:cstheme="majorHAnsi"/>
-                <w:sz w:val="24"/>
-                <w:szCs w:val="24"/>
+                <w:sz w:val="20"/>
+                <w:szCs w:val="20"/>
                 <w:lang w:val="en-IN"/>
               </w:rPr>
             </w:pPr>
             <w:r>
               <w:rPr>
                 <w:rFonts w:asciiTheme="majorHAnsi" w:eastAsiaTheme="majorEastAsia" w:hAnsiTheme="majorHAnsi" w:cstheme="majorHAnsi"/>
-                <w:sz w:val="24"/>
-                <w:szCs w:val="24"/>
+                <w:sz w:val="20"/>
+                <w:szCs w:val="20"/>
                 <w:lang w:val="en-IN"/>
               </w:rPr>
               <w:t>63.55%</w:t>
@@ -8962,16 +8910,16 @@
             <w:pPr>
               <w:rPr>
                 <w:rFonts w:asciiTheme="majorHAnsi" w:eastAsiaTheme="majorEastAsia" w:hAnsiTheme="majorHAnsi" w:cstheme="majorHAnsi"/>
-                <w:sz w:val="24"/>
-                <w:szCs w:val="24"/>
+                <w:sz w:val="20"/>
+                <w:szCs w:val="20"/>
                 <w:lang w:val="en-IN"/>
               </w:rPr>
             </w:pPr>
             <w:r>
               <w:rPr>
                 <w:rFonts w:asciiTheme="majorHAnsi" w:eastAsiaTheme="majorEastAsia" w:hAnsiTheme="majorHAnsi" w:cstheme="majorHAnsi"/>
-                <w:sz w:val="24"/>
-                <w:szCs w:val="24"/>
+                <w:sz w:val="20"/>
+                <w:szCs w:val="20"/>
                 <w:lang w:val="en-IN"/>
               </w:rPr>
               <w:t>Very fast training (0.007s), good recall (99.59%)</w:t>
@@ -8994,16 +8942,16 @@
             <w:pPr>
               <w:rPr>
                 <w:rFonts w:asciiTheme="majorHAnsi" w:eastAsiaTheme="majorEastAsia" w:hAnsiTheme="majorHAnsi" w:cstheme="majorHAnsi"/>
-                <w:sz w:val="24"/>
-                <w:szCs w:val="24"/>
+                <w:sz w:val="20"/>
+                <w:szCs w:val="20"/>
                 <w:lang w:val="en-IN"/>
               </w:rPr>
             </w:pPr>
             <w:r>
               <w:rPr>
                 <w:rFonts w:asciiTheme="majorHAnsi" w:eastAsiaTheme="majorEastAsia" w:hAnsiTheme="majorHAnsi" w:cstheme="majorHAnsi"/>
-                <w:sz w:val="24"/>
-                <w:szCs w:val="24"/>
+                <w:sz w:val="20"/>
+                <w:szCs w:val="20"/>
                 <w:lang w:val="en-IN"/>
               </w:rPr>
               <w:t>High false positives (precision 54.89%), assumes independence violated</w:t>
@@ -9026,16 +8974,16 @@
             <w:pPr>
               <w:rPr>
                 <w:rFonts w:asciiTheme="majorHAnsi" w:eastAsiaTheme="majorEastAsia" w:hAnsiTheme="majorHAnsi" w:cstheme="majorHAnsi"/>
-                <w:sz w:val="24"/>
-                <w:szCs w:val="24"/>
+                <w:sz w:val="20"/>
+                <w:szCs w:val="20"/>
                 <w:lang w:val="en-IN"/>
               </w:rPr>
             </w:pPr>
             <w:r>
               <w:rPr>
                 <w:rFonts w:ascii="Segoe UI Emoji" w:eastAsiaTheme="majorEastAsia" w:hAnsi="Segoe UI Emoji" w:cs="Segoe UI Emoji"/>
-                <w:sz w:val="24"/>
-                <w:szCs w:val="24"/>
+                <w:sz w:val="20"/>
+                <w:szCs w:val="20"/>
                 <w:lang w:val="en-IN"/>
               </w:rPr>
               <w:t>❌</w:t>
@@ -9043,8 +8991,8 @@
             <w:r>
               <w:rPr>
                 <w:rFonts w:asciiTheme="majorHAnsi" w:eastAsiaTheme="majorEastAsia" w:hAnsiTheme="majorHAnsi" w:cstheme="majorHAnsi"/>
-                <w:sz w:val="24"/>
-                <w:szCs w:val="24"/>
+                <w:sz w:val="20"/>
+                <w:szCs w:val="20"/>
                 <w:lang w:val="en-IN"/>
               </w:rPr>
               <w:t xml:space="preserve"> Poor (F1: 0.7078)</w:t>
@@ -9067,16 +9015,16 @@
             <w:pPr>
               <w:rPr>
                 <w:rFonts w:asciiTheme="majorHAnsi" w:eastAsiaTheme="majorEastAsia" w:hAnsiTheme="majorHAnsi" w:cstheme="majorHAnsi"/>
-                <w:sz w:val="24"/>
-                <w:szCs w:val="24"/>
+                <w:sz w:val="20"/>
+                <w:szCs w:val="20"/>
                 <w:lang w:val="en-IN"/>
               </w:rPr>
             </w:pPr>
             <w:r>
               <w:rPr>
                 <w:rFonts w:asciiTheme="majorHAnsi" w:eastAsiaTheme="majorEastAsia" w:hAnsiTheme="majorHAnsi" w:cstheme="majorHAnsi"/>
-                <w:sz w:val="24"/>
-                <w:szCs w:val="24"/>
+                <w:sz w:val="20"/>
+                <w:szCs w:val="20"/>
                 <w:lang w:val="en-IN"/>
               </w:rPr>
               <w:t>NOT RECOMMENDED</w:t>
@@ -9099,16 +9047,16 @@
             <w:pPr>
               <w:rPr>
                 <w:rFonts w:asciiTheme="majorHAnsi" w:eastAsiaTheme="majorEastAsia" w:hAnsiTheme="majorHAnsi" w:cstheme="majorHAnsi"/>
-                <w:sz w:val="24"/>
-                <w:szCs w:val="24"/>
+                <w:sz w:val="20"/>
+                <w:szCs w:val="20"/>
                 <w:lang w:val="en-IN"/>
               </w:rPr>
             </w:pPr>
             <w:r>
               <w:rPr>
                 <w:rFonts w:ascii="Segoe UI Emoji" w:eastAsiaTheme="majorEastAsia" w:hAnsi="Segoe UI Emoji" w:cs="Segoe UI Emoji"/>
-                <w:sz w:val="24"/>
-                <w:szCs w:val="24"/>
+                <w:sz w:val="20"/>
+                <w:szCs w:val="20"/>
                 <w:lang w:val="en-IN"/>
               </w:rPr>
               <w:t>❌</w:t>
@@ -9116,8 +9064,8 @@
             <w:r>
               <w:rPr>
                 <w:rFonts w:asciiTheme="majorHAnsi" w:eastAsiaTheme="majorEastAsia" w:hAnsiTheme="majorHAnsi" w:cstheme="majorHAnsi"/>
-                <w:sz w:val="24"/>
-                <w:szCs w:val="24"/>
+                <w:sz w:val="20"/>
+                <w:szCs w:val="20"/>
                 <w:lang w:val="en-IN"/>
               </w:rPr>
               <w:t xml:space="preserve"> DO NOT USE</w:t>
@@ -9130,8 +9078,11 @@
       <w:pPr>
         <w:rPr>
           <w:rFonts w:asciiTheme="majorHAnsi" w:eastAsiaTheme="majorEastAsia" w:hAnsiTheme="majorHAnsi" w:cstheme="majorHAnsi"/>
-          <w:sz w:val="24"/>
-          <w:szCs w:val="24"/>
+          <w:b/>
+          <w:bCs/>
+          <w:sz w:val="24"/>
+          <w:szCs w:val="24"/>
+          <w:u w:val="single"/>
           <w:lang w:val="en-IN"/>
         </w:rPr>
       </w:pPr>
@@ -9140,23 +9091,26 @@
       <w:pPr>
         <w:rPr>
           <w:rFonts w:asciiTheme="majorHAnsi" w:eastAsiaTheme="majorEastAsia" w:hAnsiTheme="majorHAnsi" w:cstheme="majorHAnsi"/>
-          <w:sz w:val="24"/>
-          <w:szCs w:val="24"/>
-          <w:lang w:val="en-IN"/>
-        </w:rPr>
-      </w:pPr>
-    </w:p>
-    <w:p>
-      <w:pPr>
-        <w:rPr>
-          <w:rFonts w:asciiTheme="majorHAnsi" w:eastAsiaTheme="majorEastAsia" w:hAnsiTheme="majorHAnsi" w:cstheme="majorHAnsi"/>
           <w:b/>
           <w:bCs/>
           <w:sz w:val="24"/>
           <w:szCs w:val="24"/>
-          <w:lang w:val="en-IN"/>
-        </w:rPr>
-      </w:pPr>
+          <w:u w:val="single"/>
+          <w:lang w:val="en-IN"/>
+        </w:rPr>
+      </w:pPr>
+      <w:r>
+        <w:rPr>
+          <w:rFonts w:asciiTheme="majorHAnsi" w:eastAsiaTheme="majorEastAsia" w:hAnsiTheme="majorHAnsi" w:cstheme="majorHAnsi"/>
+          <w:b/>
+          <w:bCs/>
+          <w:sz w:val="24"/>
+          <w:szCs w:val="24"/>
+          <w:u w:val="single"/>
+          <w:lang w:val="en-IN"/>
+        </w:rPr>
+        <w:br w:type="textWrapping" w:clear="all"/>
+      </w:r>
       <w:r>
         <w:rPr>
           <w:rFonts w:asciiTheme="majorHAnsi" w:eastAsiaTheme="majorEastAsia" w:hAnsiTheme="majorHAnsi" w:cstheme="majorHAnsi"/>
@@ -9309,6 +9263,123 @@
           <w:lang w:val="en-IN"/>
         </w:rPr>
       </w:pPr>
+    </w:p>
+    <w:p>
+      <w:pPr>
+        <w:rPr>
+          <w:rFonts w:asciiTheme="majorHAnsi" w:eastAsiaTheme="majorEastAsia" w:hAnsiTheme="majorHAnsi" w:cstheme="majorHAnsi"/>
+          <w:b/>
+          <w:bCs/>
+          <w:sz w:val="24"/>
+          <w:szCs w:val="24"/>
+          <w:u w:val="single"/>
+          <w:lang w:val="en-IN"/>
+        </w:rPr>
+      </w:pPr>
+    </w:p>
+    <w:p>
+      <w:pPr>
+        <w:rPr>
+          <w:rFonts w:asciiTheme="majorHAnsi" w:eastAsiaTheme="majorEastAsia" w:hAnsiTheme="majorHAnsi" w:cstheme="majorHAnsi"/>
+          <w:b/>
+          <w:bCs/>
+          <w:sz w:val="24"/>
+          <w:szCs w:val="24"/>
+          <w:u w:val="single"/>
+          <w:lang w:val="en-IN"/>
+        </w:rPr>
+      </w:pPr>
+    </w:p>
+    <w:p>
+      <w:pPr>
+        <w:rPr>
+          <w:rFonts w:asciiTheme="majorHAnsi" w:eastAsiaTheme="majorEastAsia" w:hAnsiTheme="majorHAnsi" w:cstheme="majorHAnsi"/>
+          <w:b/>
+          <w:bCs/>
+          <w:sz w:val="24"/>
+          <w:szCs w:val="24"/>
+          <w:u w:val="single"/>
+          <w:lang w:val="en-IN"/>
+        </w:rPr>
+      </w:pPr>
+    </w:p>
+    <w:p>
+      <w:pPr>
+        <w:rPr>
+          <w:rFonts w:asciiTheme="majorHAnsi" w:eastAsiaTheme="majorEastAsia" w:hAnsiTheme="majorHAnsi" w:cstheme="majorHAnsi"/>
+          <w:b/>
+          <w:bCs/>
+          <w:sz w:val="24"/>
+          <w:szCs w:val="24"/>
+          <w:u w:val="single"/>
+          <w:lang w:val="en-IN"/>
+        </w:rPr>
+      </w:pPr>
+    </w:p>
+    <w:p>
+      <w:pPr>
+        <w:rPr>
+          <w:rFonts w:asciiTheme="majorHAnsi" w:eastAsiaTheme="majorEastAsia" w:hAnsiTheme="majorHAnsi" w:cstheme="majorHAnsi"/>
+          <w:b/>
+          <w:bCs/>
+          <w:sz w:val="24"/>
+          <w:szCs w:val="24"/>
+          <w:u w:val="single"/>
+          <w:lang w:val="en-IN"/>
+        </w:rPr>
+      </w:pPr>
+    </w:p>
+    <w:p>
+      <w:pPr>
+        <w:rPr>
+          <w:rFonts w:asciiTheme="majorHAnsi" w:eastAsiaTheme="majorEastAsia" w:hAnsiTheme="majorHAnsi" w:cstheme="majorHAnsi"/>
+          <w:b/>
+          <w:bCs/>
+          <w:sz w:val="24"/>
+          <w:szCs w:val="24"/>
+          <w:u w:val="single"/>
+          <w:lang w:val="en-IN"/>
+        </w:rPr>
+      </w:pPr>
+    </w:p>
+    <w:p>
+      <w:pPr>
+        <w:rPr>
+          <w:rFonts w:asciiTheme="majorHAnsi" w:eastAsiaTheme="majorEastAsia" w:hAnsiTheme="majorHAnsi" w:cstheme="majorHAnsi"/>
+          <w:b/>
+          <w:bCs/>
+          <w:sz w:val="24"/>
+          <w:szCs w:val="24"/>
+          <w:u w:val="single"/>
+          <w:lang w:val="en-IN"/>
+        </w:rPr>
+      </w:pPr>
+    </w:p>
+    <w:p>
+      <w:pPr>
+        <w:rPr>
+          <w:rFonts w:asciiTheme="majorHAnsi" w:eastAsiaTheme="majorEastAsia" w:hAnsiTheme="majorHAnsi" w:cstheme="majorHAnsi"/>
+          <w:b/>
+          <w:bCs/>
+          <w:sz w:val="24"/>
+          <w:szCs w:val="24"/>
+          <w:u w:val="single"/>
+          <w:lang w:val="en-IN"/>
+        </w:rPr>
+      </w:pPr>
+    </w:p>
+    <w:p>
+      <w:pPr>
+        <w:rPr>
+          <w:rFonts w:asciiTheme="majorHAnsi" w:eastAsiaTheme="majorEastAsia" w:hAnsiTheme="majorHAnsi" w:cstheme="majorHAnsi"/>
+          <w:b/>
+          <w:bCs/>
+          <w:sz w:val="24"/>
+          <w:szCs w:val="24"/>
+          <w:u w:val="single"/>
+          <w:lang w:val="en-IN"/>
+        </w:rPr>
+      </w:pPr>
       <w:r>
         <w:rPr>
           <w:rFonts w:asciiTheme="majorHAnsi" w:eastAsiaTheme="majorEastAsia" w:hAnsiTheme="majorHAnsi" w:cstheme="majorHAnsi"/>
@@ -9480,7 +9551,6 @@
           <w:lang w:val="en-IN"/>
         </w:rPr>
       </w:pPr>
-      <w:proofErr w:type="spellStart"/>
       <w:r>
         <w:rPr>
           <w:rFonts w:asciiTheme="majorHAnsi" w:eastAsiaTheme="majorEastAsia" w:hAnsiTheme="majorHAnsi" w:cstheme="majorHAnsi"/>
@@ -9490,19 +9560,7 @@
           <w:szCs w:val="24"/>
           <w:lang w:val="en-IN"/>
         </w:rPr>
-        <w:t>XGBoost</w:t>
-      </w:r>
-      <w:proofErr w:type="spellEnd"/>
-      <w:r>
-        <w:rPr>
-          <w:rFonts w:asciiTheme="majorHAnsi" w:eastAsiaTheme="majorEastAsia" w:hAnsiTheme="majorHAnsi" w:cstheme="majorHAnsi"/>
-          <w:b/>
-          <w:bCs/>
-          <w:sz w:val="24"/>
-          <w:szCs w:val="24"/>
-          <w:lang w:val="en-IN"/>
-        </w:rPr>
-        <w:t xml:space="preserve"> (96.97% Accuracy)</w:t>
+        <w:t>XGBoost (96.97% Accuracy)</w:t>
       </w:r>
     </w:p>
     <w:p>
@@ -9621,31 +9679,7 @@
           <w:szCs w:val="24"/>
           <w:lang w:val="en-IN"/>
         </w:rPr>
-        <w:t xml:space="preserve">K-Nearest </w:t>
-      </w:r>
-      <w:proofErr w:type="spellStart"/>
-      <w:r>
-        <w:rPr>
-          <w:rFonts w:asciiTheme="majorHAnsi" w:eastAsiaTheme="majorEastAsia" w:hAnsiTheme="majorHAnsi" w:cstheme="majorHAnsi"/>
-          <w:b/>
-          <w:bCs/>
-          <w:sz w:val="24"/>
-          <w:szCs w:val="24"/>
-          <w:lang w:val="en-IN"/>
-        </w:rPr>
-        <w:t>Neighbors</w:t>
-      </w:r>
-      <w:proofErr w:type="spellEnd"/>
-      <w:r>
-        <w:rPr>
-          <w:rFonts w:asciiTheme="majorHAnsi" w:eastAsiaTheme="majorEastAsia" w:hAnsiTheme="majorHAnsi" w:cstheme="majorHAnsi"/>
-          <w:b/>
-          <w:bCs/>
-          <w:sz w:val="24"/>
-          <w:szCs w:val="24"/>
-          <w:lang w:val="en-IN"/>
-        </w:rPr>
-        <w:t xml:space="preserve"> (95.21% Accuracy)</w:t>
+        <w:t>K-Nearest Neighbors (95.21% Accuracy)</w:t>
       </w:r>
     </w:p>
     <w:p>
@@ -9761,7 +9795,9 @@
           <w:lang w:val="en-IN"/>
         </w:rPr>
       </w:pPr>
-      <w:r>
+    </w:p>
+    <w:p>
+      <w:pPr>
         <w:rPr>
           <w:rFonts w:asciiTheme="majorHAnsi" w:eastAsiaTheme="majorEastAsia" w:hAnsiTheme="majorHAnsi" w:cstheme="majorHAnsi"/>
           <w:b/>
@@ -9770,6 +9806,77 @@
           <w:szCs w:val="24"/>
           <w:lang w:val="en-IN"/>
         </w:rPr>
+      </w:pPr>
+    </w:p>
+    <w:p>
+      <w:pPr>
+        <w:rPr>
+          <w:rFonts w:asciiTheme="majorHAnsi" w:eastAsiaTheme="majorEastAsia" w:hAnsiTheme="majorHAnsi" w:cstheme="majorHAnsi"/>
+          <w:b/>
+          <w:bCs/>
+          <w:sz w:val="24"/>
+          <w:szCs w:val="24"/>
+          <w:lang w:val="en-IN"/>
+        </w:rPr>
+      </w:pPr>
+    </w:p>
+    <w:p>
+      <w:pPr>
+        <w:rPr>
+          <w:rFonts w:asciiTheme="majorHAnsi" w:eastAsiaTheme="majorEastAsia" w:hAnsiTheme="majorHAnsi" w:cstheme="majorHAnsi"/>
+          <w:b/>
+          <w:bCs/>
+          <w:sz w:val="24"/>
+          <w:szCs w:val="24"/>
+          <w:lang w:val="en-IN"/>
+        </w:rPr>
+      </w:pPr>
+    </w:p>
+    <w:p>
+      <w:pPr>
+        <w:rPr>
+          <w:rFonts w:asciiTheme="majorHAnsi" w:eastAsiaTheme="majorEastAsia" w:hAnsiTheme="majorHAnsi" w:cstheme="majorHAnsi"/>
+          <w:b/>
+          <w:bCs/>
+          <w:sz w:val="24"/>
+          <w:szCs w:val="24"/>
+          <w:lang w:val="en-IN"/>
+        </w:rPr>
+      </w:pPr>
+    </w:p>
+    <w:p>
+      <w:pPr>
+        <w:rPr>
+          <w:rFonts w:asciiTheme="majorHAnsi" w:eastAsiaTheme="majorEastAsia" w:hAnsiTheme="majorHAnsi" w:cstheme="majorHAnsi"/>
+          <w:b/>
+          <w:bCs/>
+          <w:sz w:val="24"/>
+          <w:szCs w:val="24"/>
+          <w:lang w:val="en-IN"/>
+        </w:rPr>
+      </w:pPr>
+    </w:p>
+    <w:p>
+      <w:pPr>
+        <w:rPr>
+          <w:rFonts w:asciiTheme="majorHAnsi" w:eastAsiaTheme="majorEastAsia" w:hAnsiTheme="majorHAnsi" w:cstheme="majorHAnsi"/>
+          <w:b/>
+          <w:bCs/>
+          <w:sz w:val="24"/>
+          <w:szCs w:val="24"/>
+          <w:lang w:val="en-IN"/>
+        </w:rPr>
+      </w:pPr>
+      <w:r>
+        <w:rPr>
+          <w:rFonts w:asciiTheme="majorHAnsi" w:eastAsiaTheme="majorEastAsia" w:hAnsiTheme="majorHAnsi" w:cstheme="majorHAnsi"/>
+          <w:b/>
+          <w:bCs/>
+          <w:sz w:val="24"/>
+          <w:szCs w:val="24"/>
+          <w:lang w:val="en-IN"/>
+        </w:rPr>
+        <w:lastRenderedPageBreak/>
         <w:t>Medium Performers: 4. Decision Tree (94.03% Accuracy)</w:t>
       </w:r>
     </w:p>
@@ -9809,25 +9916,14 @@
           <w:lang w:val="en-IN"/>
         </w:rPr>
       </w:pPr>
-      <w:proofErr w:type="spellStart"/>
-      <w:r>
-        <w:rPr>
-          <w:rFonts w:asciiTheme="majorHAnsi" w:eastAsiaTheme="majorEastAsia" w:hAnsiTheme="majorHAnsi" w:cstheme="majorHAnsi"/>
-          <w:sz w:val="24"/>
-          <w:szCs w:val="24"/>
-          <w:lang w:val="en-IN"/>
-        </w:rPr>
-        <w:t>Max_depth</w:t>
-      </w:r>
-      <w:proofErr w:type="spellEnd"/>
-      <w:r>
-        <w:rPr>
-          <w:rFonts w:asciiTheme="majorHAnsi" w:eastAsiaTheme="majorEastAsia" w:hAnsiTheme="majorHAnsi" w:cstheme="majorHAnsi"/>
-          <w:sz w:val="24"/>
-          <w:szCs w:val="24"/>
-          <w:lang w:val="en-IN"/>
-        </w:rPr>
-        <w:t>=10 prevents overfitting on training data</w:t>
+      <w:r>
+        <w:rPr>
+          <w:rFonts w:asciiTheme="majorHAnsi" w:eastAsiaTheme="majorEastAsia" w:hAnsiTheme="majorHAnsi" w:cstheme="majorHAnsi"/>
+          <w:sz w:val="24"/>
+          <w:szCs w:val="24"/>
+          <w:lang w:val="en-IN"/>
+        </w:rPr>
+        <w:t>Max_depth=10 prevents overfitting on training data</w:t>
       </w:r>
     </w:p>
     <w:p>
@@ -9884,14 +9980,18 @@
         </w:numPr>
         <w:rPr>
           <w:rFonts w:asciiTheme="majorHAnsi" w:eastAsiaTheme="majorEastAsia" w:hAnsiTheme="majorHAnsi" w:cstheme="majorHAnsi"/>
-          <w:sz w:val="24"/>
-          <w:szCs w:val="24"/>
-          <w:lang w:val="en-IN"/>
-        </w:rPr>
-      </w:pPr>
-      <w:r>
-        <w:rPr>
-          <w:rFonts w:asciiTheme="majorHAnsi" w:eastAsiaTheme="majorEastAsia" w:hAnsiTheme="majorHAnsi" w:cstheme="majorHAnsi"/>
+          <w:b/>
+          <w:bCs/>
+          <w:sz w:val="24"/>
+          <w:szCs w:val="24"/>
+          <w:lang w:val="en-IN"/>
+        </w:rPr>
+      </w:pPr>
+      <w:r>
+        <w:rPr>
+          <w:rFonts w:asciiTheme="majorHAnsi" w:eastAsiaTheme="majorEastAsia" w:hAnsiTheme="majorHAnsi" w:cstheme="majorHAnsi"/>
+          <w:b/>
+          <w:bCs/>
           <w:sz w:val="24"/>
           <w:szCs w:val="24"/>
           <w:lang w:val="en-IN"/>
@@ -9919,7 +10019,6 @@
           <w:szCs w:val="24"/>
           <w:lang w:val="en-IN"/>
         </w:rPr>
-        <w:lastRenderedPageBreak/>
         <w:t>Linear approach captures overall trends</w:t>
       </w:r>
     </w:p>
@@ -10230,6 +10329,7 @@
           <w:szCs w:val="24"/>
           <w:lang w:val="en-IN"/>
         </w:rPr>
+        <w:lastRenderedPageBreak/>
         <w:t xml:space="preserve">4.3 </w:t>
       </w:r>
       <w:r>
@@ -10311,27 +10411,7 @@
           <w:szCs w:val="24"/>
           <w:lang w:val="en-IN"/>
         </w:rPr>
-        <w:t xml:space="preserve">Slight Precision-Recall Trade-off: Random Forest and </w:t>
-      </w:r>
-      <w:proofErr w:type="spellStart"/>
-      <w:r>
-        <w:rPr>
-          <w:rFonts w:asciiTheme="majorHAnsi" w:eastAsiaTheme="majorEastAsia" w:hAnsiTheme="majorHAnsi" w:cstheme="majorHAnsi"/>
-          <w:sz w:val="24"/>
-          <w:szCs w:val="24"/>
-          <w:lang w:val="en-IN"/>
-        </w:rPr>
-        <w:t>XGBoost</w:t>
-      </w:r>
-      <w:proofErr w:type="spellEnd"/>
-      <w:r>
-        <w:rPr>
-          <w:rFonts w:asciiTheme="majorHAnsi" w:eastAsiaTheme="majorEastAsia" w:hAnsiTheme="majorHAnsi" w:cstheme="majorHAnsi"/>
-          <w:sz w:val="24"/>
-          <w:szCs w:val="24"/>
-          <w:lang w:val="en-IN"/>
-        </w:rPr>
-        <w:t xml:space="preserve"> show balanced precision-recall</w:t>
+        <w:t>Slight Precision-Recall Trade-off: Random Forest and XGBoost show balanced precision-recall</w:t>
       </w:r>
     </w:p>
     <w:p>
@@ -10377,7 +10457,6 @@
           <w:szCs w:val="24"/>
           <w:lang w:val="en-IN"/>
         </w:rPr>
-        <w:lastRenderedPageBreak/>
         <w:t>AUC-ROC Scores</w:t>
       </w:r>
     </w:p>
@@ -10493,27 +10572,7 @@
           <w:szCs w:val="24"/>
           <w:lang w:val="en-IN"/>
         </w:rPr>
-        <w:t xml:space="preserve">Top Models (MCC &gt; 0.93): Random Forest and </w:t>
-      </w:r>
-      <w:proofErr w:type="spellStart"/>
-      <w:r>
-        <w:rPr>
-          <w:rFonts w:asciiTheme="majorHAnsi" w:eastAsiaTheme="majorEastAsia" w:hAnsiTheme="majorHAnsi" w:cstheme="majorHAnsi"/>
-          <w:sz w:val="24"/>
-          <w:szCs w:val="24"/>
-          <w:lang w:val="en-IN"/>
-        </w:rPr>
-        <w:t>XGBoost</w:t>
-      </w:r>
-      <w:proofErr w:type="spellEnd"/>
-      <w:r>
-        <w:rPr>
-          <w:rFonts w:asciiTheme="majorHAnsi" w:eastAsiaTheme="majorEastAsia" w:hAnsiTheme="majorHAnsi" w:cstheme="majorHAnsi"/>
-          <w:sz w:val="24"/>
-          <w:szCs w:val="24"/>
-          <w:lang w:val="en-IN"/>
-        </w:rPr>
-        <w:t xml:space="preserve"> dominate</w:t>
+        <w:t>Top Models (MCC &gt; 0.93): Random Forest and XGBoost dominate</w:t>
       </w:r>
     </w:p>
     <w:p>
@@ -10628,27 +10687,7 @@
           <w:szCs w:val="24"/>
           <w:lang w:val="en-IN"/>
         </w:rPr>
-        <w:t xml:space="preserve">Slow Models: Random Forest (1.616s), </w:t>
-      </w:r>
-      <w:proofErr w:type="spellStart"/>
-      <w:r>
-        <w:rPr>
-          <w:rFonts w:asciiTheme="majorHAnsi" w:eastAsiaTheme="majorEastAsia" w:hAnsiTheme="majorHAnsi" w:cstheme="majorHAnsi"/>
-          <w:sz w:val="24"/>
-          <w:szCs w:val="24"/>
-          <w:lang w:val="en-IN"/>
-        </w:rPr>
-        <w:t>XGBoost</w:t>
-      </w:r>
-      <w:proofErr w:type="spellEnd"/>
-      <w:r>
-        <w:rPr>
-          <w:rFonts w:asciiTheme="majorHAnsi" w:eastAsiaTheme="majorEastAsia" w:hAnsiTheme="majorHAnsi" w:cstheme="majorHAnsi"/>
-          <w:sz w:val="24"/>
-          <w:szCs w:val="24"/>
-          <w:lang w:val="en-IN"/>
-        </w:rPr>
-        <w:t xml:space="preserve"> (1.028s)</w:t>
+        <w:t>Slow Models: Random Forest (1.616s), XGBoost (1.028s)</w:t>
       </w:r>
     </w:p>
     <w:p>
@@ -10753,6 +10792,7 @@
           <w:szCs w:val="24"/>
           <w:lang w:val="en-IN"/>
         </w:rPr>
+        <w:lastRenderedPageBreak/>
         <w:t>Error Analysis: Confusion Matrix Insights</w:t>
       </w:r>
     </w:p>
@@ -10914,7 +10954,6 @@
           <w:szCs w:val="24"/>
           <w:lang w:val="en-IN"/>
         </w:rPr>
-        <w:lastRenderedPageBreak/>
         <w:t>Feature Importance Implications</w:t>
       </w:r>
     </w:p>
@@ -10938,67 +10977,7 @@
           <w:szCs w:val="24"/>
           <w:lang w:val="en-IN"/>
         </w:rPr>
-        <w:t>Domain trust features (</w:t>
-      </w:r>
-      <w:proofErr w:type="spellStart"/>
-      <w:r>
-        <w:rPr>
-          <w:rFonts w:asciiTheme="majorHAnsi" w:eastAsiaTheme="majorEastAsia" w:hAnsiTheme="majorHAnsi" w:cstheme="majorHAnsi"/>
-          <w:sz w:val="24"/>
-          <w:szCs w:val="24"/>
-          <w:lang w:val="en-IN"/>
-        </w:rPr>
-        <w:t>age_of_domain</w:t>
-      </w:r>
-      <w:proofErr w:type="spellEnd"/>
-      <w:r>
-        <w:rPr>
-          <w:rFonts w:asciiTheme="majorHAnsi" w:eastAsiaTheme="majorEastAsia" w:hAnsiTheme="majorHAnsi" w:cstheme="majorHAnsi"/>
-          <w:sz w:val="24"/>
-          <w:szCs w:val="24"/>
-          <w:lang w:val="en-IN"/>
-        </w:rPr>
-        <w:t xml:space="preserve">, </w:t>
-      </w:r>
-      <w:proofErr w:type="spellStart"/>
-      <w:r>
-        <w:rPr>
-          <w:rFonts w:asciiTheme="majorHAnsi" w:eastAsiaTheme="majorEastAsia" w:hAnsiTheme="majorHAnsi" w:cstheme="majorHAnsi"/>
-          <w:sz w:val="24"/>
-          <w:szCs w:val="24"/>
-          <w:lang w:val="en-IN"/>
-        </w:rPr>
-        <w:t>DNSRecord</w:t>
-      </w:r>
-      <w:proofErr w:type="spellEnd"/>
-      <w:r>
-        <w:rPr>
-          <w:rFonts w:asciiTheme="majorHAnsi" w:eastAsiaTheme="majorEastAsia" w:hAnsiTheme="majorHAnsi" w:cstheme="majorHAnsi"/>
-          <w:sz w:val="24"/>
-          <w:szCs w:val="24"/>
-          <w:lang w:val="en-IN"/>
-        </w:rPr>
-        <w:t xml:space="preserve">, </w:t>
-      </w:r>
-      <w:proofErr w:type="spellStart"/>
-      <w:r>
-        <w:rPr>
-          <w:rFonts w:asciiTheme="majorHAnsi" w:eastAsiaTheme="majorEastAsia" w:hAnsiTheme="majorHAnsi" w:cstheme="majorHAnsi"/>
-          <w:sz w:val="24"/>
-          <w:szCs w:val="24"/>
-          <w:lang w:val="en-IN"/>
-        </w:rPr>
-        <w:t>Page_Rank</w:t>
-      </w:r>
-      <w:proofErr w:type="spellEnd"/>
-      <w:r>
-        <w:rPr>
-          <w:rFonts w:asciiTheme="majorHAnsi" w:eastAsiaTheme="majorEastAsia" w:hAnsiTheme="majorHAnsi" w:cstheme="majorHAnsi"/>
-          <w:sz w:val="24"/>
-          <w:szCs w:val="24"/>
-          <w:lang w:val="en-IN"/>
-        </w:rPr>
-        <w:t>) are critical</w:t>
+        <w:t>Domain trust features (age_of_domain, DNSRecord, Page_Rank) are critical</w:t>
       </w:r>
     </w:p>
     <w:p>
@@ -11044,47 +11023,7 @@
           <w:szCs w:val="24"/>
           <w:lang w:val="en-IN"/>
         </w:rPr>
-        <w:t>Content-based features (</w:t>
-      </w:r>
-      <w:proofErr w:type="spellStart"/>
-      <w:r>
-        <w:rPr>
-          <w:rFonts w:asciiTheme="majorHAnsi" w:eastAsiaTheme="majorEastAsia" w:hAnsiTheme="majorHAnsi" w:cstheme="majorHAnsi"/>
-          <w:sz w:val="24"/>
-          <w:szCs w:val="24"/>
-          <w:lang w:val="en-IN"/>
-        </w:rPr>
-        <w:t>iframe</w:t>
-      </w:r>
-      <w:proofErr w:type="spellEnd"/>
-      <w:r>
-        <w:rPr>
-          <w:rFonts w:asciiTheme="majorHAnsi" w:eastAsiaTheme="majorEastAsia" w:hAnsiTheme="majorHAnsi" w:cstheme="majorHAnsi"/>
-          <w:sz w:val="24"/>
-          <w:szCs w:val="24"/>
-          <w:lang w:val="en-IN"/>
-        </w:rPr>
-        <w:t xml:space="preserve">, popup, </w:t>
-      </w:r>
-      <w:proofErr w:type="spellStart"/>
-      <w:r>
-        <w:rPr>
-          <w:rFonts w:asciiTheme="majorHAnsi" w:eastAsiaTheme="majorEastAsia" w:hAnsiTheme="majorHAnsi" w:cstheme="majorHAnsi"/>
-          <w:sz w:val="24"/>
-          <w:szCs w:val="24"/>
-          <w:lang w:val="en-IN"/>
-        </w:rPr>
-        <w:t>abnormal_url</w:t>
-      </w:r>
-      <w:proofErr w:type="spellEnd"/>
-      <w:r>
-        <w:rPr>
-          <w:rFonts w:asciiTheme="majorHAnsi" w:eastAsiaTheme="majorEastAsia" w:hAnsiTheme="majorHAnsi" w:cstheme="majorHAnsi"/>
-          <w:sz w:val="24"/>
-          <w:szCs w:val="24"/>
-          <w:lang w:val="en-IN"/>
-        </w:rPr>
-        <w:t>) provide additional signals</w:t>
+        <w:t>Content-based features (iframe, popup, abnormal_url) provide additional signals</w:t>
       </w:r>
     </w:p>
     <w:p>
@@ -11219,27 +11158,7 @@
           <w:szCs w:val="24"/>
           <w:lang w:val="en-IN"/>
         </w:rPr>
-        <w:t xml:space="preserve">Running the </w:t>
-      </w:r>
-      <w:proofErr w:type="spellStart"/>
-      <w:r>
-        <w:rPr>
-          <w:rFonts w:asciiTheme="majorHAnsi" w:eastAsiaTheme="majorEastAsia" w:hAnsiTheme="majorHAnsi" w:cstheme="majorHAnsi"/>
-          <w:sz w:val="24"/>
-          <w:szCs w:val="24"/>
-          <w:lang w:val="en-IN"/>
-        </w:rPr>
-        <w:t>Jupyter</w:t>
-      </w:r>
-      <w:proofErr w:type="spellEnd"/>
-      <w:r>
-        <w:rPr>
-          <w:rFonts w:asciiTheme="majorHAnsi" w:eastAsiaTheme="majorEastAsia" w:hAnsiTheme="majorHAnsi" w:cstheme="majorHAnsi"/>
-          <w:sz w:val="24"/>
-          <w:szCs w:val="24"/>
-          <w:lang w:val="en-IN"/>
-        </w:rPr>
-        <w:t xml:space="preserve"> Notebook</w:t>
+        <w:t>Running the Jupyter Notebook</w:t>
       </w:r>
     </w:p>
     <w:p>
@@ -11251,45 +11170,14 @@
           <w:lang w:val="en-IN"/>
         </w:rPr>
       </w:pPr>
-      <w:proofErr w:type="spellStart"/>
-      <w:r>
-        <w:rPr>
-          <w:rFonts w:asciiTheme="majorHAnsi" w:eastAsiaTheme="majorEastAsia" w:hAnsiTheme="majorHAnsi" w:cstheme="majorHAnsi"/>
-          <w:sz w:val="24"/>
-          <w:szCs w:val="24"/>
-          <w:lang w:val="en-IN"/>
-        </w:rPr>
-        <w:t>jupyter</w:t>
-      </w:r>
-      <w:proofErr w:type="spellEnd"/>
-      <w:r>
-        <w:rPr>
-          <w:rFonts w:asciiTheme="majorHAnsi" w:eastAsiaTheme="majorEastAsia" w:hAnsiTheme="majorHAnsi" w:cstheme="majorHAnsi"/>
-          <w:sz w:val="24"/>
-          <w:szCs w:val="24"/>
-          <w:lang w:val="en-IN"/>
-        </w:rPr>
-        <w:t xml:space="preserve"> notebook "Assignment </w:t>
-      </w:r>
-      <w:proofErr w:type="gramStart"/>
-      <w:r>
-        <w:rPr>
-          <w:rFonts w:asciiTheme="majorHAnsi" w:eastAsiaTheme="majorEastAsia" w:hAnsiTheme="majorHAnsi" w:cstheme="majorHAnsi"/>
-          <w:sz w:val="24"/>
-          <w:szCs w:val="24"/>
-          <w:lang w:val="en-IN"/>
-        </w:rPr>
-        <w:t>2.ipynb</w:t>
-      </w:r>
-      <w:proofErr w:type="gramEnd"/>
-      <w:r>
-        <w:rPr>
-          <w:rFonts w:asciiTheme="majorHAnsi" w:eastAsiaTheme="majorEastAsia" w:hAnsiTheme="majorHAnsi" w:cstheme="majorHAnsi"/>
-          <w:sz w:val="24"/>
-          <w:szCs w:val="24"/>
-          <w:lang w:val="en-IN"/>
-        </w:rPr>
-        <w:t>"</w:t>
+      <w:r>
+        <w:rPr>
+          <w:rFonts w:asciiTheme="majorHAnsi" w:eastAsiaTheme="majorEastAsia" w:hAnsiTheme="majorHAnsi" w:cstheme="majorHAnsi"/>
+          <w:sz w:val="24"/>
+          <w:szCs w:val="24"/>
+          <w:lang w:val="en-IN"/>
+        </w:rPr>
+        <w:t>jupyter notebook "Assignment 2.ipynb"</w:t>
       </w:r>
     </w:p>
     <w:p>
@@ -11308,27 +11196,7 @@
           <w:szCs w:val="24"/>
           <w:lang w:val="en-IN"/>
         </w:rPr>
-        <w:t xml:space="preserve">Running the </w:t>
-      </w:r>
-      <w:proofErr w:type="spellStart"/>
-      <w:r>
-        <w:rPr>
-          <w:rFonts w:asciiTheme="majorHAnsi" w:eastAsiaTheme="majorEastAsia" w:hAnsiTheme="majorHAnsi" w:cstheme="majorHAnsi"/>
-          <w:sz w:val="24"/>
-          <w:szCs w:val="24"/>
-          <w:lang w:val="en-IN"/>
-        </w:rPr>
-        <w:t>Streamlit</w:t>
-      </w:r>
-      <w:proofErr w:type="spellEnd"/>
-      <w:r>
-        <w:rPr>
-          <w:rFonts w:asciiTheme="majorHAnsi" w:eastAsiaTheme="majorEastAsia" w:hAnsiTheme="majorHAnsi" w:cstheme="majorHAnsi"/>
-          <w:sz w:val="24"/>
-          <w:szCs w:val="24"/>
-          <w:lang w:val="en-IN"/>
-        </w:rPr>
-        <w:t xml:space="preserve"> App</w:t>
+        <w:t>Running the Streamlit App</w:t>
       </w:r>
     </w:p>
     <w:p>
@@ -11340,25 +11208,14 @@
           <w:lang w:val="en-IN"/>
         </w:rPr>
       </w:pPr>
-      <w:proofErr w:type="spellStart"/>
-      <w:r>
-        <w:rPr>
-          <w:rFonts w:asciiTheme="majorHAnsi" w:eastAsiaTheme="majorEastAsia" w:hAnsiTheme="majorHAnsi" w:cstheme="majorHAnsi"/>
-          <w:sz w:val="24"/>
-          <w:szCs w:val="24"/>
-          <w:lang w:val="en-IN"/>
-        </w:rPr>
-        <w:t>streamlit</w:t>
-      </w:r>
-      <w:proofErr w:type="spellEnd"/>
-      <w:r>
-        <w:rPr>
-          <w:rFonts w:asciiTheme="majorHAnsi" w:eastAsiaTheme="majorEastAsia" w:hAnsiTheme="majorHAnsi" w:cstheme="majorHAnsi"/>
-          <w:sz w:val="24"/>
-          <w:szCs w:val="24"/>
-          <w:lang w:val="en-IN"/>
-        </w:rPr>
-        <w:t xml:space="preserve"> run streamlit_app.py</w:t>
+      <w:r>
+        <w:rPr>
+          <w:rFonts w:asciiTheme="majorHAnsi" w:eastAsiaTheme="majorEastAsia" w:hAnsiTheme="majorHAnsi" w:cstheme="majorHAnsi"/>
+          <w:sz w:val="24"/>
+          <w:szCs w:val="24"/>
+          <w:lang w:val="en-IN"/>
+        </w:rPr>
+        <w:t>streamlit run streamlit_app.py</w:t>
       </w:r>
     </w:p>
     <w:p>
@@ -11428,6 +11285,7 @@
           <w:szCs w:val="24"/>
           <w:lang w:val="en-IN"/>
         </w:rPr>
+        <w:lastRenderedPageBreak/>
         <w:t xml:space="preserve">9. </w:t>
       </w:r>
       <w:r>
@@ -11505,29 +11363,7 @@
           <w:szCs w:val="24"/>
           <w:lang w:val="en-IN"/>
         </w:rPr>
-        <w:t xml:space="preserve">Course: BITS WILP </w:t>
-      </w:r>
-      <w:proofErr w:type="spellStart"/>
-      <w:proofErr w:type="gramStart"/>
-      <w:r>
-        <w:rPr>
-          <w:rFonts w:asciiTheme="majorHAnsi" w:eastAsiaTheme="majorEastAsia" w:hAnsiTheme="majorHAnsi" w:cstheme="majorHAnsi"/>
-          <w:sz w:val="24"/>
-          <w:szCs w:val="24"/>
-          <w:lang w:val="en-IN"/>
-        </w:rPr>
-        <w:t>M.Tech</w:t>
-      </w:r>
-      <w:proofErr w:type="spellEnd"/>
-      <w:proofErr w:type="gramEnd"/>
-      <w:r>
-        <w:rPr>
-          <w:rFonts w:asciiTheme="majorHAnsi" w:eastAsiaTheme="majorEastAsia" w:hAnsiTheme="majorHAnsi" w:cstheme="majorHAnsi"/>
-          <w:sz w:val="24"/>
-          <w:szCs w:val="24"/>
-          <w:lang w:val="en-IN"/>
-        </w:rPr>
-        <w:t xml:space="preserve"> - Machine Learning</w:t>
+        <w:t>Course: BITS WILP M.Tech - Machine Learning</w:t>
       </w:r>
     </w:p>
     <w:p>
@@ -26638,6 +26474,18 @@
       <w:shd w:val="clear" w:color="auto" w:fill="E1DFDD"/>
     </w:rPr>
   </w:style>
+  <w:style w:type="character" w:styleId="FollowedHyperlink">
+    <w:name w:val="FollowedHyperlink"/>
+    <w:basedOn w:val="DefaultParagraphFont"/>
+    <w:uiPriority w:val="99"/>
+    <w:semiHidden/>
+    <w:unhideWhenUsed/>
+    <w:rsid w:val="00062390"/>
+    <w:rPr>
+      <w:color w:val="800080" w:themeColor="followedHyperlink"/>
+      <w:u w:val="single"/>
+    </w:rPr>
+  </w:style>
 </w:styles>
 </file>
 

</xml_diff>